<commit_message>
Manual - Listados Estadisticos Listo!
</commit_message>
<xml_diff>
--- a/Estrategia.docx
+++ b/Estrategia.docx
@@ -1,6 +1,6 @@
 
 <file path=word/document.xml><?xml version="1.0" encoding="utf-8"?>
-<w:document xmlns:ve="http://schemas.openxmlformats.org/markup-compatibility/2006" xmlns:o="urn:schemas-microsoft-com:office:office" xmlns:r="http://schemas.openxmlformats.org/officeDocument/2006/relationships" xmlns:m="http://schemas.openxmlformats.org/officeDocument/2006/math" xmlns:v="urn:schemas-microsoft-com:vml" xmlns:wp="http://schemas.openxmlformats.org/drawingml/2006/wordprocessingDrawing" xmlns:w10="urn:schemas-microsoft-com:office:word" xmlns:w="http://schemas.openxmlformats.org/wordprocessingml/2006/main" xmlns:wne="http://schemas.microsoft.com/office/word/2006/wordml">
+<w:document xmlns:wpc="http://schemas.microsoft.com/office/word/2010/wordprocessingCanvas" xmlns:mc="http://schemas.openxmlformats.org/markup-compatibility/2006" xmlns:o="urn:schemas-microsoft-com:office:office" xmlns:r="http://schemas.openxmlformats.org/officeDocument/2006/relationships" xmlns:m="http://schemas.openxmlformats.org/officeDocument/2006/math" xmlns:v="urn:schemas-microsoft-com:vml" xmlns:wp14="http://schemas.microsoft.com/office/word/2010/wordprocessingDrawing" xmlns:wp="http://schemas.openxmlformats.org/drawingml/2006/wordprocessingDrawing" xmlns:w10="urn:schemas-microsoft-com:office:word" xmlns:w="http://schemas.openxmlformats.org/wordprocessingml/2006/main" xmlns:w14="http://schemas.microsoft.com/office/word/2010/wordml" xmlns:wpg="http://schemas.microsoft.com/office/word/2010/wordprocessingGroup" xmlns:wpi="http://schemas.microsoft.com/office/word/2010/wordprocessingInk" xmlns:wne="http://schemas.microsoft.com/office/word/2006/wordml" xmlns:wps="http://schemas.microsoft.com/office/word/2010/wordprocessingShape" mc:Ignorable="w14 wp14">
   <w:body>
     <w:p>
       <w:pPr>
@@ -267,6 +267,7 @@
     </w:p>
     <w:p>
       <w:pPr>
+        <w:spacing w:after="0"/>
         <w:rPr>
           <w:rFonts w:ascii="Calibri" w:hAnsi="Calibri" w:cs="Calibri"/>
           <w:sz w:val="41"/>
@@ -284,11 +285,12 @@
     </w:p>
     <w:p>
       <w:pPr>
-        <w:pStyle w:val="Prrafodelista"/>
+        <w:pStyle w:val="ListParagraph"/>
         <w:numPr>
           <w:ilvl w:val="0"/>
           <w:numId w:val="1"/>
         </w:numPr>
+        <w:spacing w:after="0"/>
         <w:rPr>
           <w:rFonts w:ascii="Calibri" w:hAnsi="Calibri" w:cs="Calibri"/>
           <w:sz w:val="41"/>
@@ -338,11 +340,12 @@
     </w:p>
     <w:p>
       <w:pPr>
-        <w:pStyle w:val="Prrafodelista"/>
+        <w:pStyle w:val="ListParagraph"/>
         <w:numPr>
           <w:ilvl w:val="0"/>
           <w:numId w:val="1"/>
         </w:numPr>
+        <w:spacing w:after="0"/>
         <w:rPr>
           <w:rFonts w:ascii="Calibri" w:hAnsi="Calibri" w:cs="Calibri"/>
           <w:sz w:val="41"/>
@@ -400,11 +403,12 @@
     </w:p>
     <w:p>
       <w:pPr>
-        <w:pStyle w:val="Prrafodelista"/>
+        <w:pStyle w:val="ListParagraph"/>
         <w:numPr>
           <w:ilvl w:val="0"/>
           <w:numId w:val="1"/>
         </w:numPr>
+        <w:spacing w:after="0"/>
         <w:rPr>
           <w:rFonts w:ascii="Calibri" w:hAnsi="Calibri" w:cs="Calibri"/>
           <w:sz w:val="41"/>
@@ -462,11 +466,12 @@
     </w:p>
     <w:p>
       <w:pPr>
-        <w:pStyle w:val="Prrafodelista"/>
+        <w:pStyle w:val="ListParagraph"/>
         <w:numPr>
           <w:ilvl w:val="0"/>
           <w:numId w:val="1"/>
         </w:numPr>
+        <w:spacing w:after="0"/>
         <w:rPr>
           <w:rFonts w:ascii="Calibri" w:hAnsi="Calibri" w:cs="Calibri"/>
           <w:sz w:val="41"/>
@@ -548,25 +553,35 @@
           <w:szCs w:val="41"/>
         </w:rPr>
       </w:pPr>
-    </w:p>
-    <w:p>
-      <w:pPr>
+      <w:r>
         <w:rPr>
           <w:rFonts w:ascii="Calibri" w:hAnsi="Calibri" w:cs="Calibri"/>
           <w:sz w:val="41"/>
           <w:szCs w:val="41"/>
         </w:rPr>
-      </w:pPr>
-    </w:p>
-    <w:p>
-      <w:pPr>
-        <w:jc w:val="center"/>
+        <w:br w:type="page"/>
+      </w:r>
+    </w:p>
+    <w:p>
+      <w:pPr>
+        <w:spacing w:after="0"/>
         <w:rPr>
           <w:rFonts w:ascii="Calibri" w:hAnsi="Calibri" w:cs="Calibri"/>
           <w:sz w:val="41"/>
           <w:szCs w:val="41"/>
         </w:rPr>
       </w:pPr>
+    </w:p>
+    <w:p>
+      <w:pPr>
+        <w:spacing w:after="0"/>
+        <w:jc w:val="center"/>
+        <w:rPr>
+          <w:rFonts w:ascii="Calibri" w:hAnsi="Calibri" w:cs="Calibri"/>
+          <w:sz w:val="41"/>
+          <w:szCs w:val="41"/>
+        </w:rPr>
+      </w:pPr>
       <w:r>
         <w:rPr>
           <w:rFonts w:ascii="Calibri" w:hAnsi="Calibri" w:cs="Calibri"/>
@@ -575,12 +590,12 @@
           <w:szCs w:val="40"/>
           <w:u w:val="single"/>
         </w:rPr>
-        <w:lastRenderedPageBreak/>
         <w:t>INDICE</w:t>
       </w:r>
     </w:p>
     <w:p>
       <w:pPr>
+        <w:spacing w:after="0"/>
         <w:rPr>
           <w:rFonts w:ascii="Calibri" w:hAnsi="Calibri" w:cs="Calibri"/>
           <w:sz w:val="32"/>
@@ -590,6 +605,7 @@
     </w:p>
     <w:p>
       <w:pPr>
+        <w:spacing w:after="0"/>
         <w:rPr>
           <w:rFonts w:ascii="Calibri" w:hAnsi="Calibri" w:cs="Calibri"/>
           <w:sz w:val="32"/>
@@ -607,6 +623,7 @@
     </w:p>
     <w:p>
       <w:pPr>
+        <w:spacing w:after="0"/>
         <w:rPr>
           <w:rFonts w:ascii="Calibri" w:hAnsi="Calibri" w:cs="Calibri"/>
           <w:sz w:val="32"/>
@@ -632,6 +649,7 @@
     </w:p>
     <w:p>
       <w:pPr>
+        <w:spacing w:after="0"/>
         <w:rPr>
           <w:rFonts w:ascii="Calibri" w:hAnsi="Calibri" w:cs="Calibri"/>
           <w:sz w:val="32"/>
@@ -649,6 +667,7 @@
     </w:p>
     <w:p>
       <w:pPr>
+        <w:spacing w:after="0"/>
         <w:jc w:val="center"/>
         <w:rPr>
           <w:rFonts w:ascii="Calibri" w:hAnsi="Calibri" w:cs="Calibri"/>
@@ -672,6 +691,7 @@
     </w:p>
     <w:p>
       <w:pPr>
+        <w:spacing w:after="0"/>
         <w:jc w:val="center"/>
         <w:rPr>
           <w:rFonts w:ascii="Calibri" w:hAnsi="Calibri" w:cs="Calibri"/>
@@ -2766,7 +2786,19 @@
           <w:szCs w:val="18"/>
           <w:lang w:eastAsia="es-AR"/>
         </w:rPr>
-        <w:t xml:space="preserve">ede </w:t>
+        <w:t>ede elegirse este rol eliminado</w:t>
+      </w:r>
+      <w:r>
+        <w:rPr>
+          <w:rFonts w:ascii="Consolas" w:eastAsia="Times New Roman" w:hAnsi="Consolas" w:cs="Consolas"/>
+          <w:b/>
+          <w:bCs/>
+          <w:color w:val="333333"/>
+          <w:sz w:val="18"/>
+          <w:szCs w:val="18"/>
+          <w:lang w:eastAsia="es-AR"/>
+        </w:rPr>
+        <w:t xml:space="preserve"> cuando se crea un usuario. Lo mismo sucede con un rol </w:t>
       </w:r>
       <w:r>
         <w:rPr>
@@ -2779,19 +2811,7 @@
           <w:lang w:eastAsia="es-AR"/>
         </w:rPr>
         <w:lastRenderedPageBreak/>
-        <w:t>elegirse este rol eliminado</w:t>
-      </w:r>
-      <w:r>
-        <w:rPr>
-          <w:rFonts w:ascii="Consolas" w:eastAsia="Times New Roman" w:hAnsi="Consolas" w:cs="Consolas"/>
-          <w:b/>
-          <w:bCs/>
-          <w:color w:val="333333"/>
-          <w:sz w:val="18"/>
-          <w:szCs w:val="18"/>
-          <w:lang w:eastAsia="es-AR"/>
-        </w:rPr>
-        <w:t xml:space="preserve"> cuando se crea un usuario. Lo mismo sucede con un rol inhabilitado, con la diferencia de que un rol inhabilitado puede volver a habilitarse y estará nuevamente disponible para elegirlo al crear un nuevo usuario.</w:t>
+        <w:t>inhabilitado, con la diferencia de que un rol inhabilitado puede volver a habilitarse y estará nuevamente disponible para elegirlo al crear un nuevo usuario.</w:t>
       </w:r>
     </w:p>
     <w:p>
@@ -6003,46 +6023,58 @@
           <w:szCs w:val="18"/>
           <w:lang w:eastAsia="es-AR"/>
         </w:rPr>
+        <w:t>En el script de migración de los datos, se crearon los usuarios para todos los clientes (</w:t>
+      </w:r>
+      <w:proofErr w:type="spellStart"/>
+      <w:r>
+        <w:rPr>
+          <w:rFonts w:ascii="Consolas" w:eastAsia="Times New Roman" w:hAnsi="Consolas" w:cs="Consolas"/>
+          <w:b/>
+          <w:bCs/>
+          <w:color w:val="333333"/>
+          <w:sz w:val="18"/>
+          <w:szCs w:val="18"/>
+          <w:lang w:eastAsia="es-AR"/>
+        </w:rPr>
+        <w:t>publ_cli_dni</w:t>
+      </w:r>
+      <w:proofErr w:type="spellEnd"/>
+      <w:r>
+        <w:rPr>
+          <w:rFonts w:ascii="Consolas" w:eastAsia="Times New Roman" w:hAnsi="Consolas" w:cs="Consolas"/>
+          <w:b/>
+          <w:bCs/>
+          <w:color w:val="333333"/>
+          <w:sz w:val="18"/>
+          <w:szCs w:val="18"/>
+          <w:lang w:eastAsia="es-AR"/>
+        </w:rPr>
+        <w:t>) que ya existían antes de la nueva implementación</w:t>
+      </w:r>
+      <w:r>
+        <w:rPr>
+          <w:rFonts w:ascii="Consolas" w:eastAsia="Times New Roman" w:hAnsi="Consolas" w:cs="Consolas"/>
+          <w:b/>
+          <w:bCs/>
+          <w:color w:val="333333"/>
+          <w:sz w:val="18"/>
+          <w:szCs w:val="18"/>
+          <w:lang w:eastAsia="es-AR"/>
+        </w:rPr>
+        <w:t xml:space="preserve">, se registraron sus datos </w:t>
+      </w:r>
+      <w:r>
+        <w:rPr>
+          <w:rFonts w:ascii="Consolas" w:eastAsia="Times New Roman" w:hAnsi="Consolas" w:cs="Consolas"/>
+          <w:b/>
+          <w:bCs/>
+          <w:color w:val="333333"/>
+          <w:sz w:val="18"/>
+          <w:szCs w:val="18"/>
+          <w:lang w:eastAsia="es-AR"/>
+        </w:rPr>
         <w:lastRenderedPageBreak/>
-        <w:t>En el script de migración de los datos, se crearon los usuarios para todos los clientes (</w:t>
-      </w:r>
-      <w:proofErr w:type="spellStart"/>
-      <w:r>
-        <w:rPr>
-          <w:rFonts w:ascii="Consolas" w:eastAsia="Times New Roman" w:hAnsi="Consolas" w:cs="Consolas"/>
-          <w:b/>
-          <w:bCs/>
-          <w:color w:val="333333"/>
-          <w:sz w:val="18"/>
-          <w:szCs w:val="18"/>
-          <w:lang w:eastAsia="es-AR"/>
-        </w:rPr>
-        <w:t>publ_cli_dni</w:t>
-      </w:r>
-      <w:proofErr w:type="spellEnd"/>
-      <w:r>
-        <w:rPr>
-          <w:rFonts w:ascii="Consolas" w:eastAsia="Times New Roman" w:hAnsi="Consolas" w:cs="Consolas"/>
-          <w:b/>
-          <w:bCs/>
-          <w:color w:val="333333"/>
-          <w:sz w:val="18"/>
-          <w:szCs w:val="18"/>
-          <w:lang w:eastAsia="es-AR"/>
-        </w:rPr>
-        <w:t>) que ya existían antes de la nueva implementación</w:t>
-      </w:r>
-      <w:r>
-        <w:rPr>
-          <w:rFonts w:ascii="Consolas" w:eastAsia="Times New Roman" w:hAnsi="Consolas" w:cs="Consolas"/>
-          <w:b/>
-          <w:bCs/>
-          <w:color w:val="333333"/>
-          <w:sz w:val="18"/>
-          <w:szCs w:val="18"/>
-          <w:lang w:eastAsia="es-AR"/>
-        </w:rPr>
-        <w:t>, se registraron sus datos en la tabla Clientes, se relacionó cada cliente con su respectivo usuario</w:t>
+        <w:t>en la tabla Clientes, se relacionó cada cliente con su respectivo usuario</w:t>
       </w:r>
       <w:r>
         <w:rPr>
@@ -9096,7 +9128,6 @@
           <w:szCs w:val="18"/>
           <w:lang w:eastAsia="es-AR"/>
         </w:rPr>
-        <w:lastRenderedPageBreak/>
         <w:tab/>
       </w:r>
       <w:proofErr w:type="spellStart"/>
@@ -13497,7 +13528,6 @@
           <w:szCs w:val="18"/>
           <w:lang w:eastAsia="es-AR"/>
         </w:rPr>
-        <w:lastRenderedPageBreak/>
         <w:tab/>
       </w:r>
       <w:proofErr w:type="spellStart"/>
@@ -13710,6 +13740,7 @@
           <w:szCs w:val="18"/>
           <w:lang w:eastAsia="es-AR"/>
         </w:rPr>
+        <w:lastRenderedPageBreak/>
         <w:tab/>
       </w:r>
       <w:proofErr w:type="spellStart"/>
@@ -14411,38 +14442,40 @@
           <w:color w:val="333333"/>
           <w:sz w:val="18"/>
           <w:szCs w:val="18"/>
-          <w:lang w:eastAsia="es-AR"/>
-        </w:rPr>
-      </w:pPr>
-      <w:r>
-        <w:rPr>
-          <w:rFonts w:ascii="Consolas" w:eastAsia="Times New Roman" w:hAnsi="Consolas" w:cs="Consolas"/>
-          <w:color w:val="333333"/>
-          <w:sz w:val="18"/>
-          <w:szCs w:val="18"/>
-          <w:lang w:val="en-US" w:eastAsia="es-AR"/>
-        </w:rPr>
-        <w:tab/>
-      </w:r>
-      <w:proofErr w:type="spellStart"/>
-      <w:r>
-        <w:rPr>
-          <w:rFonts w:ascii="Consolas" w:eastAsia="Times New Roman" w:hAnsi="Consolas" w:cs="Consolas"/>
-          <w:color w:val="333333"/>
-          <w:sz w:val="18"/>
-          <w:szCs w:val="18"/>
-          <w:lang w:eastAsia="es-AR"/>
+          <w:lang w:val="en-US" w:eastAsia="es-AR"/>
+        </w:rPr>
+      </w:pPr>
+      <w:r>
+        <w:rPr>
+          <w:rFonts w:ascii="Consolas" w:eastAsia="Times New Roman" w:hAnsi="Consolas" w:cs="Consolas"/>
+          <w:color w:val="333333"/>
+          <w:sz w:val="18"/>
+          <w:szCs w:val="18"/>
+          <w:lang w:val="en-US" w:eastAsia="es-AR"/>
+        </w:rPr>
+        <w:tab/>
+      </w:r>
+      <w:proofErr w:type="spellStart"/>
+      <w:proofErr w:type="gramStart"/>
+      <w:r>
+        <w:rPr>
+          <w:rFonts w:ascii="Consolas" w:eastAsia="Times New Roman" w:hAnsi="Consolas" w:cs="Consolas"/>
+          <w:color w:val="333333"/>
+          <w:sz w:val="18"/>
+          <w:szCs w:val="18"/>
+          <w:lang w:val="en-US" w:eastAsia="es-AR"/>
         </w:rPr>
         <w:t>rub_codigo</w:t>
       </w:r>
       <w:proofErr w:type="spellEnd"/>
+      <w:proofErr w:type="gramEnd"/>
       <w:r>
         <w:rPr>
           <w:rFonts w:ascii="Consolas" w:eastAsia="Times New Roman" w:hAnsi="Consolas" w:cs="Consolas"/>
           <w:color w:val="0086B3"/>
           <w:sz w:val="18"/>
           <w:szCs w:val="18"/>
-          <w:lang w:eastAsia="es-AR"/>
+          <w:lang w:val="en-US" w:eastAsia="es-AR"/>
         </w:rPr>
         <w:t xml:space="preserve"> </w:t>
       </w:r>
@@ -14452,41 +14485,37 @@
           <w:color w:val="0086B3"/>
           <w:sz w:val="18"/>
           <w:szCs w:val="18"/>
-          <w:lang w:eastAsia="es-AR"/>
-        </w:rPr>
-        <w:tab/>
-      </w:r>
-      <w:proofErr w:type="spellStart"/>
-      <w:proofErr w:type="gramStart"/>
+          <w:lang w:val="en-US" w:eastAsia="es-AR"/>
+        </w:rPr>
+        <w:tab/>
+      </w:r>
       <w:r>
         <w:rPr>
           <w:rFonts w:ascii="Consolas" w:eastAsia="Times New Roman" w:hAnsi="Consolas" w:cs="Consolas"/>
           <w:color w:val="0086B3"/>
           <w:sz w:val="18"/>
           <w:szCs w:val="18"/>
-          <w:lang w:eastAsia="es-AR"/>
+          <w:lang w:val="en-US" w:eastAsia="es-AR"/>
         </w:rPr>
         <w:t>numeric</w:t>
       </w:r>
-      <w:proofErr w:type="spellEnd"/>
-      <w:r>
-        <w:rPr>
-          <w:rFonts w:ascii="Consolas" w:eastAsia="Times New Roman" w:hAnsi="Consolas" w:cs="Consolas"/>
-          <w:color w:val="333333"/>
-          <w:sz w:val="18"/>
-          <w:szCs w:val="18"/>
-          <w:lang w:eastAsia="es-AR"/>
+      <w:r>
+        <w:rPr>
+          <w:rFonts w:ascii="Consolas" w:eastAsia="Times New Roman" w:hAnsi="Consolas" w:cs="Consolas"/>
+          <w:color w:val="333333"/>
+          <w:sz w:val="18"/>
+          <w:szCs w:val="18"/>
+          <w:lang w:val="en-US" w:eastAsia="es-AR"/>
         </w:rPr>
         <w:t>(</w:t>
       </w:r>
-      <w:proofErr w:type="gramEnd"/>
       <w:r>
         <w:rPr>
           <w:rFonts w:ascii="Consolas" w:eastAsia="Times New Roman" w:hAnsi="Consolas" w:cs="Consolas"/>
           <w:color w:val="009999"/>
           <w:sz w:val="18"/>
           <w:szCs w:val="18"/>
-          <w:lang w:eastAsia="es-AR"/>
+          <w:lang w:val="en-US" w:eastAsia="es-AR"/>
         </w:rPr>
         <w:t>18</w:t>
       </w:r>
@@ -14496,7 +14525,7 @@
           <w:color w:val="333333"/>
           <w:sz w:val="18"/>
           <w:szCs w:val="18"/>
-          <w:lang w:eastAsia="es-AR"/>
+          <w:lang w:val="en-US" w:eastAsia="es-AR"/>
         </w:rPr>
         <w:t>,</w:t>
       </w:r>
@@ -14506,7 +14535,7 @@
           <w:color w:val="009999"/>
           <w:sz w:val="18"/>
           <w:szCs w:val="18"/>
-          <w:lang w:eastAsia="es-AR"/>
+          <w:lang w:val="en-US" w:eastAsia="es-AR"/>
         </w:rPr>
         <w:t>0</w:t>
       </w:r>
@@ -14516,7 +14545,7 @@
           <w:color w:val="333333"/>
           <w:sz w:val="18"/>
           <w:szCs w:val="18"/>
-          <w:lang w:eastAsia="es-AR"/>
+          <w:lang w:val="en-US" w:eastAsia="es-AR"/>
         </w:rPr>
         <w:t xml:space="preserve">) </w:t>
       </w:r>
@@ -14528,7 +14557,7 @@
           <w:color w:val="333333"/>
           <w:sz w:val="18"/>
           <w:szCs w:val="18"/>
-          <w:lang w:eastAsia="es-AR"/>
+          <w:lang w:val="en-US" w:eastAsia="es-AR"/>
         </w:rPr>
         <w:t>NOTNULL</w:t>
       </w:r>
@@ -14538,7 +14567,7 @@
           <w:color w:val="333333"/>
           <w:sz w:val="18"/>
           <w:szCs w:val="18"/>
-          <w:lang w:eastAsia="es-AR"/>
+          <w:lang w:val="en-US" w:eastAsia="es-AR"/>
         </w:rPr>
         <w:t>,</w:t>
       </w:r>
@@ -14580,7 +14609,7 @@
           <w:color w:val="333333"/>
           <w:sz w:val="18"/>
           <w:szCs w:val="18"/>
-          <w:lang w:eastAsia="es-AR"/>
+          <w:lang w:val="en-US" w:eastAsia="es-AR"/>
         </w:rPr>
         <w:tab/>
       </w:r>
@@ -16748,7 +16777,6 @@
           <w:szCs w:val="18"/>
           <w:lang w:eastAsia="es-AR"/>
         </w:rPr>
-        <w:lastRenderedPageBreak/>
         <w:t>Compra Inmediata</w:t>
       </w:r>
     </w:p>
@@ -17518,27 +17546,28 @@
           <w:color w:val="333333"/>
           <w:sz w:val="18"/>
           <w:szCs w:val="18"/>
-          <w:lang w:eastAsia="es-AR"/>
-        </w:rPr>
-      </w:pPr>
-      <w:r>
-        <w:rPr>
-          <w:rFonts w:ascii="Consolas" w:eastAsia="Times New Roman" w:hAnsi="Consolas" w:cs="Consolas"/>
-          <w:color w:val="333333"/>
-          <w:sz w:val="18"/>
-          <w:szCs w:val="18"/>
-          <w:lang w:eastAsia="es-AR"/>
-        </w:rPr>
-        <w:tab/>
-      </w:r>
-      <w:proofErr w:type="spellStart"/>
-      <w:r>
-        <w:rPr>
-          <w:rFonts w:ascii="Consolas" w:eastAsia="Times New Roman" w:hAnsi="Consolas" w:cs="Consolas"/>
-          <w:color w:val="333333"/>
-          <w:sz w:val="18"/>
-          <w:szCs w:val="18"/>
-          <w:lang w:eastAsia="es-AR"/>
+          <w:lang w:val="en-US" w:eastAsia="es-AR"/>
+        </w:rPr>
+      </w:pPr>
+      <w:r>
+        <w:rPr>
+          <w:rFonts w:ascii="Consolas" w:eastAsia="Times New Roman" w:hAnsi="Consolas" w:cs="Consolas"/>
+          <w:color w:val="333333"/>
+          <w:sz w:val="18"/>
+          <w:szCs w:val="18"/>
+          <w:lang w:eastAsia="es-AR"/>
+        </w:rPr>
+        <w:tab/>
+      </w:r>
+      <w:proofErr w:type="spellStart"/>
+      <w:proofErr w:type="gramStart"/>
+      <w:r>
+        <w:rPr>
+          <w:rFonts w:ascii="Consolas" w:eastAsia="Times New Roman" w:hAnsi="Consolas" w:cs="Consolas"/>
+          <w:color w:val="333333"/>
+          <w:sz w:val="18"/>
+          <w:szCs w:val="18"/>
+          <w:lang w:val="en-US" w:eastAsia="es-AR"/>
         </w:rPr>
         <w:t>pub_</w:t>
       </w:r>
@@ -17548,52 +17577,49 @@
           <w:color w:val="333333"/>
           <w:sz w:val="18"/>
           <w:szCs w:val="18"/>
-          <w:lang w:eastAsia="es-AR"/>
+          <w:lang w:val="en-US" w:eastAsia="es-AR"/>
         </w:rPr>
         <w:t>codigo</w:t>
       </w:r>
       <w:proofErr w:type="spellEnd"/>
-      <w:r>
-        <w:rPr>
-          <w:rFonts w:ascii="Consolas" w:eastAsia="Times New Roman" w:hAnsi="Consolas" w:cs="Consolas"/>
-          <w:color w:val="333333"/>
-          <w:sz w:val="18"/>
-          <w:szCs w:val="18"/>
-          <w:lang w:eastAsia="es-AR"/>
-        </w:rPr>
-        <w:tab/>
-      </w:r>
-      <w:proofErr w:type="spellStart"/>
-      <w:proofErr w:type="gramStart"/>
+      <w:proofErr w:type="gramEnd"/>
+      <w:r>
+        <w:rPr>
+          <w:rFonts w:ascii="Consolas" w:eastAsia="Times New Roman" w:hAnsi="Consolas" w:cs="Consolas"/>
+          <w:color w:val="333333"/>
+          <w:sz w:val="18"/>
+          <w:szCs w:val="18"/>
+          <w:lang w:val="en-US" w:eastAsia="es-AR"/>
+        </w:rPr>
+        <w:tab/>
+      </w:r>
       <w:r>
         <w:rPr>
           <w:rFonts w:ascii="Consolas" w:eastAsia="Times New Roman" w:hAnsi="Consolas" w:cs="Consolas"/>
           <w:color w:val="0086B3"/>
           <w:sz w:val="18"/>
           <w:szCs w:val="18"/>
-          <w:lang w:eastAsia="es-AR"/>
+          <w:lang w:val="en-US" w:eastAsia="es-AR"/>
         </w:rPr>
         <w:t>numeric</w:t>
       </w:r>
-      <w:proofErr w:type="spellEnd"/>
-      <w:r>
-        <w:rPr>
-          <w:rFonts w:ascii="Consolas" w:eastAsia="Times New Roman" w:hAnsi="Consolas" w:cs="Consolas"/>
-          <w:color w:val="333333"/>
-          <w:sz w:val="18"/>
-          <w:szCs w:val="18"/>
-          <w:lang w:eastAsia="es-AR"/>
+      <w:r>
+        <w:rPr>
+          <w:rFonts w:ascii="Consolas" w:eastAsia="Times New Roman" w:hAnsi="Consolas" w:cs="Consolas"/>
+          <w:color w:val="333333"/>
+          <w:sz w:val="18"/>
+          <w:szCs w:val="18"/>
+          <w:lang w:val="en-US" w:eastAsia="es-AR"/>
         </w:rPr>
         <w:t>(</w:t>
       </w:r>
-      <w:proofErr w:type="gramEnd"/>
       <w:r>
         <w:rPr>
           <w:rFonts w:ascii="Consolas" w:eastAsia="Times New Roman" w:hAnsi="Consolas" w:cs="Consolas"/>
           <w:color w:val="009999"/>
           <w:sz w:val="18"/>
           <w:szCs w:val="18"/>
-          <w:lang w:eastAsia="es-AR"/>
+          <w:lang w:val="en-US" w:eastAsia="es-AR"/>
         </w:rPr>
         <w:t>18</w:t>
       </w:r>
@@ -17603,7 +17629,7 @@
           <w:color w:val="333333"/>
           <w:sz w:val="18"/>
           <w:szCs w:val="18"/>
-          <w:lang w:eastAsia="es-AR"/>
+          <w:lang w:val="en-US" w:eastAsia="es-AR"/>
         </w:rPr>
         <w:t>,</w:t>
       </w:r>
@@ -17613,7 +17639,7 @@
           <w:color w:val="009999"/>
           <w:sz w:val="18"/>
           <w:szCs w:val="18"/>
-          <w:lang w:eastAsia="es-AR"/>
+          <w:lang w:val="en-US" w:eastAsia="es-AR"/>
         </w:rPr>
         <w:t>0</w:t>
       </w:r>
@@ -17623,7 +17649,7 @@
           <w:color w:val="333333"/>
           <w:sz w:val="18"/>
           <w:szCs w:val="18"/>
-          <w:lang w:eastAsia="es-AR"/>
+          <w:lang w:val="en-US" w:eastAsia="es-AR"/>
         </w:rPr>
         <w:t xml:space="preserve">) </w:t>
       </w:r>
@@ -17635,7 +17661,7 @@
           <w:color w:val="333333"/>
           <w:sz w:val="18"/>
           <w:szCs w:val="18"/>
-          <w:lang w:eastAsia="es-AR"/>
+          <w:lang w:val="en-US" w:eastAsia="es-AR"/>
         </w:rPr>
         <w:t>PRIMARYKEY</w:t>
       </w:r>
@@ -17647,7 +17673,7 @@
           <w:color w:val="333333"/>
           <w:sz w:val="18"/>
           <w:szCs w:val="18"/>
-          <w:lang w:eastAsia="es-AR"/>
+          <w:lang w:val="en-US" w:eastAsia="es-AR"/>
         </w:rPr>
         <w:t xml:space="preserve"> </w:t>
       </w:r>
@@ -17659,7 +17685,7 @@
           <w:color w:val="333333"/>
           <w:sz w:val="18"/>
           <w:szCs w:val="18"/>
-          <w:lang w:eastAsia="es-AR"/>
+          <w:lang w:val="en-US" w:eastAsia="es-AR"/>
         </w:rPr>
         <w:t>NOTNULL</w:t>
       </w:r>
@@ -17669,7 +17695,7 @@
           <w:color w:val="333333"/>
           <w:sz w:val="18"/>
           <w:szCs w:val="18"/>
-          <w:lang w:eastAsia="es-AR"/>
+          <w:lang w:val="en-US" w:eastAsia="es-AR"/>
         </w:rPr>
         <w:t>,</w:t>
       </w:r>
@@ -17709,7 +17735,7 @@
           <w:color w:val="333333"/>
           <w:sz w:val="18"/>
           <w:szCs w:val="18"/>
-          <w:lang w:eastAsia="es-AR"/>
+          <w:lang w:val="en-US" w:eastAsia="es-AR"/>
         </w:rPr>
         <w:tab/>
       </w:r>
@@ -20497,7 +20523,6 @@
           <w:szCs w:val="18"/>
           <w:lang w:val="en-US" w:eastAsia="es-AR"/>
         </w:rPr>
-        <w:lastRenderedPageBreak/>
         <w:tab/>
       </w:r>
       <w:r>
@@ -21613,40 +21638,38 @@
           <w:color w:val="333333"/>
           <w:sz w:val="18"/>
           <w:szCs w:val="18"/>
-          <w:lang w:val="en-US" w:eastAsia="es-AR"/>
-        </w:rPr>
-      </w:pPr>
-      <w:r>
-        <w:rPr>
-          <w:rFonts w:ascii="Consolas" w:eastAsia="Times New Roman" w:hAnsi="Consolas" w:cs="Consolas"/>
-          <w:color w:val="333333"/>
-          <w:sz w:val="18"/>
-          <w:szCs w:val="18"/>
-          <w:lang w:eastAsia="es-AR"/>
-        </w:rPr>
-        <w:tab/>
-      </w:r>
-      <w:proofErr w:type="spellStart"/>
-      <w:proofErr w:type="gramStart"/>
-      <w:r>
-        <w:rPr>
-          <w:rFonts w:ascii="Consolas" w:eastAsia="Times New Roman" w:hAnsi="Consolas" w:cs="Consolas"/>
-          <w:color w:val="333333"/>
-          <w:sz w:val="18"/>
-          <w:szCs w:val="18"/>
-          <w:lang w:val="en-US" w:eastAsia="es-AR"/>
+          <w:lang w:eastAsia="es-AR"/>
+        </w:rPr>
+      </w:pPr>
+      <w:r>
+        <w:rPr>
+          <w:rFonts w:ascii="Consolas" w:eastAsia="Times New Roman" w:hAnsi="Consolas" w:cs="Consolas"/>
+          <w:color w:val="333333"/>
+          <w:sz w:val="18"/>
+          <w:szCs w:val="18"/>
+          <w:lang w:eastAsia="es-AR"/>
+        </w:rPr>
+        <w:tab/>
+      </w:r>
+      <w:proofErr w:type="spellStart"/>
+      <w:r>
+        <w:rPr>
+          <w:rFonts w:ascii="Consolas" w:eastAsia="Times New Roman" w:hAnsi="Consolas" w:cs="Consolas"/>
+          <w:color w:val="333333"/>
+          <w:sz w:val="18"/>
+          <w:szCs w:val="18"/>
+          <w:lang w:eastAsia="es-AR"/>
         </w:rPr>
         <w:t>preg_fecha</w:t>
       </w:r>
       <w:proofErr w:type="spellEnd"/>
-      <w:proofErr w:type="gramEnd"/>
-      <w:r>
-        <w:rPr>
-          <w:rFonts w:ascii="Consolas" w:eastAsia="Times New Roman" w:hAnsi="Consolas" w:cs="Consolas"/>
-          <w:color w:val="333333"/>
-          <w:sz w:val="18"/>
-          <w:szCs w:val="18"/>
-          <w:lang w:val="en-US" w:eastAsia="es-AR"/>
+      <w:r>
+        <w:rPr>
+          <w:rFonts w:ascii="Consolas" w:eastAsia="Times New Roman" w:hAnsi="Consolas" w:cs="Consolas"/>
+          <w:color w:val="333333"/>
+          <w:sz w:val="18"/>
+          <w:szCs w:val="18"/>
+          <w:lang w:eastAsia="es-AR"/>
         </w:rPr>
         <w:tab/>
       </w:r>
@@ -21657,7 +21680,7 @@
           <w:color w:val="0086B3"/>
           <w:sz w:val="18"/>
           <w:szCs w:val="18"/>
-          <w:lang w:val="en-US" w:eastAsia="es-AR"/>
+          <w:lang w:eastAsia="es-AR"/>
         </w:rPr>
         <w:t>datetime</w:t>
       </w:r>
@@ -21668,7 +21691,7 @@
           <w:color w:val="333333"/>
           <w:sz w:val="18"/>
           <w:szCs w:val="18"/>
-          <w:lang w:val="en-US" w:eastAsia="es-AR"/>
+          <w:lang w:eastAsia="es-AR"/>
         </w:rPr>
         <w:t xml:space="preserve"> </w:t>
       </w:r>
@@ -21680,7 +21703,7 @@
           <w:color w:val="333333"/>
           <w:sz w:val="18"/>
           <w:szCs w:val="18"/>
-          <w:lang w:val="en-US" w:eastAsia="es-AR"/>
+          <w:lang w:eastAsia="es-AR"/>
         </w:rPr>
         <w:t>NOTNULL</w:t>
       </w:r>
@@ -21690,7 +21713,7 @@
           <w:color w:val="333333"/>
           <w:sz w:val="18"/>
           <w:szCs w:val="18"/>
-          <w:lang w:val="en-US" w:eastAsia="es-AR"/>
+          <w:lang w:eastAsia="es-AR"/>
         </w:rPr>
         <w:t>,</w:t>
       </w:r>
@@ -21730,7 +21753,7 @@
           <w:color w:val="333333"/>
           <w:sz w:val="18"/>
           <w:szCs w:val="18"/>
-          <w:lang w:val="en-US" w:eastAsia="es-AR"/>
+          <w:lang w:eastAsia="es-AR"/>
         </w:rPr>
         <w:tab/>
       </w:r>
@@ -21819,28 +21842,28 @@
           <w:color w:val="333333"/>
           <w:sz w:val="18"/>
           <w:szCs w:val="18"/>
-          <w:lang w:eastAsia="es-AR"/>
-        </w:rPr>
-      </w:pPr>
-      <w:r>
-        <w:rPr>
-          <w:rFonts w:ascii="Consolas" w:eastAsia="Times New Roman" w:hAnsi="Consolas" w:cs="Consolas"/>
-          <w:color w:val="333333"/>
-          <w:sz w:val="18"/>
-          <w:szCs w:val="18"/>
-          <w:lang w:val="en-US" w:eastAsia="es-AR"/>
-        </w:rPr>
-        <w:tab/>
-      </w:r>
-      <w:r>
-        <w:rPr>
-          <w:rFonts w:ascii="Consolas" w:eastAsia="Times New Roman" w:hAnsi="Consolas" w:cs="Consolas"/>
-          <w:b/>
-          <w:bCs/>
-          <w:color w:val="333333"/>
-          <w:sz w:val="18"/>
-          <w:szCs w:val="18"/>
-          <w:lang w:eastAsia="es-AR"/>
+          <w:lang w:val="en-US" w:eastAsia="es-AR"/>
+        </w:rPr>
+      </w:pPr>
+      <w:r>
+        <w:rPr>
+          <w:rFonts w:ascii="Consolas" w:eastAsia="Times New Roman" w:hAnsi="Consolas" w:cs="Consolas"/>
+          <w:color w:val="333333"/>
+          <w:sz w:val="18"/>
+          <w:szCs w:val="18"/>
+          <w:lang w:val="en-US" w:eastAsia="es-AR"/>
+        </w:rPr>
+        <w:tab/>
+      </w:r>
+      <w:r>
+        <w:rPr>
+          <w:rFonts w:ascii="Consolas" w:eastAsia="Times New Roman" w:hAnsi="Consolas" w:cs="Consolas"/>
+          <w:b/>
+          <w:bCs/>
+          <w:color w:val="333333"/>
+          <w:sz w:val="18"/>
+          <w:szCs w:val="18"/>
+          <w:lang w:val="en-US" w:eastAsia="es-AR"/>
         </w:rPr>
         <w:t>PRIMARYKEY</w:t>
       </w:r>
@@ -21850,7 +21873,7 @@
           <w:color w:val="333333"/>
           <w:sz w:val="18"/>
           <w:szCs w:val="18"/>
-          <w:lang w:eastAsia="es-AR"/>
+          <w:lang w:val="en-US" w:eastAsia="es-AR"/>
         </w:rPr>
         <w:t xml:space="preserve"> (</w:t>
       </w:r>
@@ -21861,7 +21884,7 @@
           <w:color w:val="333333"/>
           <w:sz w:val="18"/>
           <w:szCs w:val="18"/>
-          <w:lang w:eastAsia="es-AR"/>
+          <w:lang w:val="en-US" w:eastAsia="es-AR"/>
         </w:rPr>
         <w:t>preg_id</w:t>
       </w:r>
@@ -21872,7 +21895,7 @@
           <w:color w:val="333333"/>
           <w:sz w:val="18"/>
           <w:szCs w:val="18"/>
-          <w:lang w:eastAsia="es-AR"/>
+          <w:lang w:val="en-US" w:eastAsia="es-AR"/>
         </w:rPr>
         <w:t xml:space="preserve">, </w:t>
       </w:r>
@@ -21883,7 +21906,7 @@
           <w:color w:val="333333"/>
           <w:sz w:val="18"/>
           <w:szCs w:val="18"/>
-          <w:lang w:eastAsia="es-AR"/>
+          <w:lang w:val="en-US" w:eastAsia="es-AR"/>
         </w:rPr>
         <w:t>preg_tipo</w:t>
       </w:r>
@@ -21894,7 +21917,7 @@
           <w:color w:val="333333"/>
           <w:sz w:val="18"/>
           <w:szCs w:val="18"/>
-          <w:lang w:eastAsia="es-AR"/>
+          <w:lang w:val="en-US" w:eastAsia="es-AR"/>
         </w:rPr>
         <w:t>),</w:t>
       </w:r>
@@ -21934,7 +21957,7 @@
           <w:color w:val="333333"/>
           <w:sz w:val="18"/>
           <w:szCs w:val="18"/>
-          <w:lang w:eastAsia="es-AR"/>
+          <w:lang w:val="en-US" w:eastAsia="es-AR"/>
         </w:rPr>
         <w:tab/>
       </w:r>
@@ -25324,7 +25347,6 @@
           <w:szCs w:val="18"/>
           <w:lang w:val="en-US" w:eastAsia="es-AR"/>
         </w:rPr>
-        <w:lastRenderedPageBreak/>
         <w:tab/>
       </w:r>
       <w:r>
@@ -25641,6 +25663,7 @@
           <w:szCs w:val="18"/>
           <w:lang w:eastAsia="es-AR"/>
         </w:rPr>
+        <w:lastRenderedPageBreak/>
         <w:tab/>
       </w:r>
       <w:r>
@@ -27890,13 +27913,45 @@
           <w:color w:val="333333"/>
           <w:sz w:val="18"/>
           <w:szCs w:val="18"/>
-          <w:lang w:val="en-US" w:eastAsia="es-AR"/>
-        </w:rPr>
-      </w:pPr>
-      <w:r>
-        <w:rPr>
-          <w:rFonts w:ascii="Consolas" w:eastAsia="Times New Roman" w:hAnsi="Consolas" w:cs="Consolas"/>
-          <w:color w:val="333333"/>
+          <w:lang w:eastAsia="es-AR"/>
+        </w:rPr>
+      </w:pPr>
+      <w:r>
+        <w:rPr>
+          <w:rFonts w:ascii="Consolas" w:eastAsia="Times New Roman" w:hAnsi="Consolas" w:cs="Consolas"/>
+          <w:color w:val="333333"/>
+          <w:sz w:val="18"/>
+          <w:szCs w:val="18"/>
+          <w:lang w:eastAsia="es-AR"/>
+        </w:rPr>
+        <w:tab/>
+      </w:r>
+      <w:proofErr w:type="spellStart"/>
+      <w:r>
+        <w:rPr>
+          <w:rFonts w:ascii="Consolas" w:eastAsia="Times New Roman" w:hAnsi="Consolas" w:cs="Consolas"/>
+          <w:color w:val="333333"/>
+          <w:sz w:val="18"/>
+          <w:szCs w:val="18"/>
+          <w:lang w:eastAsia="es-AR"/>
+        </w:rPr>
+        <w:t>facdet_concepto</w:t>
+      </w:r>
+      <w:proofErr w:type="spellEnd"/>
+      <w:r>
+        <w:rPr>
+          <w:rFonts w:ascii="Consolas" w:eastAsia="Times New Roman" w:hAnsi="Consolas" w:cs="Consolas"/>
+          <w:color w:val="0086B3"/>
+          <w:sz w:val="18"/>
+          <w:szCs w:val="18"/>
+          <w:lang w:eastAsia="es-AR"/>
+        </w:rPr>
+        <w:tab/>
+      </w:r>
+      <w:r>
+        <w:rPr>
+          <w:rFonts w:ascii="Consolas" w:eastAsia="Times New Roman" w:hAnsi="Consolas" w:cs="Consolas"/>
+          <w:color w:val="0086B3"/>
           <w:sz w:val="18"/>
           <w:szCs w:val="18"/>
           <w:lang w:eastAsia="es-AR"/>
@@ -27908,64 +27963,32 @@
       <w:r>
         <w:rPr>
           <w:rFonts w:ascii="Consolas" w:eastAsia="Times New Roman" w:hAnsi="Consolas" w:cs="Consolas"/>
-          <w:color w:val="333333"/>
-          <w:sz w:val="18"/>
-          <w:szCs w:val="18"/>
-          <w:lang w:val="en-US" w:eastAsia="es-AR"/>
-        </w:rPr>
-        <w:t>facdet_concepto</w:t>
-      </w:r>
-      <w:proofErr w:type="spellEnd"/>
+          <w:color w:val="0086B3"/>
+          <w:sz w:val="18"/>
+          <w:szCs w:val="18"/>
+          <w:lang w:eastAsia="es-AR"/>
+        </w:rPr>
+        <w:t>nvarchar</w:t>
+      </w:r>
+      <w:proofErr w:type="spellEnd"/>
+      <w:r>
+        <w:rPr>
+          <w:rFonts w:ascii="Consolas" w:eastAsia="Times New Roman" w:hAnsi="Consolas" w:cs="Consolas"/>
+          <w:color w:val="333333"/>
+          <w:sz w:val="18"/>
+          <w:szCs w:val="18"/>
+          <w:lang w:eastAsia="es-AR"/>
+        </w:rPr>
+        <w:t>(</w:t>
+      </w:r>
       <w:proofErr w:type="gramEnd"/>
       <w:r>
         <w:rPr>
           <w:rFonts w:ascii="Consolas" w:eastAsia="Times New Roman" w:hAnsi="Consolas" w:cs="Consolas"/>
-          <w:color w:val="0086B3"/>
-          <w:sz w:val="18"/>
-          <w:szCs w:val="18"/>
-          <w:lang w:val="en-US" w:eastAsia="es-AR"/>
-        </w:rPr>
-        <w:tab/>
-      </w:r>
-      <w:r>
-        <w:rPr>
-          <w:rFonts w:ascii="Consolas" w:eastAsia="Times New Roman" w:hAnsi="Consolas" w:cs="Consolas"/>
-          <w:color w:val="0086B3"/>
-          <w:sz w:val="18"/>
-          <w:szCs w:val="18"/>
-          <w:lang w:val="en-US" w:eastAsia="es-AR"/>
-        </w:rPr>
-        <w:tab/>
-      </w:r>
-      <w:proofErr w:type="spellStart"/>
-      <w:r>
-        <w:rPr>
-          <w:rFonts w:ascii="Consolas" w:eastAsia="Times New Roman" w:hAnsi="Consolas" w:cs="Consolas"/>
-          <w:color w:val="0086B3"/>
-          <w:sz w:val="18"/>
-          <w:szCs w:val="18"/>
-          <w:lang w:val="en-US" w:eastAsia="es-AR"/>
-        </w:rPr>
-        <w:t>nvarchar</w:t>
-      </w:r>
-      <w:proofErr w:type="spellEnd"/>
-      <w:r>
-        <w:rPr>
-          <w:rFonts w:ascii="Consolas" w:eastAsia="Times New Roman" w:hAnsi="Consolas" w:cs="Consolas"/>
-          <w:color w:val="333333"/>
-          <w:sz w:val="18"/>
-          <w:szCs w:val="18"/>
-          <w:lang w:val="en-US" w:eastAsia="es-AR"/>
-        </w:rPr>
-        <w:t>(</w:t>
-      </w:r>
-      <w:r>
-        <w:rPr>
-          <w:rFonts w:ascii="Consolas" w:eastAsia="Times New Roman" w:hAnsi="Consolas" w:cs="Consolas"/>
           <w:color w:val="009999"/>
           <w:sz w:val="18"/>
           <w:szCs w:val="18"/>
-          <w:lang w:val="en-US" w:eastAsia="es-AR"/>
+          <w:lang w:eastAsia="es-AR"/>
         </w:rPr>
         <w:t>255</w:t>
       </w:r>
@@ -27975,7 +27998,7 @@
           <w:color w:val="333333"/>
           <w:sz w:val="18"/>
           <w:szCs w:val="18"/>
-          <w:lang w:val="en-US" w:eastAsia="es-AR"/>
+          <w:lang w:eastAsia="es-AR"/>
         </w:rPr>
         <w:t xml:space="preserve">) </w:t>
       </w:r>
@@ -27987,7 +28010,7 @@
           <w:color w:val="333333"/>
           <w:sz w:val="18"/>
           <w:szCs w:val="18"/>
-          <w:lang w:val="en-US" w:eastAsia="es-AR"/>
+          <w:lang w:eastAsia="es-AR"/>
         </w:rPr>
         <w:t>NOTNULL,</w:t>
       </w:r>
@@ -28027,7 +28050,7 @@
           <w:color w:val="333333"/>
           <w:sz w:val="18"/>
           <w:szCs w:val="18"/>
-          <w:lang w:val="en-US" w:eastAsia="es-AR"/>
+          <w:lang w:eastAsia="es-AR"/>
         </w:rPr>
         <w:tab/>
       </w:r>
@@ -28697,50 +28720,51 @@
           <w:color w:val="333333"/>
           <w:sz w:val="18"/>
           <w:szCs w:val="18"/>
-          <w:lang w:eastAsia="es-AR"/>
-        </w:rPr>
-      </w:pPr>
-      <w:r>
-        <w:rPr>
-          <w:rFonts w:ascii="Consolas" w:eastAsia="Times New Roman" w:hAnsi="Consolas" w:cs="Consolas"/>
-          <w:color w:val="333333"/>
-          <w:sz w:val="18"/>
-          <w:szCs w:val="18"/>
-          <w:lang w:val="en-US" w:eastAsia="es-AR"/>
-        </w:rPr>
-        <w:tab/>
-      </w:r>
-      <w:proofErr w:type="spellStart"/>
-      <w:r>
-        <w:rPr>
-          <w:rFonts w:ascii="Consolas" w:eastAsia="Times New Roman" w:hAnsi="Consolas" w:cs="Consolas"/>
-          <w:color w:val="333333"/>
-          <w:sz w:val="18"/>
-          <w:szCs w:val="18"/>
-          <w:lang w:eastAsia="es-AR"/>
+          <w:lang w:val="en-US" w:eastAsia="es-AR"/>
+        </w:rPr>
+      </w:pPr>
+      <w:r>
+        <w:rPr>
+          <w:rFonts w:ascii="Consolas" w:eastAsia="Times New Roman" w:hAnsi="Consolas" w:cs="Consolas"/>
+          <w:color w:val="333333"/>
+          <w:sz w:val="18"/>
+          <w:szCs w:val="18"/>
+          <w:lang w:val="en-US" w:eastAsia="es-AR"/>
+        </w:rPr>
+        <w:tab/>
+      </w:r>
+      <w:proofErr w:type="spellStart"/>
+      <w:proofErr w:type="gramStart"/>
+      <w:r>
+        <w:rPr>
+          <w:rFonts w:ascii="Consolas" w:eastAsia="Times New Roman" w:hAnsi="Consolas" w:cs="Consolas"/>
+          <w:color w:val="333333"/>
+          <w:sz w:val="18"/>
+          <w:szCs w:val="18"/>
+          <w:lang w:val="en-US" w:eastAsia="es-AR"/>
         </w:rPr>
         <w:t>fdp_descripcion</w:t>
       </w:r>
       <w:proofErr w:type="spellEnd"/>
-      <w:r>
-        <w:rPr>
-          <w:rFonts w:ascii="Consolas" w:eastAsia="Times New Roman" w:hAnsi="Consolas" w:cs="Consolas"/>
-          <w:color w:val="333333"/>
-          <w:sz w:val="18"/>
-          <w:szCs w:val="18"/>
-          <w:lang w:eastAsia="es-AR"/>
-        </w:rPr>
-        <w:tab/>
-      </w:r>
-      <w:proofErr w:type="spellStart"/>
-      <w:proofErr w:type="gramStart"/>
+      <w:proofErr w:type="gramEnd"/>
+      <w:r>
+        <w:rPr>
+          <w:rFonts w:ascii="Consolas" w:eastAsia="Times New Roman" w:hAnsi="Consolas" w:cs="Consolas"/>
+          <w:color w:val="333333"/>
+          <w:sz w:val="18"/>
+          <w:szCs w:val="18"/>
+          <w:lang w:val="en-US" w:eastAsia="es-AR"/>
+        </w:rPr>
+        <w:tab/>
+      </w:r>
+      <w:proofErr w:type="spellStart"/>
       <w:r>
         <w:rPr>
           <w:rFonts w:ascii="Consolas" w:eastAsia="Times New Roman" w:hAnsi="Consolas" w:cs="Consolas"/>
           <w:color w:val="0086B3"/>
           <w:sz w:val="18"/>
           <w:szCs w:val="18"/>
-          <w:lang w:eastAsia="es-AR"/>
+          <w:lang w:val="en-US" w:eastAsia="es-AR"/>
         </w:rPr>
         <w:t>nvarchar</w:t>
       </w:r>
@@ -28751,18 +28775,17 @@
           <w:color w:val="333333"/>
           <w:sz w:val="18"/>
           <w:szCs w:val="18"/>
-          <w:lang w:eastAsia="es-AR"/>
+          <w:lang w:val="en-US" w:eastAsia="es-AR"/>
         </w:rPr>
         <w:t>(</w:t>
       </w:r>
-      <w:proofErr w:type="gramEnd"/>
       <w:r>
         <w:rPr>
           <w:rFonts w:ascii="Consolas" w:eastAsia="Times New Roman" w:hAnsi="Consolas" w:cs="Consolas"/>
           <w:color w:val="009999"/>
           <w:sz w:val="18"/>
           <w:szCs w:val="18"/>
-          <w:lang w:eastAsia="es-AR"/>
+          <w:lang w:val="en-US" w:eastAsia="es-AR"/>
         </w:rPr>
         <w:t>100</w:t>
       </w:r>
@@ -28772,7 +28795,7 @@
           <w:color w:val="333333"/>
           <w:sz w:val="18"/>
           <w:szCs w:val="18"/>
-          <w:lang w:eastAsia="es-AR"/>
+          <w:lang w:val="en-US" w:eastAsia="es-AR"/>
         </w:rPr>
         <w:t>)</w:t>
       </w:r>
@@ -28803,12 +28826,13 @@
           <w:color w:val="333333"/>
           <w:sz w:val="18"/>
           <w:szCs w:val="18"/>
-          <w:lang w:eastAsia="es-AR"/>
-        </w:rPr>
-      </w:pPr>
-    </w:p>
-    <w:p>
-      <w:pPr>
+          <w:lang w:val="en-US" w:eastAsia="es-AR"/>
+        </w:rPr>
+      </w:pPr>
+    </w:p>
+    <w:p>
+      <w:pPr>
+        <w:spacing w:after="0"/>
         <w:rPr>
           <w:rFonts w:ascii="Consolas" w:eastAsia="Times New Roman" w:hAnsi="Consolas" w:cs="Consolas"/>
           <w:b/>
@@ -29044,6 +29068,7 @@
     </w:p>
     <w:p>
       <w:pPr>
+        <w:spacing w:after="0"/>
         <w:rPr>
           <w:rFonts w:ascii="Calibri" w:hAnsi="Calibri" w:cs="Calibri"/>
           <w:sz w:val="32"/>
@@ -29056,12 +29081,12 @@
           <w:sz w:val="32"/>
           <w:szCs w:val="32"/>
         </w:rPr>
-        <w:lastRenderedPageBreak/>
         <w:br w:type="page"/>
       </w:r>
     </w:p>
     <w:p>
       <w:pPr>
+        <w:spacing w:after="0"/>
         <w:jc w:val="center"/>
         <w:rPr>
           <w:rFonts w:ascii="Calibri" w:hAnsi="Calibri" w:cs="Calibri"/>
@@ -29093,6 +29118,7 @@
     </w:p>
     <w:p>
       <w:pPr>
+        <w:spacing w:after="0"/>
         <w:rPr>
           <w:rFonts w:ascii="Calibri" w:hAnsi="Calibri" w:cs="Calibri"/>
         </w:rPr>
@@ -29100,11 +29126,12 @@
     </w:p>
     <w:p>
       <w:pPr>
-        <w:pStyle w:val="Prrafodelista"/>
+        <w:pStyle w:val="ListParagraph"/>
         <w:numPr>
           <w:ilvl w:val="0"/>
           <w:numId w:val="2"/>
         </w:numPr>
+        <w:spacing w:after="0"/>
         <w:rPr>
           <w:rFonts w:ascii="Calibri" w:hAnsi="Calibri" w:cs="Calibri"/>
         </w:rPr>
@@ -29118,11 +29145,12 @@
     </w:p>
     <w:p>
       <w:pPr>
-        <w:pStyle w:val="Prrafodelista"/>
+        <w:pStyle w:val="ListParagraph"/>
         <w:numPr>
           <w:ilvl w:val="0"/>
           <w:numId w:val="2"/>
         </w:numPr>
+        <w:spacing w:after="0"/>
         <w:rPr>
           <w:rFonts w:ascii="Calibri" w:hAnsi="Calibri" w:cs="Calibri"/>
         </w:rPr>
@@ -29136,6 +29164,7 @@
     </w:p>
     <w:p>
       <w:pPr>
+        <w:spacing w:after="0"/>
         <w:rPr>
           <w:rFonts w:ascii="Calibri" w:hAnsi="Calibri" w:cs="Calibri"/>
         </w:rPr>
@@ -29143,6 +29172,7 @@
     </w:p>
     <w:p>
       <w:pPr>
+        <w:spacing w:after="0"/>
         <w:rPr>
           <w:rFonts w:ascii="Calibri" w:hAnsi="Calibri" w:cs="Calibri"/>
         </w:rPr>
@@ -29150,6 +29180,7 @@
     </w:p>
     <w:p>
       <w:pPr>
+        <w:spacing w:after="0"/>
         <w:rPr>
           <w:rFonts w:ascii="Calibri" w:hAnsi="Calibri" w:cs="Calibri"/>
         </w:rPr>
@@ -29163,6 +29194,7 @@
     </w:p>
     <w:p>
       <w:pPr>
+        <w:spacing w:after="0"/>
         <w:jc w:val="center"/>
         <w:rPr>
           <w:rFonts w:ascii="Calibri" w:hAnsi="Calibri" w:cs="Calibri"/>
@@ -29181,20 +29213,626 @@
         <w:lastRenderedPageBreak/>
         <w:t>MANUAL</w:t>
       </w:r>
-    </w:p>
-    <w:p>
-      <w:pPr>
+      <w:r>
         <w:rPr>
           <w:rFonts w:ascii="Calibri" w:hAnsi="Calibri" w:cs="Calibri"/>
-        </w:rPr>
-      </w:pPr>
-    </w:p>
-    <w:p>
-      <w:pPr>
+          <w:b/>
+          <w:sz w:val="40"/>
+          <w:szCs w:val="32"/>
+          <w:u w:val="single"/>
+        </w:rPr>
+        <w:t xml:space="preserve"> DE USO</w:t>
+      </w:r>
+    </w:p>
+    <w:p>
+      <w:pPr>
+        <w:spacing w:after="0"/>
         <w:rPr>
           <w:rFonts w:ascii="Calibri" w:hAnsi="Calibri" w:cs="Calibri"/>
         </w:rPr>
       </w:pPr>
+    </w:p>
+    <w:p>
+      <w:pPr>
+        <w:spacing w:after="0"/>
+        <w:rPr>
+          <w:b/>
+          <w:noProof/>
+          <w:sz w:val="28"/>
+          <w:u w:val="single"/>
+          <w:lang w:eastAsia="es-AR"/>
+        </w:rPr>
+      </w:pPr>
+      <w:r>
+        <w:rPr>
+          <w:b/>
+          <w:noProof/>
+          <w:sz w:val="28"/>
+          <w:u w:val="single"/>
+          <w:lang w:eastAsia="es-AR"/>
+        </w:rPr>
+        <w:t>Listado Estadístico</w:t>
+      </w:r>
+    </w:p>
+    <w:p>
+      <w:pPr>
+        <w:spacing w:after="0"/>
+        <w:rPr>
+          <w:b/>
+          <w:noProof/>
+          <w:sz w:val="28"/>
+          <w:u w:val="single"/>
+          <w:lang w:eastAsia="es-AR"/>
+        </w:rPr>
+      </w:pPr>
+    </w:p>
+    <w:p>
+      <w:pPr>
+        <w:spacing w:after="0"/>
+        <w:rPr>
+          <w:noProof/>
+          <w:lang w:eastAsia="es-AR"/>
+        </w:rPr>
+      </w:pPr>
+      <w:r>
+        <w:rPr>
+          <w:noProof/>
+          <w:lang w:eastAsia="es-AR"/>
+        </w:rPr>
+        <w:t>Esta funcionalidad le permite al Administrador realizar consultas con valor estadístico, obteniendo el TOP 5 según cada listado. Todos los listados brindan la información sobre un determinado trimestre de un año específico, por lo que es obligatorio seleccionar un Año y un Trimestre.</w:t>
+      </w:r>
+    </w:p>
+    <w:p>
+      <w:pPr>
+        <w:spacing w:after="0"/>
+        <w:rPr>
+          <w:noProof/>
+          <w:lang w:eastAsia="es-AR"/>
+        </w:rPr>
+      </w:pPr>
+    </w:p>
+    <w:p>
+      <w:pPr>
+        <w:spacing w:after="0"/>
+        <w:rPr>
+          <w:b/>
+          <w:noProof/>
+          <w:lang w:eastAsia="es-AR"/>
+        </w:rPr>
+      </w:pPr>
+      <w:r>
+        <w:rPr>
+          <w:b/>
+          <w:noProof/>
+          <w:lang w:eastAsia="es-AR"/>
+        </w:rPr>
+        <w:t>Vendedores con mayor cantidad de productos no vendidos</w:t>
+      </w:r>
+    </w:p>
+    <w:p>
+      <w:pPr>
+        <w:spacing w:after="0"/>
+        <w:rPr>
+          <w:b/>
+          <w:noProof/>
+          <w:lang w:eastAsia="es-AR"/>
+        </w:rPr>
+      </w:pPr>
+    </w:p>
+    <w:p>
+      <w:pPr>
+        <w:spacing w:after="0"/>
+        <w:rPr>
+          <w:noProof/>
+          <w:lang w:eastAsia="es-AR"/>
+        </w:rPr>
+      </w:pPr>
+      <w:r>
+        <w:rPr>
+          <w:noProof/>
+          <w:lang w:eastAsia="es-AR"/>
+        </w:rPr>
+        <w:t>Este listado calcula la suma de productos no vendidos (es decir, el Stock remanente) en todas las publicaciones de cada vendedor, correspondientes al triemstre y año seleccionados, y muestra los 5 vendedores cuyas sumas son las más altas.</w:t>
+      </w:r>
+    </w:p>
+    <w:p>
+      <w:pPr>
+        <w:spacing w:after="0"/>
+        <w:rPr>
+          <w:noProof/>
+          <w:lang w:eastAsia="es-AR"/>
+        </w:rPr>
+      </w:pPr>
+    </w:p>
+    <w:p>
+      <w:pPr>
+        <w:spacing w:after="0"/>
+        <w:rPr>
+          <w:noProof/>
+          <w:lang w:eastAsia="es-AR"/>
+        </w:rPr>
+      </w:pPr>
+      <w:r>
+        <w:rPr>
+          <w:noProof/>
+          <w:lang w:eastAsia="es-AR"/>
+        </w:rPr>
+        <w:t>El resultado de este listado se puede filtrar o no por el grado de Visibilidad de las publicaciones y un mes del trimestre. Si no se aplican dichos filtros, el listado muestra, de cada uno de los 5 vendedores, la cantidad de productos no vendidos para cada grado de Visibilidad, en cada mes del trimestre seleccionado. Por ejemplo:</w:t>
+      </w:r>
+    </w:p>
+    <w:p>
+      <w:pPr>
+        <w:spacing w:after="0"/>
+        <w:rPr>
+          <w:noProof/>
+          <w:lang w:eastAsia="es-AR"/>
+        </w:rPr>
+      </w:pPr>
+    </w:p>
+    <w:p>
+      <w:pPr>
+        <w:jc w:val="center"/>
+        <w:rPr>
+          <w:rFonts w:ascii="Calibri" w:hAnsi="Calibri" w:cs="Calibri"/>
+        </w:rPr>
+      </w:pPr>
+      <w:r>
+        <w:rPr>
+          <w:noProof/>
+          <w:lang w:eastAsia="es-AR"/>
+        </w:rPr>
+        <w:drawing>
+          <wp:inline distT="0" distB="0" distL="0" distR="0" wp14:anchorId="75F8DB8F" wp14:editId="4EE35569">
+            <wp:extent cx="4396106" cy="3334407"/>
+            <wp:effectExtent l="0" t="0" r="0" b="0"/>
+            <wp:docPr id="1" name="Picture 1"/>
+            <wp:cNvGraphicFramePr>
+              <a:graphicFrameLocks xmlns:a="http://schemas.openxmlformats.org/drawingml/2006/main" noChangeAspect="1"/>
+            </wp:cNvGraphicFramePr>
+            <a:graphic xmlns:a="http://schemas.openxmlformats.org/drawingml/2006/main">
+              <a:graphicData uri="http://schemas.openxmlformats.org/drawingml/2006/picture">
+                <pic:pic xmlns:pic="http://schemas.openxmlformats.org/drawingml/2006/picture">
+                  <pic:nvPicPr>
+                    <pic:cNvPr id="0" name=""/>
+                    <pic:cNvPicPr/>
+                  </pic:nvPicPr>
+                  <pic:blipFill rotWithShape="1">
+                    <a:blip r:embed="rId6"/>
+                    <a:srcRect l="34399" t="27936" r="34377" b="29959"/>
+                    <a:stretch/>
+                  </pic:blipFill>
+                  <pic:spPr bwMode="auto">
+                    <a:xfrm>
+                      <a:off x="0" y="0"/>
+                      <a:ext cx="4405365" cy="3341430"/>
+                    </a:xfrm>
+                    <a:prstGeom prst="rect">
+                      <a:avLst/>
+                    </a:prstGeom>
+                    <a:ln>
+                      <a:noFill/>
+                    </a:ln>
+                    <a:extLst>
+                      <a:ext uri="{53640926-AAD7-44D8-BBD7-CCE9431645EC}">
+                        <a14:shadowObscured xmlns:a14="http://schemas.microsoft.com/office/drawing/2010/main"/>
+                      </a:ext>
+                    </a:extLst>
+                  </pic:spPr>
+                </pic:pic>
+              </a:graphicData>
+            </a:graphic>
+          </wp:inline>
+        </w:drawing>
+      </w:r>
+    </w:p>
+    <w:p>
+      <w:pPr>
+        <w:rPr>
+          <w:rFonts w:ascii="Calibri" w:hAnsi="Calibri" w:cs="Calibri"/>
+        </w:rPr>
+      </w:pPr>
+      <w:r>
+        <w:rPr>
+          <w:rFonts w:ascii="Calibri" w:hAnsi="Calibri" w:cs="Calibri"/>
+        </w:rPr>
+        <w:t>Si se aplican los filtros de Visibilidad y Mes, el lista</w:t>
+      </w:r>
+      <w:r>
+        <w:rPr>
+          <w:rFonts w:ascii="Calibri" w:hAnsi="Calibri" w:cs="Calibri"/>
+        </w:rPr>
+        <w:t>do muestra, para cada uno de los 5 vendedores, la cantidad de productos no vendidos con el grado de Visibilidad y en mes seleccionados. Por ejemplo:</w:t>
+      </w:r>
+    </w:p>
+    <w:p>
+      <w:pPr>
+        <w:rPr>
+          <w:rFonts w:ascii="Calibri" w:hAnsi="Calibri" w:cs="Calibri"/>
+        </w:rPr>
+      </w:pPr>
+    </w:p>
+    <w:p>
+      <w:pPr>
+        <w:jc w:val="center"/>
+        <w:rPr>
+          <w:rFonts w:ascii="Calibri" w:hAnsi="Calibri" w:cs="Calibri"/>
+        </w:rPr>
+      </w:pPr>
+      <w:r>
+        <w:rPr>
+          <w:noProof/>
+          <w:lang w:eastAsia="es-AR"/>
+        </w:rPr>
+        <w:drawing>
+          <wp:inline distT="0" distB="0" distL="0" distR="0" wp14:anchorId="51CCA402" wp14:editId="32BCBBC4">
+            <wp:extent cx="4395392" cy="3318642"/>
+            <wp:effectExtent l="0" t="0" r="0" b="0"/>
+            <wp:docPr id="2" name="Picture 2"/>
+            <wp:cNvGraphicFramePr>
+              <a:graphicFrameLocks xmlns:a="http://schemas.openxmlformats.org/drawingml/2006/main" noChangeAspect="1"/>
+            </wp:cNvGraphicFramePr>
+            <a:graphic xmlns:a="http://schemas.openxmlformats.org/drawingml/2006/main">
+              <a:graphicData uri="http://schemas.openxmlformats.org/drawingml/2006/picture">
+                <pic:pic xmlns:pic="http://schemas.openxmlformats.org/drawingml/2006/picture">
+                  <pic:nvPicPr>
+                    <pic:cNvPr id="0" name=""/>
+                    <pic:cNvPicPr/>
+                  </pic:nvPicPr>
+                  <pic:blipFill rotWithShape="1">
+                    <a:blip r:embed="rId7"/>
+                    <a:srcRect l="34376" t="28090" r="34389" b="29982"/>
+                    <a:stretch/>
+                  </pic:blipFill>
+                  <pic:spPr bwMode="auto">
+                    <a:xfrm>
+                      <a:off x="0" y="0"/>
+                      <a:ext cx="4400246" cy="3322307"/>
+                    </a:xfrm>
+                    <a:prstGeom prst="rect">
+                      <a:avLst/>
+                    </a:prstGeom>
+                    <a:ln>
+                      <a:noFill/>
+                    </a:ln>
+                    <a:extLst>
+                      <a:ext uri="{53640926-AAD7-44D8-BBD7-CCE9431645EC}">
+                        <a14:shadowObscured xmlns:a14="http://schemas.microsoft.com/office/drawing/2010/main"/>
+                      </a:ext>
+                    </a:extLst>
+                  </pic:spPr>
+                </pic:pic>
+              </a:graphicData>
+            </a:graphic>
+          </wp:inline>
+        </w:drawing>
+      </w:r>
+    </w:p>
+    <w:p>
+      <w:pPr>
+        <w:spacing w:after="0"/>
+        <w:rPr>
+          <w:rFonts w:ascii="Calibri" w:hAnsi="Calibri" w:cs="Calibri"/>
+          <w:b/>
+        </w:rPr>
+      </w:pPr>
+      <w:r>
+        <w:rPr>
+          <w:rFonts w:ascii="Calibri" w:hAnsi="Calibri" w:cs="Calibri"/>
+          <w:b/>
+        </w:rPr>
+        <w:t>Vendedores con mayor facturación</w:t>
+      </w:r>
+    </w:p>
+    <w:p>
+      <w:pPr>
+        <w:spacing w:after="0"/>
+        <w:rPr>
+          <w:rFonts w:ascii="Calibri" w:hAnsi="Calibri" w:cs="Calibri"/>
+        </w:rPr>
+      </w:pPr>
+      <w:r>
+        <w:rPr>
+          <w:rFonts w:ascii="Calibri" w:hAnsi="Calibri" w:cs="Calibri"/>
+        </w:rPr>
+        <w:t>Este listado calcula la facturación de cada vendedor en el trimestre y año seleccionados, y muestra los 5 vendedores con mayor facturación. Por ejemplo:</w:t>
+      </w:r>
+    </w:p>
+    <w:p>
+      <w:pPr>
+        <w:spacing w:after="0"/>
+        <w:jc w:val="center"/>
+        <w:rPr>
+          <w:rFonts w:ascii="Calibri" w:hAnsi="Calibri" w:cs="Calibri"/>
+        </w:rPr>
+      </w:pPr>
+      <w:r>
+        <w:rPr>
+          <w:noProof/>
+          <w:lang w:eastAsia="es-AR"/>
+        </w:rPr>
+        <w:drawing>
+          <wp:inline distT="0" distB="0" distL="0" distR="0" wp14:anchorId="0DC69541" wp14:editId="16589C22">
+            <wp:extent cx="4344560" cy="3287111"/>
+            <wp:effectExtent l="0" t="0" r="0" b="0"/>
+            <wp:docPr id="3" name="Picture 3"/>
+            <wp:cNvGraphicFramePr>
+              <a:graphicFrameLocks xmlns:a="http://schemas.openxmlformats.org/drawingml/2006/main" noChangeAspect="1"/>
+            </wp:cNvGraphicFramePr>
+            <a:graphic xmlns:a="http://schemas.openxmlformats.org/drawingml/2006/main">
+              <a:graphicData uri="http://schemas.openxmlformats.org/drawingml/2006/picture">
+                <pic:pic xmlns:pic="http://schemas.openxmlformats.org/drawingml/2006/picture">
+                  <pic:nvPicPr>
+                    <pic:cNvPr id="0" name=""/>
+                    <pic:cNvPicPr/>
+                  </pic:nvPicPr>
+                  <pic:blipFill rotWithShape="1">
+                    <a:blip r:embed="rId8"/>
+                    <a:srcRect l="34391" t="28121" r="34397" b="29893"/>
+                    <a:stretch/>
+                  </pic:blipFill>
+                  <pic:spPr bwMode="auto">
+                    <a:xfrm>
+                      <a:off x="0" y="0"/>
+                      <a:ext cx="4349686" cy="3290989"/>
+                    </a:xfrm>
+                    <a:prstGeom prst="rect">
+                      <a:avLst/>
+                    </a:prstGeom>
+                    <a:ln>
+                      <a:noFill/>
+                    </a:ln>
+                    <a:extLst>
+                      <a:ext uri="{53640926-AAD7-44D8-BBD7-CCE9431645EC}">
+                        <a14:shadowObscured xmlns:a14="http://schemas.microsoft.com/office/drawing/2010/main"/>
+                      </a:ext>
+                    </a:extLst>
+                  </pic:spPr>
+                </pic:pic>
+              </a:graphicData>
+            </a:graphic>
+          </wp:inline>
+        </w:drawing>
+      </w:r>
+    </w:p>
+    <w:p>
+      <w:pPr>
+        <w:spacing w:after="0"/>
+        <w:jc w:val="center"/>
+        <w:rPr>
+          <w:rFonts w:ascii="Calibri" w:hAnsi="Calibri" w:cs="Calibri"/>
+        </w:rPr>
+      </w:pPr>
+    </w:p>
+    <w:p>
+      <w:pPr>
+        <w:spacing w:after="0"/>
+        <w:rPr>
+          <w:rFonts w:ascii="Calibri" w:hAnsi="Calibri" w:cs="Calibri"/>
+          <w:b/>
+        </w:rPr>
+      </w:pPr>
+      <w:r>
+        <w:rPr>
+          <w:rFonts w:ascii="Calibri" w:hAnsi="Calibri" w:cs="Calibri"/>
+          <w:b/>
+        </w:rPr>
+        <w:t>Vendedores con mayores calificaciones</w:t>
+      </w:r>
+    </w:p>
+    <w:p>
+      <w:pPr>
+        <w:spacing w:after="0"/>
+        <w:rPr>
+          <w:rFonts w:ascii="Calibri" w:hAnsi="Calibri" w:cs="Calibri"/>
+          <w:b/>
+        </w:rPr>
+      </w:pPr>
+    </w:p>
+    <w:p>
+      <w:pPr>
+        <w:spacing w:after="0"/>
+        <w:rPr>
+          <w:rFonts w:ascii="Calibri" w:hAnsi="Calibri" w:cs="Calibri"/>
+        </w:rPr>
+      </w:pPr>
+      <w:r>
+        <w:rPr>
+          <w:rFonts w:ascii="Calibri" w:hAnsi="Calibri" w:cs="Calibri"/>
+        </w:rPr>
+        <w:lastRenderedPageBreak/>
+        <w:t>Este listado calcula la reputación, que es el promedio de calificaciones recibidas por compradores, de cada vendedor en el trimestre y año seleccionados, y muestra los 5 vendedores con mayor reputación. Cabe destacar que este cálculo no se realiza en el momento, sino que el sistema actualiza las reputaciones cada vez que se realiza una calificación</w:t>
+      </w:r>
+      <w:r>
+        <w:rPr>
+          <w:rFonts w:ascii="Calibri" w:hAnsi="Calibri" w:cs="Calibri"/>
+        </w:rPr>
+        <w:t>, y este listado sólo las consulta</w:t>
+      </w:r>
+      <w:r>
+        <w:rPr>
+          <w:rFonts w:ascii="Calibri" w:hAnsi="Calibri" w:cs="Calibri"/>
+        </w:rPr>
+        <w:t>. Por ejemplo:</w:t>
+      </w:r>
+    </w:p>
+    <w:p>
+      <w:pPr>
+        <w:spacing w:after="0"/>
+        <w:jc w:val="center"/>
+        <w:rPr>
+          <w:rFonts w:ascii="Calibri" w:hAnsi="Calibri" w:cs="Calibri"/>
+        </w:rPr>
+      </w:pPr>
+      <w:r>
+        <w:rPr>
+          <w:rFonts w:ascii="Calibri" w:hAnsi="Calibri" w:cs="Calibri"/>
+        </w:rPr>
+        <w:br/>
+      </w:r>
+      <w:r>
+        <w:rPr>
+          <w:noProof/>
+          <w:lang w:eastAsia="es-AR"/>
+        </w:rPr>
+        <w:drawing>
+          <wp:inline distT="0" distB="0" distL="0" distR="0" wp14:anchorId="606A7CB2" wp14:editId="703EA947">
+            <wp:extent cx="4582028" cy="3476297"/>
+            <wp:effectExtent l="0" t="0" r="0" b="0"/>
+            <wp:docPr id="4" name="Picture 4"/>
+            <wp:cNvGraphicFramePr>
+              <a:graphicFrameLocks xmlns:a="http://schemas.openxmlformats.org/drawingml/2006/main" noChangeAspect="1"/>
+            </wp:cNvGraphicFramePr>
+            <a:graphic xmlns:a="http://schemas.openxmlformats.org/drawingml/2006/main">
+              <a:graphicData uri="http://schemas.openxmlformats.org/drawingml/2006/picture">
+                <pic:pic xmlns:pic="http://schemas.openxmlformats.org/drawingml/2006/picture">
+                  <pic:nvPicPr>
+                    <pic:cNvPr id="0" name=""/>
+                    <pic:cNvPicPr/>
+                  </pic:nvPicPr>
+                  <pic:blipFill rotWithShape="1">
+                    <a:blip r:embed="rId9"/>
+                    <a:srcRect l="34397" t="28037" r="34369" b="29835"/>
+                    <a:stretch/>
+                  </pic:blipFill>
+                  <pic:spPr bwMode="auto">
+                    <a:xfrm>
+                      <a:off x="0" y="0"/>
+                      <a:ext cx="4591169" cy="3483232"/>
+                    </a:xfrm>
+                    <a:prstGeom prst="rect">
+                      <a:avLst/>
+                    </a:prstGeom>
+                    <a:ln>
+                      <a:noFill/>
+                    </a:ln>
+                    <a:extLst>
+                      <a:ext uri="{53640926-AAD7-44D8-BBD7-CCE9431645EC}">
+                        <a14:shadowObscured xmlns:a14="http://schemas.microsoft.com/office/drawing/2010/main"/>
+                      </a:ext>
+                    </a:extLst>
+                  </pic:spPr>
+                </pic:pic>
+              </a:graphicData>
+            </a:graphic>
+          </wp:inline>
+        </w:drawing>
+      </w:r>
+    </w:p>
+    <w:p>
+      <w:pPr>
+        <w:spacing w:after="0"/>
+        <w:jc w:val="center"/>
+        <w:rPr>
+          <w:rFonts w:ascii="Calibri" w:hAnsi="Calibri" w:cs="Calibri"/>
+        </w:rPr>
+      </w:pPr>
+    </w:p>
+    <w:p>
+      <w:pPr>
+        <w:spacing w:after="0"/>
+        <w:rPr>
+          <w:rFonts w:ascii="Calibri" w:hAnsi="Calibri" w:cs="Calibri"/>
+          <w:b/>
+        </w:rPr>
+      </w:pPr>
+      <w:r>
+        <w:rPr>
+          <w:rFonts w:ascii="Calibri" w:hAnsi="Calibri" w:cs="Calibri"/>
+          <w:b/>
+        </w:rPr>
+        <w:t>Clientes con mayor cantidad de publicaciones sin calificar</w:t>
+      </w:r>
+    </w:p>
+    <w:p>
+      <w:pPr>
+        <w:spacing w:after="0"/>
+        <w:rPr>
+          <w:rFonts w:ascii="Calibri" w:hAnsi="Calibri" w:cs="Calibri"/>
+          <w:b/>
+        </w:rPr>
+      </w:pPr>
+    </w:p>
+    <w:p>
+      <w:pPr>
+        <w:spacing w:after="0"/>
+        <w:rPr>
+          <w:rFonts w:ascii="Calibri" w:hAnsi="Calibri" w:cs="Calibri"/>
+        </w:rPr>
+      </w:pPr>
+      <w:r>
+        <w:rPr>
+          <w:rFonts w:ascii="Calibri" w:hAnsi="Calibri" w:cs="Calibri"/>
+        </w:rPr>
+        <w:t>Este listado calcula la cantidad de compras que no poseen una calificación asociada de cada cliente en el trimestre y año seleccionados, y muestra los 5 clientes con mayor cantidad de calificaciones pendientes, es decir, vendedores a los que realizó una compra pero no calificó. Por ejemplo:</w:t>
+      </w:r>
+    </w:p>
+    <w:p>
+      <w:pPr>
+        <w:spacing w:after="0"/>
+        <w:rPr>
+          <w:rFonts w:ascii="Calibri" w:hAnsi="Calibri" w:cs="Calibri"/>
+        </w:rPr>
+      </w:pPr>
+    </w:p>
+    <w:p>
+      <w:pPr>
+        <w:spacing w:after="0"/>
+        <w:jc w:val="center"/>
+        <w:rPr>
+          <w:rFonts w:ascii="Calibri" w:hAnsi="Calibri" w:cs="Calibri"/>
+        </w:rPr>
+      </w:pPr>
+      <w:r>
+        <w:rPr>
+          <w:noProof/>
+          <w:lang w:eastAsia="es-AR"/>
+        </w:rPr>
+        <w:lastRenderedPageBreak/>
+        <w:drawing>
+          <wp:inline distT="0" distB="0" distL="0" distR="0" wp14:anchorId="68C56979" wp14:editId="786C297C">
+            <wp:extent cx="4469524" cy="3402174"/>
+            <wp:effectExtent l="0" t="0" r="0" b="0"/>
+            <wp:docPr id="5" name="Picture 5"/>
+            <wp:cNvGraphicFramePr>
+              <a:graphicFrameLocks xmlns:a="http://schemas.openxmlformats.org/drawingml/2006/main" noChangeAspect="1"/>
+            </wp:cNvGraphicFramePr>
+            <a:graphic xmlns:a="http://schemas.openxmlformats.org/drawingml/2006/main">
+              <a:graphicData uri="http://schemas.openxmlformats.org/drawingml/2006/picture">
+                <pic:pic xmlns:pic="http://schemas.openxmlformats.org/drawingml/2006/picture">
+                  <pic:nvPicPr>
+                    <pic:cNvPr id="0" name=""/>
+                    <pic:cNvPicPr/>
+                  </pic:nvPicPr>
+                  <pic:blipFill rotWithShape="1">
+                    <a:blip r:embed="rId10"/>
+                    <a:srcRect l="34349" t="27947" r="34396" b="29756"/>
+                    <a:stretch/>
+                  </pic:blipFill>
+                  <pic:spPr bwMode="auto">
+                    <a:xfrm>
+                      <a:off x="0" y="0"/>
+                      <a:ext cx="4475312" cy="3406580"/>
+                    </a:xfrm>
+                    <a:prstGeom prst="rect">
+                      <a:avLst/>
+                    </a:prstGeom>
+                    <a:ln>
+                      <a:noFill/>
+                    </a:ln>
+                    <a:extLst>
+                      <a:ext uri="{53640926-AAD7-44D8-BBD7-CCE9431645EC}">
+                        <a14:shadowObscured xmlns:a14="http://schemas.microsoft.com/office/drawing/2010/main"/>
+                      </a:ext>
+                    </a:extLst>
+                  </pic:spPr>
+                </pic:pic>
+              </a:graphicData>
+            </a:graphic>
+          </wp:inline>
+        </w:drawing>
+      </w:r>
+      <w:bookmarkStart w:id="0" w:name="_GoBack"/>
+      <w:bookmarkEnd w:id="0"/>
     </w:p>
     <w:sectPr>
       <w:pgSz w:w="12240" w:h="15840"/>
@@ -29207,7 +29845,7 @@
 </file>
 
 <file path=word/numbering.xml><?xml version="1.0" encoding="utf-8"?>
-<w:numbering xmlns:ve="http://schemas.openxmlformats.org/markup-compatibility/2006" xmlns:o="urn:schemas-microsoft-com:office:office" xmlns:r="http://schemas.openxmlformats.org/officeDocument/2006/relationships" xmlns:m="http://schemas.openxmlformats.org/officeDocument/2006/math" xmlns:v="urn:schemas-microsoft-com:vml" xmlns:wp="http://schemas.openxmlformats.org/drawingml/2006/wordprocessingDrawing" xmlns:w10="urn:schemas-microsoft-com:office:word" xmlns:w="http://schemas.openxmlformats.org/wordprocessingml/2006/main" xmlns:wne="http://schemas.microsoft.com/office/word/2006/wordml">
+<w:numbering xmlns:wpc="http://schemas.microsoft.com/office/word/2010/wordprocessingCanvas" xmlns:mc="http://schemas.openxmlformats.org/markup-compatibility/2006" xmlns:o="urn:schemas-microsoft-com:office:office" xmlns:r="http://schemas.openxmlformats.org/officeDocument/2006/relationships" xmlns:m="http://schemas.openxmlformats.org/officeDocument/2006/math" xmlns:v="urn:schemas-microsoft-com:vml" xmlns:wp14="http://schemas.microsoft.com/office/word/2010/wordprocessingDrawing" xmlns:wp="http://schemas.openxmlformats.org/drawingml/2006/wordprocessingDrawing" xmlns:w10="urn:schemas-microsoft-com:office:word" xmlns:w="http://schemas.openxmlformats.org/wordprocessingml/2006/main" xmlns:w14="http://schemas.microsoft.com/office/word/2010/wordml" xmlns:wpg="http://schemas.microsoft.com/office/word/2010/wordprocessingGroup" xmlns:wpi="http://schemas.microsoft.com/office/word/2010/wordprocessingInk" xmlns:wne="http://schemas.microsoft.com/office/word/2006/wordml" xmlns:wps="http://schemas.microsoft.com/office/word/2010/wordprocessingShape" mc:Ignorable="w14 wp14">
   <w:abstractNum w:abstractNumId="0">
     <w:nsid w:val="09A41B08"/>
     <w:multiLevelType w:val="hybridMultilevel"/>
@@ -29904,7 +30542,7 @@
 </file>
 
 <file path=word/styles.xml><?xml version="1.0" encoding="utf-8"?>
-<w:styles xmlns:r="http://schemas.openxmlformats.org/officeDocument/2006/relationships" xmlns:w="http://schemas.openxmlformats.org/wordprocessingml/2006/main">
+<w:styles xmlns:mc="http://schemas.openxmlformats.org/markup-compatibility/2006" xmlns:r="http://schemas.openxmlformats.org/officeDocument/2006/relationships" xmlns:w="http://schemas.openxmlformats.org/wordprocessingml/2006/main" xmlns:w14="http://schemas.microsoft.com/office/word/2010/wordml" mc:Ignorable="w14">
   <w:docDefaults>
     <w:rPrDefault>
       <w:rPr>
@@ -30064,18 +30702,17 @@
     <w:qFormat/>
     <w:rsid w:val="003F0303"/>
   </w:style>
-  <w:style w:type="character" w:default="1" w:styleId="Fuentedeprrafopredeter">
+  <w:style w:type="character" w:default="1" w:styleId="DefaultParagraphFont">
     <w:name w:val="Default Paragraph Font"/>
     <w:uiPriority w:val="1"/>
     <w:semiHidden/>
     <w:unhideWhenUsed/>
   </w:style>
-  <w:style w:type="table" w:default="1" w:styleId="Tablanormal">
+  <w:style w:type="table" w:default="1" w:styleId="TableNormal">
     <w:name w:val="Normal Table"/>
     <w:uiPriority w:val="99"/>
     <w:semiHidden/>
     <w:unhideWhenUsed/>
-    <w:qFormat/>
     <w:tblPr>
       <w:tblInd w:w="0" w:type="dxa"/>
       <w:tblCellMar>
@@ -30086,13 +30723,13 @@
       </w:tblCellMar>
     </w:tblPr>
   </w:style>
-  <w:style w:type="numbering" w:default="1" w:styleId="Sinlista">
+  <w:style w:type="numbering" w:default="1" w:styleId="NoList">
     <w:name w:val="No List"/>
     <w:uiPriority w:val="99"/>
     <w:semiHidden/>
     <w:unhideWhenUsed/>
   </w:style>
-  <w:style w:type="paragraph" w:styleId="Prrafodelista">
+  <w:style w:type="paragraph" w:styleId="ListParagraph">
     <w:name w:val="List Paragraph"/>
     <w:basedOn w:val="Normal"/>
     <w:uiPriority w:val="34"/>
@@ -30103,10 +30740,10 @@
       <w:contextualSpacing/>
     </w:pPr>
   </w:style>
-  <w:style w:type="character" w:customStyle="1" w:styleId="HTMLconformatoprevioCar">
-    <w:name w:val="HTML con formato previo Car"/>
-    <w:basedOn w:val="Fuentedeprrafopredeter"/>
-    <w:link w:val="HTMLconformatoprevio"/>
+  <w:style w:type="character" w:customStyle="1" w:styleId="HTMLPreformattedChar">
+    <w:name w:val="HTML Preformatted Char"/>
+    <w:basedOn w:val="DefaultParagraphFont"/>
+    <w:link w:val="HTMLPreformatted"/>
     <w:uiPriority w:val="99"/>
     <w:semiHidden/>
     <w:rsid w:val="00EE4DDE"/>
@@ -30117,10 +30754,10 @@
       <w:lang w:eastAsia="es-AR"/>
     </w:rPr>
   </w:style>
-  <w:style w:type="paragraph" w:styleId="HTMLconformatoprevio">
+  <w:style w:type="paragraph" w:styleId="HTMLPreformatted">
     <w:name w:val="HTML Preformatted"/>
     <w:basedOn w:val="Normal"/>
-    <w:link w:val="HTMLconformatoprevioCar"/>
+    <w:link w:val="HTMLPreformattedChar"/>
     <w:uiPriority w:val="99"/>
     <w:semiHidden/>
     <w:unhideWhenUsed/>
@@ -30151,6 +30788,36 @@
       <w:sz w:val="20"/>
       <w:szCs w:val="20"/>
       <w:lang w:eastAsia="es-AR"/>
+    </w:rPr>
+  </w:style>
+  <w:style w:type="paragraph" w:styleId="BalloonText">
+    <w:name w:val="Balloon Text"/>
+    <w:basedOn w:val="Normal"/>
+    <w:link w:val="BalloonTextChar"/>
+    <w:uiPriority w:val="99"/>
+    <w:semiHidden/>
+    <w:unhideWhenUsed/>
+    <w:rsid w:val="002D1009"/>
+    <w:pPr>
+      <w:spacing w:after="0" w:line="240" w:lineRule="auto"/>
+    </w:pPr>
+    <w:rPr>
+      <w:rFonts w:ascii="Tahoma" w:hAnsi="Tahoma" w:cs="Tahoma"/>
+      <w:sz w:val="16"/>
+      <w:szCs w:val="16"/>
+    </w:rPr>
+  </w:style>
+  <w:style w:type="character" w:customStyle="1" w:styleId="BalloonTextChar">
+    <w:name w:val="Balloon Text Char"/>
+    <w:basedOn w:val="DefaultParagraphFont"/>
+    <w:link w:val="BalloonText"/>
+    <w:uiPriority w:val="99"/>
+    <w:semiHidden/>
+    <w:rsid w:val="002D1009"/>
+    <w:rPr>
+      <w:rFonts w:ascii="Tahoma" w:hAnsi="Tahoma" w:cs="Tahoma"/>
+      <w:sz w:val="16"/>
+      <w:szCs w:val="16"/>
     </w:rPr>
   </w:style>
 </w:styles>
@@ -30316,13 +30983,13 @@
     <w:name w:val="Normal"/>
     <w:qFormat/>
   </w:style>
-  <w:style w:type="character" w:default="1" w:styleId="Fuentedeprrafopredeter">
+  <w:style w:type="character" w:default="1" w:styleId="DefaultParagraphFont">
     <w:name w:val="Default Paragraph Font"/>
     <w:uiPriority w:val="1"/>
     <w:semiHidden/>
     <w:unhideWhenUsed/>
   </w:style>
-  <w:style w:type="table" w:default="1" w:styleId="Tablanormal">
+  <w:style w:type="table" w:default="1" w:styleId="TableNormal">
     <w:name w:val="Normal Table"/>
     <w:uiPriority w:val="99"/>
     <w:semiHidden/>
@@ -30337,13 +31004,13 @@
       </w:tblCellMar>
     </w:tblPr>
   </w:style>
-  <w:style w:type="numbering" w:default="1" w:styleId="Sinlista">
+  <w:style w:type="numbering" w:default="1" w:styleId="NoList">
     <w:name w:val="No List"/>
     <w:uiPriority w:val="99"/>
     <w:semiHidden/>
     <w:unhideWhenUsed/>
   </w:style>
-  <w:style w:type="paragraph" w:styleId="Prrafodelista">
+  <w:style w:type="paragraph" w:styleId="ListParagraph">
     <w:name w:val="List Paragraph"/>
     <w:basedOn w:val="Normal"/>
     <w:uiPriority w:val="34"/>
@@ -30354,10 +31021,10 @@
       <w:contextualSpacing/>
     </w:pPr>
   </w:style>
-  <w:style w:type="character" w:customStyle="1" w:styleId="HTMLconformatoprevioCar">
+  <w:style w:type="character" w:customStyle="1" w:styleId="HTMLPreformattedChar">
     <w:name w:val="HTML Preformatted Char"/>
-    <w:basedOn w:val="Fuentedeprrafopredeter"/>
-    <w:link w:val="HTMLconformatoprevio"/>
+    <w:basedOn w:val="DefaultParagraphFont"/>
+    <w:link w:val="HTMLPreformatted"/>
     <w:uiPriority w:val="99"/>
     <w:semiHidden/>
     <w:rsid w:val="00EE4DDE"/>
@@ -30368,10 +31035,10 @@
       <w:lang w:eastAsia="es-AR"/>
     </w:rPr>
   </w:style>
-  <w:style w:type="paragraph" w:styleId="HTMLconformatoprevio">
+  <w:style w:type="paragraph" w:styleId="HTMLPreformatted">
     <w:name w:val="HTML Preformatted"/>
     <w:basedOn w:val="Normal"/>
-    <w:link w:val="HTMLconformatoprevioCar"/>
+    <w:link w:val="HTMLPreformattedChar"/>
     <w:uiPriority w:val="99"/>
     <w:semiHidden/>
     <w:unhideWhenUsed/>

</xml_diff>

<commit_message>
Estrategia - Calificar Vendedor - ABM Empresas
</commit_message>
<xml_diff>
--- a/Estrategia.docx
+++ b/Estrategia.docx
@@ -1,6 +1,6 @@
 
 <file path=word/document.xml><?xml version="1.0" encoding="utf-8"?>
-<w:document xmlns:ve="http://schemas.openxmlformats.org/markup-compatibility/2006" xmlns:o="urn:schemas-microsoft-com:office:office" xmlns:r="http://schemas.openxmlformats.org/officeDocument/2006/relationships" xmlns:m="http://schemas.openxmlformats.org/officeDocument/2006/math" xmlns:v="urn:schemas-microsoft-com:vml" xmlns:wp="http://schemas.openxmlformats.org/drawingml/2006/wordprocessingDrawing" xmlns:w10="urn:schemas-microsoft-com:office:word" xmlns:w="http://schemas.openxmlformats.org/wordprocessingml/2006/main" xmlns:wne="http://schemas.microsoft.com/office/word/2006/wordml">
+<w:document xmlns:wpc="http://schemas.microsoft.com/office/word/2010/wordprocessingCanvas" xmlns:mc="http://schemas.openxmlformats.org/markup-compatibility/2006" xmlns:o="urn:schemas-microsoft-com:office:office" xmlns:r="http://schemas.openxmlformats.org/officeDocument/2006/relationships" xmlns:m="http://schemas.openxmlformats.org/officeDocument/2006/math" xmlns:v="urn:schemas-microsoft-com:vml" xmlns:wp14="http://schemas.microsoft.com/office/word/2010/wordprocessingDrawing" xmlns:wp="http://schemas.openxmlformats.org/drawingml/2006/wordprocessingDrawing" xmlns:w10="urn:schemas-microsoft-com:office:word" xmlns:w="http://schemas.openxmlformats.org/wordprocessingml/2006/main" xmlns:w14="http://schemas.microsoft.com/office/word/2010/wordml" xmlns:wpg="http://schemas.microsoft.com/office/word/2010/wordprocessingGroup" xmlns:wpi="http://schemas.microsoft.com/office/word/2010/wordprocessingInk" xmlns:wne="http://schemas.microsoft.com/office/word/2006/wordml" xmlns:wps="http://schemas.microsoft.com/office/word/2010/wordprocessingShape" mc:Ignorable="w14 wp14">
   <w:body>
     <w:p>
       <w:pPr>
@@ -285,7 +285,7 @@
     </w:p>
     <w:p>
       <w:pPr>
-        <w:pStyle w:val="Prrafodelista"/>
+        <w:pStyle w:val="ListParagraph"/>
         <w:numPr>
           <w:ilvl w:val="0"/>
           <w:numId w:val="1"/>
@@ -340,7 +340,7 @@
     </w:p>
     <w:p>
       <w:pPr>
-        <w:pStyle w:val="Prrafodelista"/>
+        <w:pStyle w:val="ListParagraph"/>
         <w:numPr>
           <w:ilvl w:val="0"/>
           <w:numId w:val="1"/>
@@ -403,7 +403,7 @@
     </w:p>
     <w:p>
       <w:pPr>
-        <w:pStyle w:val="Prrafodelista"/>
+        <w:pStyle w:val="ListParagraph"/>
         <w:numPr>
           <w:ilvl w:val="0"/>
           <w:numId w:val="1"/>
@@ -466,7 +466,7 @@
     </w:p>
     <w:p>
       <w:pPr>
-        <w:pStyle w:val="Prrafodelista"/>
+        <w:pStyle w:val="ListParagraph"/>
         <w:numPr>
           <w:ilvl w:val="0"/>
           <w:numId w:val="1"/>
@@ -29144,7 +29144,7 @@
     </w:p>
     <w:p>
       <w:pPr>
-        <w:pStyle w:val="Prrafodelista"/>
+        <w:pStyle w:val="ListParagraph"/>
         <w:numPr>
           <w:ilvl w:val="0"/>
           <w:numId w:val="2"/>
@@ -29163,7 +29163,7 @@
     </w:p>
     <w:p>
       <w:pPr>
-        <w:pStyle w:val="Prrafodelista"/>
+        <w:pStyle w:val="ListParagraph"/>
         <w:numPr>
           <w:ilvl w:val="0"/>
           <w:numId w:val="2"/>
@@ -29269,7 +29269,7 @@
           <w:u w:val="single"/>
           <w:lang w:eastAsia="es-AR"/>
         </w:rPr>
-        <w:t>Listado Estadístico</w:t>
+        <w:t>ABM Rol</w:t>
       </w:r>
     </w:p>
     <w:p>
@@ -29288,24 +29288,27 @@
       <w:pPr>
         <w:spacing w:after="0"/>
         <w:rPr>
-          <w:noProof/>
-          <w:lang w:eastAsia="es-AR"/>
-        </w:rPr>
-      </w:pPr>
-      <w:r>
-        <w:rPr>
-          <w:noProof/>
-          <w:lang w:eastAsia="es-AR"/>
-        </w:rPr>
-        <w:t>Esta funcionalidad le permite al Administrador realizar consultas con valor estadístico, obteniendo el TOP 5 según cada listado. Todos los listados brindan la información sobre un determinado trimestre de un año específico, por lo que es obligatorio seleccionar un Año y un Trimestre.</w:t>
+          <w:rFonts w:ascii="Calibri" w:eastAsia="Calibri" w:hAnsi="Calibri" w:cs="Times New Roman"/>
+          <w:b/>
+          <w:u w:val="single"/>
+        </w:rPr>
+      </w:pPr>
+      <w:r>
+        <w:rPr>
+          <w:rFonts w:ascii="Calibri" w:eastAsia="Calibri" w:hAnsi="Calibri" w:cs="Times New Roman"/>
+          <w:b/>
+          <w:u w:val="single"/>
+        </w:rPr>
+        <w:t>Alta de Rol</w:t>
       </w:r>
     </w:p>
     <w:p>
       <w:pPr>
         <w:spacing w:after="0"/>
         <w:rPr>
-          <w:noProof/>
-          <w:lang w:eastAsia="es-AR"/>
+          <w:rFonts w:ascii="Calibri" w:eastAsia="Calibri" w:hAnsi="Calibri" w:cs="Times New Roman"/>
+          <w:b/>
+          <w:u w:val="single"/>
         </w:rPr>
       </w:pPr>
     </w:p>
@@ -29313,27 +29316,21 @@
       <w:pPr>
         <w:spacing w:after="0"/>
         <w:rPr>
-          <w:b/>
-          <w:noProof/>
-          <w:lang w:eastAsia="es-AR"/>
-        </w:rPr>
-      </w:pPr>
-      <w:r>
-        <w:rPr>
-          <w:b/>
-          <w:noProof/>
-          <w:lang w:eastAsia="es-AR"/>
-        </w:rPr>
-        <w:t>Vendedores con mayor cantidad de productos no vendidos</w:t>
+          <w:rFonts w:ascii="Calibri" w:eastAsia="Calibri" w:hAnsi="Calibri" w:cs="Times New Roman"/>
+        </w:rPr>
+      </w:pPr>
+      <w:r>
+        <w:rPr>
+          <w:rFonts w:ascii="Calibri" w:eastAsia="Calibri" w:hAnsi="Calibri" w:cs="Times New Roman"/>
+        </w:rPr>
+        <w:t>En Alta de Rol se podrá ingresar un Rol nuevo a la base de datos. Para esto será necesario que el nuevo Rol NO se denomine de la misma manera que otro Rol ya ingresado en la base. Además será necesario que se seleccione alguna funcionalidad a la cual tendrá acceso el nuevo rol ingresado.</w:t>
       </w:r>
     </w:p>
     <w:p>
       <w:pPr>
         <w:spacing w:after="0"/>
         <w:rPr>
-          <w:b/>
-          <w:noProof/>
-          <w:lang w:eastAsia="es-AR"/>
+          <w:rFonts w:ascii="Calibri" w:eastAsia="Calibri" w:hAnsi="Calibri" w:cs="Times New Roman"/>
         </w:rPr>
       </w:pPr>
     </w:p>
@@ -29341,24 +29338,27 @@
       <w:pPr>
         <w:spacing w:after="0"/>
         <w:rPr>
-          <w:noProof/>
-          <w:lang w:eastAsia="es-AR"/>
-        </w:rPr>
-      </w:pPr>
-      <w:r>
-        <w:rPr>
-          <w:noProof/>
-          <w:lang w:eastAsia="es-AR"/>
-        </w:rPr>
-        <w:t>Este listado calcula la suma de productos no vendidos (es decir, el Stock remanente) en todas las publicaciones de cada vendedor, correspondientes al triemstre y año seleccionados, y muestra los 5 vendedores cuyas sumas son las más altas.</w:t>
+          <w:rFonts w:ascii="Calibri" w:eastAsia="Calibri" w:hAnsi="Calibri" w:cs="Times New Roman"/>
+          <w:b/>
+          <w:u w:val="single"/>
+        </w:rPr>
+      </w:pPr>
+      <w:r>
+        <w:rPr>
+          <w:rFonts w:ascii="Calibri" w:eastAsia="Calibri" w:hAnsi="Calibri" w:cs="Times New Roman"/>
+          <w:b/>
+          <w:u w:val="single"/>
+        </w:rPr>
+        <w:t>Modificación/ Baja lógica de Rol</w:t>
       </w:r>
     </w:p>
     <w:p>
       <w:pPr>
         <w:spacing w:after="0"/>
         <w:rPr>
-          <w:noProof/>
-          <w:lang w:eastAsia="es-AR"/>
+          <w:rFonts w:ascii="Calibri" w:eastAsia="Calibri" w:hAnsi="Calibri" w:cs="Times New Roman"/>
+          <w:b/>
+          <w:u w:val="single"/>
         </w:rPr>
       </w:pPr>
     </w:p>
@@ -29366,597 +29366,29 @@
       <w:pPr>
         <w:spacing w:after="0"/>
         <w:rPr>
-          <w:noProof/>
-          <w:lang w:eastAsia="es-AR"/>
-        </w:rPr>
-      </w:pPr>
-      <w:r>
-        <w:rPr>
-          <w:noProof/>
-          <w:lang w:eastAsia="es-AR"/>
-        </w:rPr>
-        <w:t>El resultado de este listado se puede filtrar o no por el grado de Visibilidad de las publicaciones y un mes del trimestre. Si no se aplican dichos filtros, el listado muestra, de cada uno de los 5 vendedores, la cantidad de productos no vendidos para cada grado de Visibilidad, en cada mes del trimestre seleccionado. Por ejemplo:</w:t>
+          <w:rFonts w:ascii="Calibri" w:eastAsia="Calibri" w:hAnsi="Calibri" w:cs="Times New Roman"/>
+        </w:rPr>
+      </w:pPr>
+      <w:r>
+        <w:rPr>
+          <w:rFonts w:ascii="Calibri" w:eastAsia="Calibri" w:hAnsi="Calibri" w:cs="Times New Roman"/>
+        </w:rPr>
+        <w:t xml:space="preserve">En la modificación de un Rol, permitimos que se seleccione un Rol ya creado en la base de datos y se le pueda cambiar su nombre y también quitar o agregar funcionalidades. Además se puede habilitar o deshabilitar un rol existente. </w:t>
       </w:r>
     </w:p>
     <w:p>
       <w:pPr>
         <w:spacing w:after="0"/>
         <w:rPr>
-          <w:noProof/>
-          <w:lang w:eastAsia="es-AR"/>
-        </w:rPr>
-      </w:pPr>
-    </w:p>
-    <w:p>
-      <w:pPr>
-        <w:jc w:val="center"/>
-        <w:rPr>
-          <w:rFonts w:ascii="Calibri" w:hAnsi="Calibri" w:cs="Calibri"/>
-        </w:rPr>
-      </w:pPr>
-      <w:r>
-        <w:rPr>
-          <w:noProof/>
-          <w:lang w:eastAsia="es-AR"/>
-        </w:rPr>
-        <w:drawing>
-          <wp:inline distT="0" distB="0" distL="0" distR="0">
-            <wp:extent cx="4396106" cy="3334407"/>
-            <wp:effectExtent l="0" t="0" r="0" b="0"/>
-            <wp:docPr id="1" name="Picture 1"/>
-            <wp:cNvGraphicFramePr>
-              <a:graphicFrameLocks xmlns:a="http://schemas.openxmlformats.org/drawingml/2006/main" noChangeAspect="1"/>
-            </wp:cNvGraphicFramePr>
-            <a:graphic xmlns:a="http://schemas.openxmlformats.org/drawingml/2006/main">
-              <a:graphicData uri="http://schemas.openxmlformats.org/drawingml/2006/picture">
-                <pic:pic xmlns:pic="http://schemas.openxmlformats.org/drawingml/2006/picture">
-                  <pic:nvPicPr>
-                    <pic:cNvPr id="0" name=""/>
-                    <pic:cNvPicPr/>
-                  </pic:nvPicPr>
-                  <pic:blipFill rotWithShape="1">
-                    <a:blip r:embed="rId5" cstate="print"/>
-                    <a:srcRect l="34399" t="27936" r="34377" b="29959"/>
-                    <a:stretch/>
-                  </pic:blipFill>
-                  <pic:spPr bwMode="auto">
-                    <a:xfrm>
-                      <a:off x="0" y="0"/>
-                      <a:ext cx="4405365" cy="3341430"/>
-                    </a:xfrm>
-                    <a:prstGeom prst="rect">
-                      <a:avLst/>
-                    </a:prstGeom>
-                    <a:ln>
-                      <a:noFill/>
-                    </a:ln>
-                    <a:extLst>
-                      <a:ext uri="{53640926-AAD7-44D8-BBD7-CCE9431645EC}">
-                        <a14:shadowObscured xmlns:a14="http://schemas.microsoft.com/office/drawing/2010/main" xmlns:wps="http://schemas.microsoft.com/office/word/2010/wordprocessingShape" xmlns:wpi="http://schemas.microsoft.com/office/word/2010/wordprocessingInk" xmlns:wpg="http://schemas.microsoft.com/office/word/2010/wordprocessingGroup" xmlns:w14="http://schemas.microsoft.com/office/word/2010/wordml" xmlns:w="http://schemas.openxmlformats.org/wordprocessingml/2006/main" xmlns:w10="urn:schemas-microsoft-com:office:word" xmlns:wp14="http://schemas.microsoft.com/office/word/2010/wordprocessingDrawing" xmlns:v="urn:schemas-microsoft-com:vml" xmlns:o="urn:schemas-microsoft-com:office:office" xmlns:mc="http://schemas.openxmlformats.org/markup-compatibility/2006" xmlns:wpc="http://schemas.microsoft.com/office/word/2010/wordprocessingCanvas" xmlns=""/>
-                      </a:ext>
-                    </a:extLst>
-                  </pic:spPr>
-                </pic:pic>
-              </a:graphicData>
-            </a:graphic>
-          </wp:inline>
-        </w:drawing>
-      </w:r>
-    </w:p>
-    <w:p>
-      <w:pPr>
-        <w:rPr>
-          <w:rFonts w:ascii="Calibri" w:hAnsi="Calibri" w:cs="Calibri"/>
-        </w:rPr>
-      </w:pPr>
-      <w:r>
-        <w:rPr>
-          <w:rFonts w:ascii="Calibri" w:hAnsi="Calibri" w:cs="Calibri"/>
-        </w:rPr>
-        <w:t>Si se aplican los filtros de Visibilidad y Mes, el lista</w:t>
-      </w:r>
-      <w:r>
-        <w:rPr>
-          <w:rFonts w:ascii="Calibri" w:hAnsi="Calibri" w:cs="Calibri"/>
-        </w:rPr>
-        <w:t>do muestra, para cada uno de los 5 vendedores, la cantidad de productos no vendidos con el grado de Visibilidad y en mes seleccionados. Por ejemplo:</w:t>
-      </w:r>
-    </w:p>
-    <w:p>
-      <w:pPr>
-        <w:rPr>
-          <w:rFonts w:ascii="Calibri" w:hAnsi="Calibri" w:cs="Calibri"/>
-        </w:rPr>
-      </w:pPr>
-    </w:p>
-    <w:p>
-      <w:pPr>
-        <w:jc w:val="center"/>
-        <w:rPr>
-          <w:rFonts w:ascii="Calibri" w:hAnsi="Calibri" w:cs="Calibri"/>
-        </w:rPr>
-      </w:pPr>
-      <w:r>
-        <w:rPr>
-          <w:noProof/>
-          <w:lang w:eastAsia="es-AR"/>
-        </w:rPr>
-        <w:drawing>
-          <wp:inline distT="0" distB="0" distL="0" distR="0">
-            <wp:extent cx="4395392" cy="3318642"/>
-            <wp:effectExtent l="0" t="0" r="0" b="0"/>
-            <wp:docPr id="2" name="Picture 2"/>
-            <wp:cNvGraphicFramePr>
-              <a:graphicFrameLocks xmlns:a="http://schemas.openxmlformats.org/drawingml/2006/main" noChangeAspect="1"/>
-            </wp:cNvGraphicFramePr>
-            <a:graphic xmlns:a="http://schemas.openxmlformats.org/drawingml/2006/main">
-              <a:graphicData uri="http://schemas.openxmlformats.org/drawingml/2006/picture">
-                <pic:pic xmlns:pic="http://schemas.openxmlformats.org/drawingml/2006/picture">
-                  <pic:nvPicPr>
-                    <pic:cNvPr id="0" name=""/>
-                    <pic:cNvPicPr/>
-                  </pic:nvPicPr>
-                  <pic:blipFill rotWithShape="1">
-                    <a:blip r:embed="rId6" cstate="print"/>
-                    <a:srcRect l="34376" t="28090" r="34389" b="29982"/>
-                    <a:stretch/>
-                  </pic:blipFill>
-                  <pic:spPr bwMode="auto">
-                    <a:xfrm>
-                      <a:off x="0" y="0"/>
-                      <a:ext cx="4400246" cy="3322307"/>
-                    </a:xfrm>
-                    <a:prstGeom prst="rect">
-                      <a:avLst/>
-                    </a:prstGeom>
-                    <a:ln>
-                      <a:noFill/>
-                    </a:ln>
-                    <a:extLst>
-                      <a:ext uri="{53640926-AAD7-44D8-BBD7-CCE9431645EC}">
-                        <a14:shadowObscured xmlns:a14="http://schemas.microsoft.com/office/drawing/2010/main" xmlns:wps="http://schemas.microsoft.com/office/word/2010/wordprocessingShape" xmlns:wpi="http://schemas.microsoft.com/office/word/2010/wordprocessingInk" xmlns:wpg="http://schemas.microsoft.com/office/word/2010/wordprocessingGroup" xmlns:w14="http://schemas.microsoft.com/office/word/2010/wordml" xmlns:w="http://schemas.openxmlformats.org/wordprocessingml/2006/main" xmlns:w10="urn:schemas-microsoft-com:office:word" xmlns:wp14="http://schemas.microsoft.com/office/word/2010/wordprocessingDrawing" xmlns:v="urn:schemas-microsoft-com:vml" xmlns:o="urn:schemas-microsoft-com:office:office" xmlns:mc="http://schemas.openxmlformats.org/markup-compatibility/2006" xmlns:wpc="http://schemas.microsoft.com/office/word/2010/wordprocessingCanvas" xmlns=""/>
-                      </a:ext>
-                    </a:extLst>
-                  </pic:spPr>
-                </pic:pic>
-              </a:graphicData>
-            </a:graphic>
-          </wp:inline>
-        </w:drawing>
-      </w:r>
-    </w:p>
-    <w:p>
-      <w:pPr>
-        <w:spacing w:after="0"/>
-        <w:rPr>
-          <w:rFonts w:ascii="Calibri" w:hAnsi="Calibri" w:cs="Calibri"/>
-          <w:b/>
-        </w:rPr>
-      </w:pPr>
-      <w:r>
-        <w:rPr>
-          <w:rFonts w:ascii="Calibri" w:hAnsi="Calibri" w:cs="Calibri"/>
-          <w:b/>
-        </w:rPr>
-        <w:t>Vendedores con mayor facturación</w:t>
-      </w:r>
-    </w:p>
-    <w:p>
-      <w:pPr>
-        <w:spacing w:after="0"/>
-        <w:rPr>
-          <w:rFonts w:ascii="Calibri" w:hAnsi="Calibri" w:cs="Calibri"/>
-        </w:rPr>
-      </w:pPr>
-      <w:r>
-        <w:rPr>
-          <w:rFonts w:ascii="Calibri" w:hAnsi="Calibri" w:cs="Calibri"/>
-        </w:rPr>
-        <w:t>Este listado calcula la facturación de cada vendedor en el trimestre y año seleccionados, y muestra los 5 vendedores con mayor facturación. Por ejemplo:</w:t>
-      </w:r>
+          <w:rFonts w:ascii="Calibri" w:eastAsia="Calibri" w:hAnsi="Calibri" w:cs="Times New Roman"/>
+        </w:rPr>
+      </w:pPr>
     </w:p>
     <w:p>
       <w:pPr>
         <w:spacing w:after="0"/>
         <w:jc w:val="center"/>
         <w:rPr>
-          <w:rFonts w:ascii="Calibri" w:hAnsi="Calibri" w:cs="Calibri"/>
-        </w:rPr>
-      </w:pPr>
-      <w:r>
-        <w:rPr>
-          <w:noProof/>
-          <w:lang w:eastAsia="es-AR"/>
-        </w:rPr>
-        <w:drawing>
-          <wp:inline distT="0" distB="0" distL="0" distR="0">
-            <wp:extent cx="4344560" cy="3287111"/>
-            <wp:effectExtent l="0" t="0" r="0" b="0"/>
-            <wp:docPr id="3" name="Picture 3"/>
-            <wp:cNvGraphicFramePr>
-              <a:graphicFrameLocks xmlns:a="http://schemas.openxmlformats.org/drawingml/2006/main" noChangeAspect="1"/>
-            </wp:cNvGraphicFramePr>
-            <a:graphic xmlns:a="http://schemas.openxmlformats.org/drawingml/2006/main">
-              <a:graphicData uri="http://schemas.openxmlformats.org/drawingml/2006/picture">
-                <pic:pic xmlns:pic="http://schemas.openxmlformats.org/drawingml/2006/picture">
-                  <pic:nvPicPr>
-                    <pic:cNvPr id="0" name=""/>
-                    <pic:cNvPicPr/>
-                  </pic:nvPicPr>
-                  <pic:blipFill rotWithShape="1">
-                    <a:blip r:embed="rId7" cstate="print"/>
-                    <a:srcRect l="34391" t="28121" r="34397" b="29893"/>
-                    <a:stretch/>
-                  </pic:blipFill>
-                  <pic:spPr bwMode="auto">
-                    <a:xfrm>
-                      <a:off x="0" y="0"/>
-                      <a:ext cx="4349686" cy="3290989"/>
-                    </a:xfrm>
-                    <a:prstGeom prst="rect">
-                      <a:avLst/>
-                    </a:prstGeom>
-                    <a:ln>
-                      <a:noFill/>
-                    </a:ln>
-                    <a:extLst>
-                      <a:ext uri="{53640926-AAD7-44D8-BBD7-CCE9431645EC}">
-                        <a14:shadowObscured xmlns:a14="http://schemas.microsoft.com/office/drawing/2010/main" xmlns:wps="http://schemas.microsoft.com/office/word/2010/wordprocessingShape" xmlns:wpi="http://schemas.microsoft.com/office/word/2010/wordprocessingInk" xmlns:wpg="http://schemas.microsoft.com/office/word/2010/wordprocessingGroup" xmlns:w14="http://schemas.microsoft.com/office/word/2010/wordml" xmlns:w="http://schemas.openxmlformats.org/wordprocessingml/2006/main" xmlns:w10="urn:schemas-microsoft-com:office:word" xmlns:wp14="http://schemas.microsoft.com/office/word/2010/wordprocessingDrawing" xmlns:v="urn:schemas-microsoft-com:vml" xmlns:o="urn:schemas-microsoft-com:office:office" xmlns:mc="http://schemas.openxmlformats.org/markup-compatibility/2006" xmlns:wpc="http://schemas.microsoft.com/office/word/2010/wordprocessingCanvas" xmlns=""/>
-                      </a:ext>
-                    </a:extLst>
-                  </pic:spPr>
-                </pic:pic>
-              </a:graphicData>
-            </a:graphic>
-          </wp:inline>
-        </w:drawing>
-      </w:r>
-    </w:p>
-    <w:p>
-      <w:pPr>
-        <w:spacing w:after="0"/>
-        <w:jc w:val="center"/>
-        <w:rPr>
-          <w:rFonts w:ascii="Calibri" w:hAnsi="Calibri" w:cs="Calibri"/>
-        </w:rPr>
-      </w:pPr>
-    </w:p>
-    <w:p>
-      <w:pPr>
-        <w:spacing w:after="0"/>
-        <w:rPr>
-          <w:rFonts w:ascii="Calibri" w:hAnsi="Calibri" w:cs="Calibri"/>
-          <w:b/>
-        </w:rPr>
-      </w:pPr>
-      <w:r>
-        <w:rPr>
-          <w:rFonts w:ascii="Calibri" w:hAnsi="Calibri" w:cs="Calibri"/>
-          <w:b/>
-        </w:rPr>
-        <w:t>Vendedores con mayores calificaciones</w:t>
-      </w:r>
-    </w:p>
-    <w:p>
-      <w:pPr>
-        <w:spacing w:after="0"/>
-        <w:rPr>
-          <w:rFonts w:ascii="Calibri" w:hAnsi="Calibri" w:cs="Calibri"/>
-          <w:b/>
-        </w:rPr>
-      </w:pPr>
-    </w:p>
-    <w:p>
-      <w:pPr>
-        <w:spacing w:after="0"/>
-        <w:rPr>
-          <w:rFonts w:ascii="Calibri" w:hAnsi="Calibri" w:cs="Calibri"/>
-        </w:rPr>
-      </w:pPr>
-      <w:r>
-        <w:rPr>
-          <w:rFonts w:ascii="Calibri" w:hAnsi="Calibri" w:cs="Calibri"/>
-        </w:rPr>
-        <w:lastRenderedPageBreak/>
-        <w:t>Este listado calcula la reputación, que es el promedio de calificaciones recibidas por compradores, de cada vendedor en el trimestre y año seleccionados, y muestra los 5 vendedores con mayor reputación. Cabe destacar que este cálculo no se realiza en el momento, sino que el sistema actualiza las reputaciones cada vez que se realiza una calificación</w:t>
-      </w:r>
-      <w:r>
-        <w:rPr>
-          <w:rFonts w:ascii="Calibri" w:hAnsi="Calibri" w:cs="Calibri"/>
-        </w:rPr>
-        <w:t>, y este listado sólo las consulta</w:t>
-      </w:r>
-      <w:r>
-        <w:rPr>
-          <w:rFonts w:ascii="Calibri" w:hAnsi="Calibri" w:cs="Calibri"/>
-        </w:rPr>
-        <w:t>. Por ejemplo:</w:t>
-      </w:r>
-    </w:p>
-    <w:p>
-      <w:pPr>
-        <w:spacing w:after="0"/>
-        <w:jc w:val="center"/>
-        <w:rPr>
-          <w:rFonts w:ascii="Calibri" w:hAnsi="Calibri" w:cs="Calibri"/>
-        </w:rPr>
-      </w:pPr>
-      <w:r>
-        <w:rPr>
-          <w:rFonts w:ascii="Calibri" w:hAnsi="Calibri" w:cs="Calibri"/>
-        </w:rPr>
-        <w:br/>
-      </w:r>
-      <w:r>
-        <w:rPr>
-          <w:noProof/>
-          <w:lang w:eastAsia="es-AR"/>
-        </w:rPr>
-        <w:drawing>
-          <wp:inline distT="0" distB="0" distL="0" distR="0">
-            <wp:extent cx="4582028" cy="3476297"/>
-            <wp:effectExtent l="0" t="0" r="0" b="0"/>
-            <wp:docPr id="4" name="Picture 4"/>
-            <wp:cNvGraphicFramePr>
-              <a:graphicFrameLocks xmlns:a="http://schemas.openxmlformats.org/drawingml/2006/main" noChangeAspect="1"/>
-            </wp:cNvGraphicFramePr>
-            <a:graphic xmlns:a="http://schemas.openxmlformats.org/drawingml/2006/main">
-              <a:graphicData uri="http://schemas.openxmlformats.org/drawingml/2006/picture">
-                <pic:pic xmlns:pic="http://schemas.openxmlformats.org/drawingml/2006/picture">
-                  <pic:nvPicPr>
-                    <pic:cNvPr id="0" name=""/>
-                    <pic:cNvPicPr/>
-                  </pic:nvPicPr>
-                  <pic:blipFill rotWithShape="1">
-                    <a:blip r:embed="rId8" cstate="print"/>
-                    <a:srcRect l="34397" t="28037" r="34369" b="29835"/>
-                    <a:stretch/>
-                  </pic:blipFill>
-                  <pic:spPr bwMode="auto">
-                    <a:xfrm>
-                      <a:off x="0" y="0"/>
-                      <a:ext cx="4591169" cy="3483232"/>
-                    </a:xfrm>
-                    <a:prstGeom prst="rect">
-                      <a:avLst/>
-                    </a:prstGeom>
-                    <a:ln>
-                      <a:noFill/>
-                    </a:ln>
-                    <a:extLst>
-                      <a:ext uri="{53640926-AAD7-44D8-BBD7-CCE9431645EC}">
-                        <a14:shadowObscured xmlns:a14="http://schemas.microsoft.com/office/drawing/2010/main" xmlns:wps="http://schemas.microsoft.com/office/word/2010/wordprocessingShape" xmlns:wpi="http://schemas.microsoft.com/office/word/2010/wordprocessingInk" xmlns:wpg="http://schemas.microsoft.com/office/word/2010/wordprocessingGroup" xmlns:w14="http://schemas.microsoft.com/office/word/2010/wordml" xmlns:w="http://schemas.openxmlformats.org/wordprocessingml/2006/main" xmlns:w10="urn:schemas-microsoft-com:office:word" xmlns:wp14="http://schemas.microsoft.com/office/word/2010/wordprocessingDrawing" xmlns:v="urn:schemas-microsoft-com:vml" xmlns:o="urn:schemas-microsoft-com:office:office" xmlns:mc="http://schemas.openxmlformats.org/markup-compatibility/2006" xmlns:wpc="http://schemas.microsoft.com/office/word/2010/wordprocessingCanvas" xmlns=""/>
-                      </a:ext>
-                    </a:extLst>
-                  </pic:spPr>
-                </pic:pic>
-              </a:graphicData>
-            </a:graphic>
-          </wp:inline>
-        </w:drawing>
-      </w:r>
-    </w:p>
-    <w:p>
-      <w:pPr>
-        <w:spacing w:after="0"/>
-        <w:jc w:val="center"/>
-        <w:rPr>
-          <w:rFonts w:ascii="Calibri" w:hAnsi="Calibri" w:cs="Calibri"/>
-        </w:rPr>
-      </w:pPr>
-    </w:p>
-    <w:p>
-      <w:pPr>
-        <w:spacing w:after="0"/>
-        <w:rPr>
-          <w:rFonts w:ascii="Calibri" w:hAnsi="Calibri" w:cs="Calibri"/>
-          <w:b/>
-        </w:rPr>
-      </w:pPr>
-      <w:r>
-        <w:rPr>
-          <w:rFonts w:ascii="Calibri" w:hAnsi="Calibri" w:cs="Calibri"/>
-          <w:b/>
-        </w:rPr>
-        <w:t>Clientes con mayor cantidad de publicaciones sin calificar</w:t>
-      </w:r>
-    </w:p>
-    <w:p>
-      <w:pPr>
-        <w:spacing w:after="0"/>
-        <w:rPr>
-          <w:rFonts w:ascii="Calibri" w:hAnsi="Calibri" w:cs="Calibri"/>
-          <w:b/>
-        </w:rPr>
-      </w:pPr>
-    </w:p>
-    <w:p>
-      <w:pPr>
-        <w:spacing w:after="0"/>
-        <w:rPr>
-          <w:rFonts w:ascii="Calibri" w:hAnsi="Calibri" w:cs="Calibri"/>
-        </w:rPr>
-      </w:pPr>
-      <w:r>
-        <w:rPr>
-          <w:rFonts w:ascii="Calibri" w:hAnsi="Calibri" w:cs="Calibri"/>
-        </w:rPr>
-        <w:t>Este listado calcula la cantidad de compras que no poseen una calificación asociada de cada cliente en el trimestre y año seleccionados, y muestra los 5 clientes con mayor cantidad de calificaciones pendientes, es decir, vendedores a los que realizó una compra pero no calificó. Por ejemplo:</w:t>
-      </w:r>
-    </w:p>
-    <w:p>
-      <w:pPr>
-        <w:spacing w:after="0"/>
-        <w:rPr>
-          <w:rFonts w:ascii="Calibri" w:hAnsi="Calibri" w:cs="Calibri"/>
-        </w:rPr>
-      </w:pPr>
-    </w:p>
-    <w:p>
-      <w:pPr>
-        <w:spacing w:after="0"/>
-        <w:jc w:val="center"/>
-        <w:rPr>
-          <w:rFonts w:ascii="Calibri" w:hAnsi="Calibri" w:cs="Calibri"/>
-        </w:rPr>
-      </w:pPr>
-      <w:r>
-        <w:rPr>
-          <w:noProof/>
-          <w:lang w:eastAsia="es-AR"/>
-        </w:rPr>
-        <w:lastRenderedPageBreak/>
-        <w:drawing>
-          <wp:inline distT="0" distB="0" distL="0" distR="0">
-            <wp:extent cx="4469524" cy="3402174"/>
-            <wp:effectExtent l="0" t="0" r="0" b="0"/>
-            <wp:docPr id="5" name="Picture 5"/>
-            <wp:cNvGraphicFramePr>
-              <a:graphicFrameLocks xmlns:a="http://schemas.openxmlformats.org/drawingml/2006/main" noChangeAspect="1"/>
-            </wp:cNvGraphicFramePr>
-            <a:graphic xmlns:a="http://schemas.openxmlformats.org/drawingml/2006/main">
-              <a:graphicData uri="http://schemas.openxmlformats.org/drawingml/2006/picture">
-                <pic:pic xmlns:pic="http://schemas.openxmlformats.org/drawingml/2006/picture">
-                  <pic:nvPicPr>
-                    <pic:cNvPr id="0" name=""/>
-                    <pic:cNvPicPr/>
-                  </pic:nvPicPr>
-                  <pic:blipFill rotWithShape="1">
-                    <a:blip r:embed="rId9" cstate="print"/>
-                    <a:srcRect l="34349" t="27947" r="34396" b="29756"/>
-                    <a:stretch/>
-                  </pic:blipFill>
-                  <pic:spPr bwMode="auto">
-                    <a:xfrm>
-                      <a:off x="0" y="0"/>
-                      <a:ext cx="4475312" cy="3406580"/>
-                    </a:xfrm>
-                    <a:prstGeom prst="rect">
-                      <a:avLst/>
-                    </a:prstGeom>
-                    <a:ln>
-                      <a:noFill/>
-                    </a:ln>
-                    <a:extLst>
-                      <a:ext uri="{53640926-AAD7-44D8-BBD7-CCE9431645EC}">
-                        <a14:shadowObscured xmlns:a14="http://schemas.microsoft.com/office/drawing/2010/main" xmlns:wps="http://schemas.microsoft.com/office/word/2010/wordprocessingShape" xmlns:wpi="http://schemas.microsoft.com/office/word/2010/wordprocessingInk" xmlns:wpg="http://schemas.microsoft.com/office/word/2010/wordprocessingGroup" xmlns:w14="http://schemas.microsoft.com/office/word/2010/wordml" xmlns:w="http://schemas.openxmlformats.org/wordprocessingml/2006/main" xmlns:w10="urn:schemas-microsoft-com:office:word" xmlns:wp14="http://schemas.microsoft.com/office/word/2010/wordprocessingDrawing" xmlns:v="urn:schemas-microsoft-com:vml" xmlns:o="urn:schemas-microsoft-com:office:office" xmlns:mc="http://schemas.openxmlformats.org/markup-compatibility/2006" xmlns:wpc="http://schemas.microsoft.com/office/word/2010/wordprocessingCanvas" xmlns=""/>
-                      </a:ext>
-                    </a:extLst>
-                  </pic:spPr>
-                </pic:pic>
-              </a:graphicData>
-            </a:graphic>
-          </wp:inline>
-        </w:drawing>
-      </w:r>
-      <w:bookmarkStart w:id="0" w:name="_GoBack"/>
-      <w:bookmarkEnd w:id="0"/>
-    </w:p>
-    <w:p>
-      <w:pPr>
-        <w:spacing w:after="0"/>
-        <w:jc w:val="center"/>
-        <w:rPr>
-          <w:rFonts w:ascii="Calibri" w:hAnsi="Calibri" w:cs="Calibri"/>
-        </w:rPr>
-      </w:pPr>
-    </w:p>
-    <w:p>
-      <w:pPr>
-        <w:rPr>
-          <w:rFonts w:ascii="Calibri" w:eastAsia="Calibri" w:hAnsi="Calibri" w:cs="Times New Roman"/>
-          <w:b/>
-          <w:sz w:val="28"/>
-          <w:szCs w:val="28"/>
-        </w:rPr>
-      </w:pPr>
-    </w:p>
-    <w:p>
-      <w:pPr>
-        <w:spacing w:after="0"/>
-        <w:rPr>
-          <w:b/>
-          <w:noProof/>
-          <w:sz w:val="28"/>
-          <w:u w:val="single"/>
-          <w:lang w:eastAsia="es-AR"/>
-        </w:rPr>
-      </w:pPr>
-      <w:r>
-        <w:rPr>
-          <w:b/>
-          <w:noProof/>
-          <w:sz w:val="28"/>
-          <w:u w:val="single"/>
-          <w:lang w:eastAsia="es-AR"/>
-        </w:rPr>
-        <w:t>ABM Rol</w:t>
-      </w:r>
-    </w:p>
-    <w:p>
-      <w:pPr>
-        <w:rPr>
-          <w:rFonts w:ascii="Calibri" w:eastAsia="Calibri" w:hAnsi="Calibri" w:cs="Times New Roman"/>
-          <w:b/>
-          <w:u w:val="single"/>
-        </w:rPr>
-      </w:pPr>
-      <w:r>
-        <w:rPr>
-          <w:rFonts w:ascii="Calibri" w:eastAsia="Calibri" w:hAnsi="Calibri" w:cs="Times New Roman"/>
-          <w:b/>
-          <w:u w:val="single"/>
-        </w:rPr>
-        <w:t>Alta de Rol</w:t>
-      </w:r>
-    </w:p>
-    <w:p>
-      <w:pPr>
-        <w:rPr>
-          <w:rFonts w:ascii="Calibri" w:eastAsia="Calibri" w:hAnsi="Calibri" w:cs="Times New Roman"/>
-        </w:rPr>
-      </w:pPr>
-      <w:r>
-        <w:rPr>
-          <w:rFonts w:ascii="Calibri" w:eastAsia="Calibri" w:hAnsi="Calibri" w:cs="Times New Roman"/>
-        </w:rPr>
-        <w:t>En Alta de Rol se podrá ingresar un Rol nuevo a la base de datos. Para esto será necesario que el nuevo Rol NO se denomine de la misma manera que otro Rol ya ingresado en la base. Además será necesario que se seleccione alguna funcionalidad a la cual tendrá acceso el nuevo rol ingresado.</w:t>
-      </w:r>
-    </w:p>
-    <w:p>
-      <w:pPr>
-        <w:rPr>
-          <w:rFonts w:ascii="Calibri" w:eastAsia="Calibri" w:hAnsi="Calibri" w:cs="Times New Roman"/>
-          <w:b/>
-          <w:u w:val="single"/>
-        </w:rPr>
-      </w:pPr>
-      <w:r>
-        <w:rPr>
-          <w:rFonts w:ascii="Calibri" w:eastAsia="Calibri" w:hAnsi="Calibri" w:cs="Times New Roman"/>
-          <w:b/>
-          <w:u w:val="single"/>
-        </w:rPr>
-        <w:t>Modificación/ Baja lógica de Rol</w:t>
-      </w:r>
-    </w:p>
-    <w:p>
-      <w:pPr>
-        <w:rPr>
-          <w:rFonts w:ascii="Calibri" w:eastAsia="Calibri" w:hAnsi="Calibri" w:cs="Times New Roman"/>
-        </w:rPr>
-      </w:pPr>
-      <w:r>
-        <w:rPr>
-          <w:rFonts w:ascii="Calibri" w:eastAsia="Calibri" w:hAnsi="Calibri" w:cs="Times New Roman"/>
-        </w:rPr>
-        <w:t xml:space="preserve">En la modificación de un Rol, permitimos que se seleccione un Rol ya creado en la base de datos y se le pueda cambiar su nombre y también quitar o agregar funcionalidades. Además se puede habilitar o deshabilitar un rol existente. </w:t>
-      </w:r>
-    </w:p>
-    <w:p>
-      <w:pPr>
-        <w:jc w:val="center"/>
-        <w:rPr>
           <w:rFonts w:ascii="Calibri" w:eastAsia="Calibri" w:hAnsi="Calibri" w:cs="Times New Roman"/>
         </w:rPr>
       </w:pPr>
@@ -29966,9 +29398,8 @@
           <w:noProof/>
           <w:lang w:eastAsia="es-AR"/>
         </w:rPr>
-        <w:lastRenderedPageBreak/>
         <w:drawing>
-          <wp:inline distT="0" distB="0" distL="0" distR="0">
+          <wp:inline distT="0" distB="0" distL="0" distR="0" wp14:anchorId="4A626DFA" wp14:editId="3D21DD39">
             <wp:extent cx="3599136" cy="3022512"/>
             <wp:effectExtent l="19050" t="0" r="1314" b="0"/>
             <wp:docPr id="10" name="Imagen 10"/>
@@ -29985,7 +29416,7 @@
                     </pic:cNvPicPr>
                   </pic:nvPicPr>
                   <pic:blipFill>
-                    <a:blip r:embed="rId10" cstate="print"/>
+                    <a:blip r:embed="rId6" cstate="print"/>
                     <a:srcRect/>
                     <a:stretch>
                       <a:fillRect/>
@@ -30016,14 +29447,24 @@
     </w:p>
     <w:p>
       <w:pPr>
+        <w:spacing w:after="0"/>
+        <w:jc w:val="center"/>
         <w:rPr>
           <w:rFonts w:ascii="Calibri" w:eastAsia="Calibri" w:hAnsi="Calibri" w:cs="Times New Roman"/>
         </w:rPr>
       </w:pPr>
-      <w:r>
+    </w:p>
+    <w:p>
+      <w:pPr>
+        <w:spacing w:after="0"/>
         <w:rPr>
           <w:rFonts w:ascii="Calibri" w:eastAsia="Calibri" w:hAnsi="Calibri" w:cs="Times New Roman"/>
         </w:rPr>
+      </w:pPr>
+      <w:r>
+        <w:rPr>
+          <w:rFonts w:ascii="Calibri" w:eastAsia="Calibri" w:hAnsi="Calibri" w:cs="Times New Roman"/>
+        </w:rPr>
         <w:t xml:space="preserve">Presionando el botón seleccionar, se presenta el formulario de búsqueda de rol donde </w:t>
       </w:r>
       <w:r>
@@ -30035,6 +29476,15 @@
     </w:p>
     <w:p>
       <w:pPr>
+        <w:spacing w:after="0"/>
+        <w:rPr>
+          <w:rFonts w:ascii="Calibri" w:eastAsia="Calibri" w:hAnsi="Calibri" w:cs="Times New Roman"/>
+        </w:rPr>
+      </w:pPr>
+    </w:p>
+    <w:p>
+      <w:pPr>
+        <w:spacing w:after="0"/>
         <w:jc w:val="center"/>
         <w:rPr>
           <w:rFonts w:ascii="Calibri" w:eastAsia="Calibri" w:hAnsi="Calibri" w:cs="Times New Roman"/>
@@ -30046,8 +29496,9 @@
           <w:noProof/>
           <w:lang w:eastAsia="es-AR"/>
         </w:rPr>
+        <w:lastRenderedPageBreak/>
         <w:drawing>
-          <wp:inline distT="0" distB="0" distL="0" distR="0">
+          <wp:inline distT="0" distB="0" distL="0" distR="0" wp14:anchorId="57309F89" wp14:editId="7F651DB6">
             <wp:extent cx="3409950" cy="2880373"/>
             <wp:effectExtent l="19050" t="0" r="0" b="0"/>
             <wp:docPr id="7" name="Imagen 7"/>
@@ -30064,7 +29515,7 @@
                     </pic:cNvPicPr>
                   </pic:nvPicPr>
                   <pic:blipFill>
-                    <a:blip r:embed="rId11" cstate="print"/>
+                    <a:blip r:embed="rId7" cstate="print"/>
                     <a:srcRect/>
                     <a:stretch>
                       <a:fillRect/>
@@ -30095,23 +29546,34 @@
     </w:p>
     <w:p>
       <w:pPr>
+        <w:spacing w:after="0"/>
+        <w:jc w:val="center"/>
         <w:rPr>
           <w:rFonts w:ascii="Calibri" w:eastAsia="Calibri" w:hAnsi="Calibri" w:cs="Times New Roman"/>
         </w:rPr>
       </w:pPr>
-      <w:r>
+    </w:p>
+    <w:p>
+      <w:pPr>
+        <w:spacing w:after="0"/>
         <w:rPr>
           <w:rFonts w:ascii="Calibri" w:eastAsia="Calibri" w:hAnsi="Calibri" w:cs="Times New Roman"/>
         </w:rPr>
-        <w:t xml:space="preserve">El sistema permite que un usuario que tenga habilitada la funcionalidad de modificar Roles pueda modificar el rol al cual pertenece. La actualización las funcionalidades modificadas se verán reflejadas cuando otro usuario con el Rol modificado ingrese al sistema. Los roles Cliente y </w:t>
-      </w:r>
+      </w:pPr>
       <w:r>
         <w:rPr>
           <w:rFonts w:ascii="Calibri" w:eastAsia="Calibri" w:hAnsi="Calibri" w:cs="Times New Roman"/>
         </w:rPr>
-        <w:lastRenderedPageBreak/>
-        <w:t>Empresa NO pueden acceder a las funcionalidades extras del sistema propias de un usuario Administrador.</w:t>
-      </w:r>
+        <w:t>El sistema permite que un usuario que tenga habilitada la funcionalidad de modificar Roles pueda modificar el rol al cual pertenece. La actualización las funcionalidades modificadas se verán reflejadas cuando otro usuario con el Rol modificado ingrese al sistema. Los roles Cliente y Empresa NO pueden acceder a las funcionalidades extras del sistema propias de un usuario Administrador.</w:t>
+      </w:r>
+    </w:p>
+    <w:p>
+      <w:pPr>
+        <w:spacing w:after="0"/>
+        <w:rPr>
+          <w:rFonts w:ascii="Calibri" w:eastAsia="Calibri" w:hAnsi="Calibri" w:cs="Times New Roman"/>
+        </w:rPr>
+      </w:pPr>
     </w:p>
     <w:p>
       <w:pPr>
@@ -30132,11 +29594,1062 @@
           <w:u w:val="single"/>
           <w:lang w:eastAsia="es-AR"/>
         </w:rPr>
+        <w:t>ABM de Empresa</w:t>
+      </w:r>
+    </w:p>
+    <w:p>
+      <w:pPr>
+        <w:spacing w:after="0"/>
+        <w:rPr>
+          <w:rFonts w:ascii="Calibri" w:hAnsi="Calibri" w:cs="Calibri"/>
+        </w:rPr>
+      </w:pPr>
+    </w:p>
+    <w:p>
+      <w:pPr>
+        <w:spacing w:after="0"/>
+        <w:rPr>
+          <w:rFonts w:ascii="Calibri" w:hAnsi="Calibri" w:cs="Calibri"/>
+        </w:rPr>
+      </w:pPr>
+      <w:r>
+        <w:rPr>
+          <w:rFonts w:ascii="Calibri" w:hAnsi="Calibri" w:cs="Calibri"/>
+        </w:rPr>
+        <w:t>Esta f</w:t>
+      </w:r>
+      <w:r>
+        <w:rPr>
+          <w:rFonts w:ascii="Calibri" w:hAnsi="Calibri" w:cs="Calibri"/>
+        </w:rPr>
+        <w:t xml:space="preserve">uncionalidad permite a un </w:t>
+      </w:r>
+      <w:r>
+        <w:rPr>
+          <w:rFonts w:ascii="Calibri" w:hAnsi="Calibri" w:cs="Calibri"/>
+        </w:rPr>
+        <w:t>Administrador</w:t>
+      </w:r>
+      <w:r>
+        <w:rPr>
+          <w:rFonts w:ascii="Calibri" w:hAnsi="Calibri" w:cs="Calibri"/>
+        </w:rPr>
+        <w:t xml:space="preserve"> crear, modificar y dar de baja una empresa de la plataforma. Dicha empresa solo tiene la posibilidad de vender artículos y/o servicios en la plataforma, denegándoseles toda posibilidad de compra.</w:t>
+      </w:r>
+    </w:p>
+    <w:p>
+      <w:pPr>
+        <w:spacing w:after="0"/>
+        <w:rPr>
+          <w:rFonts w:ascii="Calibri" w:hAnsi="Calibri" w:cs="Calibri"/>
+        </w:rPr>
+      </w:pPr>
+    </w:p>
+    <w:p>
+      <w:pPr>
+        <w:spacing w:after="0"/>
+        <w:rPr>
+          <w:rFonts w:ascii="Calibri" w:hAnsi="Calibri" w:cs="Calibri"/>
+          <w:b/>
+        </w:rPr>
+      </w:pPr>
+      <w:r>
+        <w:rPr>
+          <w:rFonts w:ascii="Calibri" w:hAnsi="Calibri" w:cs="Calibri"/>
+          <w:b/>
+        </w:rPr>
+        <w:t>Alta de Empresa</w:t>
+      </w:r>
+    </w:p>
+    <w:p>
+      <w:pPr>
+        <w:spacing w:after="0"/>
+        <w:rPr>
+          <w:rFonts w:ascii="Calibri" w:hAnsi="Calibri" w:cs="Calibri"/>
+        </w:rPr>
+      </w:pPr>
+    </w:p>
+    <w:p>
+      <w:pPr>
+        <w:spacing w:after="0"/>
+        <w:rPr>
+          <w:rFonts w:ascii="Calibri" w:hAnsi="Calibri" w:cs="Calibri"/>
+        </w:rPr>
+      </w:pPr>
+      <w:r>
+        <w:rPr>
+          <w:rFonts w:ascii="Calibri" w:hAnsi="Calibri" w:cs="Calibri"/>
+        </w:rPr>
+        <w:t>Para dar de alta una empresa, el Administrador debe completar todos los campos del formulario, como se indica a continuación:</w:t>
+      </w:r>
+    </w:p>
+    <w:p>
+      <w:pPr>
+        <w:spacing w:after="0"/>
+        <w:rPr>
+          <w:rFonts w:ascii="Calibri" w:hAnsi="Calibri" w:cs="Calibri"/>
+        </w:rPr>
+      </w:pPr>
+    </w:p>
+    <w:p>
+      <w:pPr>
+        <w:spacing w:after="0"/>
+        <w:jc w:val="center"/>
+        <w:rPr>
+          <w:rFonts w:ascii="Calibri" w:hAnsi="Calibri" w:cs="Calibri"/>
+        </w:rPr>
+      </w:pPr>
+      <w:r>
+        <w:rPr>
+          <w:noProof/>
+          <w:lang w:eastAsia="es-AR"/>
+        </w:rPr>
+        <w:lastRenderedPageBreak/>
+        <w:drawing>
+          <wp:inline distT="0" distB="0" distL="0" distR="0" wp14:anchorId="6531D23D" wp14:editId="435B6991">
+            <wp:extent cx="5115910" cy="2229884"/>
+            <wp:effectExtent l="0" t="0" r="0" b="0"/>
+            <wp:docPr id="8" name="Picture 8"/>
+            <wp:cNvGraphicFramePr>
+              <a:graphicFrameLocks xmlns:a="http://schemas.openxmlformats.org/drawingml/2006/main" noChangeAspect="1"/>
+            </wp:cNvGraphicFramePr>
+            <a:graphic xmlns:a="http://schemas.openxmlformats.org/drawingml/2006/main">
+              <a:graphicData uri="http://schemas.openxmlformats.org/drawingml/2006/picture">
+                <pic:pic xmlns:pic="http://schemas.openxmlformats.org/drawingml/2006/picture">
+                  <pic:nvPicPr>
+                    <pic:cNvPr id="0" name=""/>
+                    <pic:cNvPicPr/>
+                  </pic:nvPicPr>
+                  <pic:blipFill rotWithShape="1">
+                    <a:blip r:embed="rId8"/>
+                    <a:srcRect l="31837" t="35058" r="31975" b="36897"/>
+                    <a:stretch/>
+                  </pic:blipFill>
+                  <pic:spPr bwMode="auto">
+                    <a:xfrm>
+                      <a:off x="0" y="0"/>
+                      <a:ext cx="5127888" cy="2235105"/>
+                    </a:xfrm>
+                    <a:prstGeom prst="rect">
+                      <a:avLst/>
+                    </a:prstGeom>
+                    <a:ln>
+                      <a:noFill/>
+                    </a:ln>
+                    <a:extLst>
+                      <a:ext uri="{53640926-AAD7-44D8-BBD7-CCE9431645EC}">
+                        <a14:shadowObscured xmlns:a14="http://schemas.microsoft.com/office/drawing/2010/main"/>
+                      </a:ext>
+                    </a:extLst>
+                  </pic:spPr>
+                </pic:pic>
+              </a:graphicData>
+            </a:graphic>
+          </wp:inline>
+        </w:drawing>
+      </w:r>
+    </w:p>
+    <w:p>
+      <w:pPr>
+        <w:spacing w:after="0"/>
+        <w:rPr>
+          <w:rFonts w:ascii="Calibri" w:hAnsi="Calibri" w:cs="Calibri"/>
+        </w:rPr>
+      </w:pPr>
+    </w:p>
+    <w:p>
+      <w:pPr>
+        <w:spacing w:after="0"/>
+        <w:rPr>
+          <w:rFonts w:ascii="Calibri" w:hAnsi="Calibri" w:cs="Calibri"/>
+        </w:rPr>
+      </w:pPr>
+      <w:r>
+        <w:rPr>
+          <w:rFonts w:ascii="Calibri" w:hAnsi="Calibri" w:cs="Calibri"/>
+        </w:rPr>
+        <w:t>Tanto la Razón Social como el CUIT deben ser datos únicos. Si ya existe en el sistema una empresa con esa Razón Social o CUIT, se le notificará al mismo sobre esa anomalía.</w:t>
+      </w:r>
+    </w:p>
+    <w:p>
+      <w:pPr>
+        <w:spacing w:after="0"/>
+        <w:rPr>
+          <w:rFonts w:ascii="Calibri" w:hAnsi="Calibri" w:cs="Calibri"/>
+        </w:rPr>
+      </w:pPr>
+    </w:p>
+    <w:p>
+      <w:pPr>
+        <w:spacing w:after="0"/>
+        <w:rPr>
+          <w:rFonts w:ascii="Calibri" w:hAnsi="Calibri" w:cs="Calibri"/>
+        </w:rPr>
+      </w:pPr>
+      <w:r>
+        <w:rPr>
+          <w:rFonts w:ascii="Calibri" w:hAnsi="Calibri" w:cs="Calibri"/>
+        </w:rPr>
+        <w:t xml:space="preserve">Al hacer </w:t>
+      </w:r>
+      <w:proofErr w:type="spellStart"/>
+      <w:r>
+        <w:rPr>
+          <w:rFonts w:ascii="Calibri" w:hAnsi="Calibri" w:cs="Calibri"/>
+        </w:rPr>
+        <w:t>click</w:t>
+      </w:r>
+      <w:proofErr w:type="spellEnd"/>
+      <w:r>
+        <w:rPr>
+          <w:rFonts w:ascii="Calibri" w:hAnsi="Calibri" w:cs="Calibri"/>
+        </w:rPr>
+        <w:t xml:space="preserve"> en “Dar de Alta”, se cargará la nueva empresa en el sistema, y se le informará al Administrador el usuario y la contraseña temporal para que se los transmita a la empresa.</w:t>
+      </w:r>
+    </w:p>
+    <w:p>
+      <w:pPr>
+        <w:spacing w:after="0"/>
+        <w:rPr>
+          <w:rFonts w:ascii="Calibri" w:hAnsi="Calibri" w:cs="Calibri"/>
+        </w:rPr>
+      </w:pPr>
+    </w:p>
+    <w:p>
+      <w:pPr>
+        <w:spacing w:after="0"/>
+        <w:jc w:val="center"/>
+        <w:rPr>
+          <w:rFonts w:ascii="Calibri" w:hAnsi="Calibri" w:cs="Calibri"/>
+        </w:rPr>
+      </w:pPr>
+      <w:r>
+        <w:rPr>
+          <w:noProof/>
+          <w:lang w:eastAsia="es-AR"/>
+        </w:rPr>
+        <w:drawing>
+          <wp:inline distT="0" distB="0" distL="0" distR="0" wp14:anchorId="24EDBFBC" wp14:editId="4FE163E4">
+            <wp:extent cx="5352393" cy="2347857"/>
+            <wp:effectExtent l="0" t="0" r="0" b="0"/>
+            <wp:docPr id="9" name="Picture 9"/>
+            <wp:cNvGraphicFramePr>
+              <a:graphicFrameLocks xmlns:a="http://schemas.openxmlformats.org/drawingml/2006/main" noChangeAspect="1"/>
+            </wp:cNvGraphicFramePr>
+            <a:graphic xmlns:a="http://schemas.openxmlformats.org/drawingml/2006/main">
+              <a:graphicData uri="http://schemas.openxmlformats.org/drawingml/2006/picture">
+                <pic:pic xmlns:pic="http://schemas.openxmlformats.org/drawingml/2006/picture">
+                  <pic:nvPicPr>
+                    <pic:cNvPr id="0" name=""/>
+                    <pic:cNvPicPr/>
+                  </pic:nvPicPr>
+                  <pic:blipFill rotWithShape="1">
+                    <a:blip r:embed="rId9"/>
+                    <a:srcRect l="31998" t="34908" r="31953" b="36978"/>
+                    <a:stretch/>
+                  </pic:blipFill>
+                  <pic:spPr bwMode="auto">
+                    <a:xfrm>
+                      <a:off x="0" y="0"/>
+                      <a:ext cx="5359546" cy="2350995"/>
+                    </a:xfrm>
+                    <a:prstGeom prst="rect">
+                      <a:avLst/>
+                    </a:prstGeom>
+                    <a:ln>
+                      <a:noFill/>
+                    </a:ln>
+                    <a:extLst>
+                      <a:ext uri="{53640926-AAD7-44D8-BBD7-CCE9431645EC}">
+                        <a14:shadowObscured xmlns:a14="http://schemas.microsoft.com/office/drawing/2010/main"/>
+                      </a:ext>
+                    </a:extLst>
+                  </pic:spPr>
+                </pic:pic>
+              </a:graphicData>
+            </a:graphic>
+          </wp:inline>
+        </w:drawing>
+      </w:r>
+    </w:p>
+    <w:p>
+      <w:pPr>
+        <w:spacing w:after="0"/>
+        <w:rPr>
+          <w:rFonts w:ascii="Calibri" w:hAnsi="Calibri" w:cs="Calibri"/>
+        </w:rPr>
+      </w:pPr>
+    </w:p>
+    <w:p>
+      <w:pPr>
+        <w:spacing w:after="0"/>
+        <w:rPr>
+          <w:rFonts w:ascii="Calibri" w:hAnsi="Calibri" w:cs="Calibri"/>
+          <w:b/>
+        </w:rPr>
+      </w:pPr>
+      <w:r>
+        <w:rPr>
+          <w:rFonts w:ascii="Calibri" w:hAnsi="Calibri" w:cs="Calibri"/>
+          <w:b/>
+        </w:rPr>
+        <w:t>Modificación de Empresa</w:t>
+      </w:r>
+    </w:p>
+    <w:p>
+      <w:pPr>
+        <w:spacing w:after="0"/>
+        <w:rPr>
+          <w:rFonts w:ascii="Calibri" w:hAnsi="Calibri" w:cs="Calibri"/>
+        </w:rPr>
+      </w:pPr>
+    </w:p>
+    <w:p>
+      <w:pPr>
+        <w:spacing w:after="0"/>
+        <w:rPr>
+          <w:rFonts w:ascii="Calibri" w:hAnsi="Calibri" w:cs="Calibri"/>
+        </w:rPr>
+      </w:pPr>
+      <w:r>
+        <w:rPr>
+          <w:rFonts w:ascii="Calibri" w:hAnsi="Calibri" w:cs="Calibri"/>
+        </w:rPr>
+        <w:t xml:space="preserve">Para modificar una empresa existente, el Administrador puede ingresar el CUIT si lo sabe, o puede buscar una haciendo </w:t>
+      </w:r>
+      <w:proofErr w:type="spellStart"/>
+      <w:r>
+        <w:rPr>
+          <w:rFonts w:ascii="Calibri" w:hAnsi="Calibri" w:cs="Calibri"/>
+        </w:rPr>
+        <w:t>click</w:t>
+      </w:r>
+      <w:proofErr w:type="spellEnd"/>
+      <w:r>
+        <w:rPr>
+          <w:rFonts w:ascii="Calibri" w:hAnsi="Calibri" w:cs="Calibri"/>
+        </w:rPr>
+        <w:t xml:space="preserve"> en “Seleccionar”.</w:t>
+      </w:r>
+    </w:p>
+    <w:p>
+      <w:pPr>
+        <w:spacing w:after="0"/>
+        <w:rPr>
+          <w:rFonts w:ascii="Calibri" w:hAnsi="Calibri" w:cs="Calibri"/>
+        </w:rPr>
+      </w:pPr>
+    </w:p>
+    <w:p>
+      <w:pPr>
+        <w:spacing w:after="0"/>
+        <w:jc w:val="center"/>
+        <w:rPr>
+          <w:rFonts w:ascii="Calibri" w:hAnsi="Calibri" w:cs="Calibri"/>
+        </w:rPr>
+      </w:pPr>
+      <w:r>
+        <w:rPr>
+          <w:noProof/>
+          <w:lang w:eastAsia="es-AR"/>
+        </w:rPr>
+        <w:lastRenderedPageBreak/>
+        <w:drawing>
+          <wp:inline distT="0" distB="0" distL="0" distR="0" wp14:anchorId="14C1FE71" wp14:editId="714AFC01">
+            <wp:extent cx="5346355" cy="3224048"/>
+            <wp:effectExtent l="0" t="0" r="0" b="0"/>
+            <wp:docPr id="6" name="Picture 6"/>
+            <wp:cNvGraphicFramePr>
+              <a:graphicFrameLocks xmlns:a="http://schemas.openxmlformats.org/drawingml/2006/main" noChangeAspect="1"/>
+            </wp:cNvGraphicFramePr>
+            <a:graphic xmlns:a="http://schemas.openxmlformats.org/drawingml/2006/main">
+              <a:graphicData uri="http://schemas.openxmlformats.org/drawingml/2006/picture">
+                <pic:pic xmlns:pic="http://schemas.openxmlformats.org/drawingml/2006/picture">
+                  <pic:nvPicPr>
+                    <pic:cNvPr id="0" name=""/>
+                    <pic:cNvPicPr/>
+                  </pic:nvPicPr>
+                  <pic:blipFill rotWithShape="1">
+                    <a:blip r:embed="rId10"/>
+                    <a:srcRect l="32253" t="29948" r="32129" b="31865"/>
+                    <a:stretch/>
+                  </pic:blipFill>
+                  <pic:spPr bwMode="auto">
+                    <a:xfrm>
+                      <a:off x="0" y="0"/>
+                      <a:ext cx="5359787" cy="3232148"/>
+                    </a:xfrm>
+                    <a:prstGeom prst="rect">
+                      <a:avLst/>
+                    </a:prstGeom>
+                    <a:ln>
+                      <a:noFill/>
+                    </a:ln>
+                    <a:extLst>
+                      <a:ext uri="{53640926-AAD7-44D8-BBD7-CCE9431645EC}">
+                        <a14:shadowObscured xmlns:a14="http://schemas.microsoft.com/office/drawing/2010/main"/>
+                      </a:ext>
+                    </a:extLst>
+                  </pic:spPr>
+                </pic:pic>
+              </a:graphicData>
+            </a:graphic>
+          </wp:inline>
+        </w:drawing>
+      </w:r>
+    </w:p>
+    <w:p>
+      <w:pPr>
+        <w:spacing w:after="0"/>
+        <w:rPr>
+          <w:rFonts w:ascii="Calibri" w:hAnsi="Calibri" w:cs="Calibri"/>
+        </w:rPr>
+      </w:pPr>
+    </w:p>
+    <w:p>
+      <w:pPr>
+        <w:spacing w:after="0"/>
+        <w:rPr>
+          <w:rFonts w:ascii="Calibri" w:hAnsi="Calibri" w:cs="Calibri"/>
+        </w:rPr>
+      </w:pPr>
+      <w:r>
+        <w:rPr>
+          <w:rFonts w:ascii="Calibri" w:hAnsi="Calibri" w:cs="Calibri"/>
+        </w:rPr>
+        <w:t xml:space="preserve">En el formulario de Búsqueda, el Administrador puede filtrar por Razón Social, CUIT o Mail. Luego de hacer </w:t>
+      </w:r>
+      <w:proofErr w:type="spellStart"/>
+      <w:r>
+        <w:rPr>
+          <w:rFonts w:ascii="Calibri" w:hAnsi="Calibri" w:cs="Calibri"/>
+        </w:rPr>
+        <w:t>click</w:t>
+      </w:r>
+      <w:proofErr w:type="spellEnd"/>
+      <w:r>
+        <w:rPr>
+          <w:rFonts w:ascii="Calibri" w:hAnsi="Calibri" w:cs="Calibri"/>
+        </w:rPr>
+        <w:t xml:space="preserve"> en “Buscar” aparecerán aquellas empresas que coinciden con la búsqueda, y el Administrador puede seleccionar una haciendo </w:t>
+      </w:r>
+      <w:proofErr w:type="spellStart"/>
+      <w:r>
+        <w:rPr>
+          <w:rFonts w:ascii="Calibri" w:hAnsi="Calibri" w:cs="Calibri"/>
+        </w:rPr>
+        <w:t>click</w:t>
+      </w:r>
+      <w:proofErr w:type="spellEnd"/>
+      <w:r>
+        <w:rPr>
+          <w:rFonts w:ascii="Calibri" w:hAnsi="Calibri" w:cs="Calibri"/>
+        </w:rPr>
+        <w:t xml:space="preserve"> en “Seleccionar” o directamente doble </w:t>
+      </w:r>
+      <w:proofErr w:type="spellStart"/>
+      <w:r>
+        <w:rPr>
+          <w:rFonts w:ascii="Calibri" w:hAnsi="Calibri" w:cs="Calibri"/>
+        </w:rPr>
+        <w:t>click</w:t>
+      </w:r>
+      <w:proofErr w:type="spellEnd"/>
+      <w:r>
+        <w:rPr>
+          <w:rFonts w:ascii="Calibri" w:hAnsi="Calibri" w:cs="Calibri"/>
+        </w:rPr>
+        <w:t>.</w:t>
+      </w:r>
+    </w:p>
+    <w:p>
+      <w:pPr>
+        <w:spacing w:after="0"/>
+        <w:rPr>
+          <w:rFonts w:ascii="Calibri" w:hAnsi="Calibri" w:cs="Calibri"/>
+        </w:rPr>
+      </w:pPr>
+    </w:p>
+    <w:p>
+      <w:pPr>
+        <w:spacing w:after="0"/>
+        <w:jc w:val="center"/>
+        <w:rPr>
+          <w:rFonts w:ascii="Calibri" w:hAnsi="Calibri" w:cs="Calibri"/>
+        </w:rPr>
+      </w:pPr>
+      <w:r>
+        <w:rPr>
+          <w:noProof/>
+          <w:lang w:eastAsia="es-AR"/>
+        </w:rPr>
+        <w:drawing>
+          <wp:inline distT="0" distB="0" distL="0" distR="0" wp14:anchorId="64B2B317" wp14:editId="368D5598">
+            <wp:extent cx="3074276" cy="3604635"/>
+            <wp:effectExtent l="0" t="0" r="0" b="0"/>
+            <wp:docPr id="11" name="Picture 11"/>
+            <wp:cNvGraphicFramePr>
+              <a:graphicFrameLocks xmlns:a="http://schemas.openxmlformats.org/drawingml/2006/main" noChangeAspect="1"/>
+            </wp:cNvGraphicFramePr>
+            <a:graphic xmlns:a="http://schemas.openxmlformats.org/drawingml/2006/main">
+              <a:graphicData uri="http://schemas.openxmlformats.org/drawingml/2006/picture">
+                <pic:pic xmlns:pic="http://schemas.openxmlformats.org/drawingml/2006/picture">
+                  <pic:nvPicPr>
+                    <pic:cNvPr id="0" name=""/>
+                    <pic:cNvPicPr/>
+                  </pic:nvPicPr>
+                  <pic:blipFill rotWithShape="1">
+                    <a:blip r:embed="rId11"/>
+                    <a:srcRect l="5188" t="9110" r="72631" b="44652"/>
+                    <a:stretch/>
+                  </pic:blipFill>
+                  <pic:spPr bwMode="auto">
+                    <a:xfrm>
+                      <a:off x="0" y="0"/>
+                      <a:ext cx="3082446" cy="3614214"/>
+                    </a:xfrm>
+                    <a:prstGeom prst="rect">
+                      <a:avLst/>
+                    </a:prstGeom>
+                    <a:ln>
+                      <a:noFill/>
+                    </a:ln>
+                    <a:extLst>
+                      <a:ext uri="{53640926-AAD7-44D8-BBD7-CCE9431645EC}">
+                        <a14:shadowObscured xmlns:a14="http://schemas.microsoft.com/office/drawing/2010/main"/>
+                      </a:ext>
+                    </a:extLst>
+                  </pic:spPr>
+                </pic:pic>
+              </a:graphicData>
+            </a:graphic>
+          </wp:inline>
+        </w:drawing>
+      </w:r>
+    </w:p>
+    <w:p>
+      <w:pPr>
+        <w:spacing w:after="0"/>
+        <w:rPr>
+          <w:rFonts w:ascii="Calibri" w:hAnsi="Calibri" w:cs="Calibri"/>
+        </w:rPr>
+      </w:pPr>
+    </w:p>
+    <w:p>
+      <w:pPr>
+        <w:spacing w:after="0"/>
+        <w:rPr>
+          <w:rFonts w:ascii="Calibri" w:hAnsi="Calibri" w:cs="Calibri"/>
+        </w:rPr>
+      </w:pPr>
+      <w:r>
+        <w:rPr>
+          <w:rFonts w:ascii="Calibri" w:hAnsi="Calibri" w:cs="Calibri"/>
+        </w:rPr>
+        <w:lastRenderedPageBreak/>
+        <w:t xml:space="preserve">Se autocompletará el campo del CUIT de la empresa buscada, y al hacer </w:t>
+      </w:r>
+      <w:proofErr w:type="spellStart"/>
+      <w:r>
+        <w:rPr>
+          <w:rFonts w:ascii="Calibri" w:hAnsi="Calibri" w:cs="Calibri"/>
+        </w:rPr>
+        <w:t>click</w:t>
+      </w:r>
+      <w:proofErr w:type="spellEnd"/>
+      <w:r>
+        <w:rPr>
+          <w:rFonts w:ascii="Calibri" w:hAnsi="Calibri" w:cs="Calibri"/>
+        </w:rPr>
+        <w:t xml:space="preserve"> en Aceptar, se cargarán en el formulario de Modificación todos los datos existentes sobre la misma.</w:t>
+      </w:r>
+    </w:p>
+    <w:p>
+      <w:pPr>
+        <w:spacing w:after="0"/>
+        <w:rPr>
+          <w:rFonts w:ascii="Calibri" w:hAnsi="Calibri" w:cs="Calibri"/>
+        </w:rPr>
+      </w:pPr>
+    </w:p>
+    <w:p>
+      <w:pPr>
+        <w:spacing w:after="0"/>
+        <w:jc w:val="center"/>
+        <w:rPr>
+          <w:rFonts w:ascii="Calibri" w:hAnsi="Calibri" w:cs="Calibri"/>
+        </w:rPr>
+      </w:pPr>
+      <w:r>
+        <w:rPr>
+          <w:noProof/>
+          <w:lang w:eastAsia="es-AR"/>
+        </w:rPr>
+        <w:drawing>
+          <wp:inline distT="0" distB="0" distL="0" distR="0" wp14:anchorId="671972B2" wp14:editId="565205A2">
+            <wp:extent cx="5213619" cy="3113690"/>
+            <wp:effectExtent l="0" t="0" r="0" b="0"/>
+            <wp:docPr id="12" name="Picture 12"/>
+            <wp:cNvGraphicFramePr>
+              <a:graphicFrameLocks xmlns:a="http://schemas.openxmlformats.org/drawingml/2006/main" noChangeAspect="1"/>
+            </wp:cNvGraphicFramePr>
+            <a:graphic xmlns:a="http://schemas.openxmlformats.org/drawingml/2006/main">
+              <a:graphicData uri="http://schemas.openxmlformats.org/drawingml/2006/picture">
+                <pic:pic xmlns:pic="http://schemas.openxmlformats.org/drawingml/2006/picture">
+                  <pic:nvPicPr>
+                    <pic:cNvPr id="0" name=""/>
+                    <pic:cNvPicPr/>
+                  </pic:nvPicPr>
+                  <pic:blipFill rotWithShape="1">
+                    <a:blip r:embed="rId12"/>
+                    <a:srcRect l="32152" t="30155" r="32084" b="31872"/>
+                    <a:stretch/>
+                  </pic:blipFill>
+                  <pic:spPr bwMode="auto">
+                    <a:xfrm>
+                      <a:off x="0" y="0"/>
+                      <a:ext cx="5223396" cy="3119529"/>
+                    </a:xfrm>
+                    <a:prstGeom prst="rect">
+                      <a:avLst/>
+                    </a:prstGeom>
+                    <a:ln>
+                      <a:noFill/>
+                    </a:ln>
+                    <a:extLst>
+                      <a:ext uri="{53640926-AAD7-44D8-BBD7-CCE9431645EC}">
+                        <a14:shadowObscured xmlns:a14="http://schemas.microsoft.com/office/drawing/2010/main"/>
+                      </a:ext>
+                    </a:extLst>
+                  </pic:spPr>
+                </pic:pic>
+              </a:graphicData>
+            </a:graphic>
+          </wp:inline>
+        </w:drawing>
+      </w:r>
+    </w:p>
+    <w:p>
+      <w:pPr>
+        <w:spacing w:after="0"/>
+        <w:rPr>
+          <w:rFonts w:ascii="Calibri" w:hAnsi="Calibri" w:cs="Calibri"/>
+        </w:rPr>
+      </w:pPr>
+    </w:p>
+    <w:p>
+      <w:pPr>
+        <w:spacing w:after="0"/>
+        <w:rPr>
+          <w:rFonts w:ascii="Calibri" w:hAnsi="Calibri" w:cs="Calibri"/>
+        </w:rPr>
+      </w:pPr>
+      <w:r>
+        <w:rPr>
+          <w:rFonts w:ascii="Calibri" w:hAnsi="Calibri" w:cs="Calibri"/>
+        </w:rPr>
+        <w:t>Todos los datos son modificables. Tal como se explicó en el Alta, todos los campos deben ser completados y tanto el CUIT como la Razón Social deben ser únicos.</w:t>
+      </w:r>
+    </w:p>
+    <w:p>
+      <w:pPr>
+        <w:spacing w:after="0"/>
+        <w:rPr>
+          <w:rFonts w:ascii="Calibri" w:hAnsi="Calibri" w:cs="Calibri"/>
+        </w:rPr>
+      </w:pPr>
+      <w:r>
+        <w:rPr>
+          <w:rFonts w:ascii="Calibri" w:hAnsi="Calibri" w:cs="Calibri"/>
+        </w:rPr>
+        <w:t xml:space="preserve">En caso de que el usuario de una empresa se encuentre inhabilitado, el casillero “Empresa Inhabilitada” aparecerá tildado. Se puede rehabilitarlo </w:t>
+      </w:r>
+      <w:proofErr w:type="spellStart"/>
+      <w:r>
+        <w:rPr>
+          <w:rFonts w:ascii="Calibri" w:hAnsi="Calibri" w:cs="Calibri"/>
+        </w:rPr>
+        <w:t>destildando</w:t>
+      </w:r>
+      <w:proofErr w:type="spellEnd"/>
+      <w:r>
+        <w:rPr>
+          <w:rFonts w:ascii="Calibri" w:hAnsi="Calibri" w:cs="Calibri"/>
+        </w:rPr>
+        <w:t xml:space="preserve"> dicho casillero.</w:t>
+      </w:r>
+    </w:p>
+    <w:p>
+      <w:pPr>
+        <w:spacing w:after="0"/>
+        <w:rPr>
+          <w:rFonts w:ascii="Calibri" w:hAnsi="Calibri" w:cs="Calibri"/>
+        </w:rPr>
+      </w:pPr>
+      <w:r>
+        <w:rPr>
+          <w:rFonts w:ascii="Calibri" w:hAnsi="Calibri" w:cs="Calibri"/>
+        </w:rPr>
+        <w:t xml:space="preserve">Al Hacer </w:t>
+      </w:r>
+      <w:proofErr w:type="spellStart"/>
+      <w:r>
+        <w:rPr>
+          <w:rFonts w:ascii="Calibri" w:hAnsi="Calibri" w:cs="Calibri"/>
+        </w:rPr>
+        <w:t>click</w:t>
+      </w:r>
+      <w:proofErr w:type="spellEnd"/>
+      <w:r>
+        <w:rPr>
+          <w:rFonts w:ascii="Calibri" w:hAnsi="Calibri" w:cs="Calibri"/>
+        </w:rPr>
+        <w:t xml:space="preserve"> en “Guardar” se actualizarán el sistema los nuevos datos de la empresa modificada. En el siguiente ejemplo, se ha modificado el campo Teléfono y Nombre de Contacto:</w:t>
+      </w:r>
+    </w:p>
+    <w:p>
+      <w:pPr>
+        <w:spacing w:after="0"/>
+        <w:rPr>
+          <w:rFonts w:ascii="Calibri" w:hAnsi="Calibri" w:cs="Calibri"/>
+        </w:rPr>
+      </w:pPr>
+    </w:p>
+    <w:p>
+      <w:pPr>
+        <w:spacing w:after="0"/>
+        <w:jc w:val="center"/>
+        <w:rPr>
+          <w:rFonts w:ascii="Calibri" w:hAnsi="Calibri" w:cs="Calibri"/>
+        </w:rPr>
+      </w:pPr>
+      <w:r>
+        <w:rPr>
+          <w:noProof/>
+          <w:lang w:eastAsia="es-AR"/>
+        </w:rPr>
+        <w:lastRenderedPageBreak/>
+        <w:drawing>
+          <wp:inline distT="0" distB="0" distL="0" distR="0" wp14:anchorId="23AEF211" wp14:editId="09894454">
+            <wp:extent cx="5265682" cy="3145734"/>
+            <wp:effectExtent l="0" t="0" r="0" b="0"/>
+            <wp:docPr id="14" name="Picture 14"/>
+            <wp:cNvGraphicFramePr>
+              <a:graphicFrameLocks xmlns:a="http://schemas.openxmlformats.org/drawingml/2006/main" noChangeAspect="1"/>
+            </wp:cNvGraphicFramePr>
+            <a:graphic xmlns:a="http://schemas.openxmlformats.org/drawingml/2006/main">
+              <a:graphicData uri="http://schemas.openxmlformats.org/drawingml/2006/picture">
+                <pic:pic xmlns:pic="http://schemas.openxmlformats.org/drawingml/2006/picture">
+                  <pic:nvPicPr>
+                    <pic:cNvPr id="0" name=""/>
+                    <pic:cNvPicPr/>
+                  </pic:nvPicPr>
+                  <pic:blipFill rotWithShape="1">
+                    <a:blip r:embed="rId13"/>
+                    <a:srcRect l="32155" t="30085" r="32145" b="32000"/>
+                    <a:stretch/>
+                  </pic:blipFill>
+                  <pic:spPr bwMode="auto">
+                    <a:xfrm>
+                      <a:off x="0" y="0"/>
+                      <a:ext cx="5275354" cy="3151512"/>
+                    </a:xfrm>
+                    <a:prstGeom prst="rect">
+                      <a:avLst/>
+                    </a:prstGeom>
+                    <a:ln>
+                      <a:noFill/>
+                    </a:ln>
+                    <a:extLst>
+                      <a:ext uri="{53640926-AAD7-44D8-BBD7-CCE9431645EC}">
+                        <a14:shadowObscured xmlns:a14="http://schemas.microsoft.com/office/drawing/2010/main"/>
+                      </a:ext>
+                    </a:extLst>
+                  </pic:spPr>
+                </pic:pic>
+              </a:graphicData>
+            </a:graphic>
+          </wp:inline>
+        </w:drawing>
+      </w:r>
+    </w:p>
+    <w:p>
+      <w:pPr>
+        <w:spacing w:after="0"/>
+        <w:rPr>
+          <w:rFonts w:ascii="Calibri" w:hAnsi="Calibri" w:cs="Calibri"/>
+        </w:rPr>
+      </w:pPr>
+    </w:p>
+    <w:p>
+      <w:pPr>
+        <w:spacing w:after="0"/>
+        <w:rPr>
+          <w:rFonts w:ascii="Calibri" w:hAnsi="Calibri" w:cs="Calibri"/>
+          <w:b/>
+        </w:rPr>
+      </w:pPr>
+      <w:r>
+        <w:rPr>
+          <w:rFonts w:ascii="Calibri" w:hAnsi="Calibri" w:cs="Calibri"/>
+          <w:b/>
+        </w:rPr>
+        <w:t>Baja de Empresa</w:t>
+      </w:r>
+    </w:p>
+    <w:p>
+      <w:pPr>
+        <w:spacing w:after="0"/>
+        <w:rPr>
+          <w:rFonts w:ascii="Calibri" w:hAnsi="Calibri" w:cs="Calibri"/>
+        </w:rPr>
+      </w:pPr>
+    </w:p>
+    <w:p>
+      <w:pPr>
+        <w:spacing w:after="0"/>
+        <w:rPr>
+          <w:rFonts w:ascii="Calibri" w:hAnsi="Calibri" w:cs="Calibri"/>
+        </w:rPr>
+      </w:pPr>
+      <w:r>
+        <w:rPr>
+          <w:rFonts w:ascii="Calibri" w:hAnsi="Calibri" w:cs="Calibri"/>
+        </w:rPr>
+        <w:t xml:space="preserve">Para dar de baja una empresa, el Administrador puede ingresar el CUIT de la misma si lo sabe, o puede buscar una haciendo </w:t>
+      </w:r>
+      <w:proofErr w:type="spellStart"/>
+      <w:r>
+        <w:rPr>
+          <w:rFonts w:ascii="Calibri" w:hAnsi="Calibri" w:cs="Calibri"/>
+        </w:rPr>
+        <w:t>click</w:t>
+      </w:r>
+      <w:proofErr w:type="spellEnd"/>
+      <w:r>
+        <w:rPr>
+          <w:rFonts w:ascii="Calibri" w:hAnsi="Calibri" w:cs="Calibri"/>
+        </w:rPr>
+        <w:t xml:space="preserve"> en “Seleccionar”.</w:t>
+      </w:r>
+    </w:p>
+    <w:p>
+      <w:pPr>
+        <w:spacing w:after="0"/>
+        <w:rPr>
+          <w:rFonts w:ascii="Calibri" w:hAnsi="Calibri" w:cs="Calibri"/>
+        </w:rPr>
+      </w:pPr>
+      <w:r>
+        <w:rPr>
+          <w:rFonts w:ascii="Calibri" w:hAnsi="Calibri" w:cs="Calibri"/>
+        </w:rPr>
+        <w:t xml:space="preserve"> </w:t>
+      </w:r>
+    </w:p>
+    <w:p>
+      <w:pPr>
+        <w:spacing w:after="0"/>
+        <w:jc w:val="center"/>
+        <w:rPr>
+          <w:rFonts w:ascii="Calibri" w:hAnsi="Calibri" w:cs="Calibri"/>
+        </w:rPr>
+      </w:pPr>
+      <w:r>
+        <w:rPr>
+          <w:noProof/>
+          <w:lang w:eastAsia="es-AR"/>
+        </w:rPr>
+        <w:drawing>
+          <wp:inline distT="0" distB="0" distL="0" distR="0" wp14:anchorId="720F0F4C" wp14:editId="46CACD12">
+            <wp:extent cx="3176752" cy="3729231"/>
+            <wp:effectExtent l="0" t="0" r="0" b="0"/>
+            <wp:docPr id="15" name="Picture 15"/>
+            <wp:cNvGraphicFramePr>
+              <a:graphicFrameLocks xmlns:a="http://schemas.openxmlformats.org/drawingml/2006/main" noChangeAspect="1"/>
+            </wp:cNvGraphicFramePr>
+            <a:graphic xmlns:a="http://schemas.openxmlformats.org/drawingml/2006/main">
+              <a:graphicData uri="http://schemas.openxmlformats.org/drawingml/2006/picture">
+                <pic:pic xmlns:pic="http://schemas.openxmlformats.org/drawingml/2006/picture">
+                  <pic:nvPicPr>
+                    <pic:cNvPr id="0" name=""/>
+                    <pic:cNvPicPr/>
+                  </pic:nvPicPr>
+                  <pic:blipFill rotWithShape="1">
+                    <a:blip r:embed="rId14"/>
+                    <a:srcRect l="6493" t="11545" r="71190" b="41878"/>
+                    <a:stretch/>
+                  </pic:blipFill>
+                  <pic:spPr bwMode="auto">
+                    <a:xfrm>
+                      <a:off x="0" y="0"/>
+                      <a:ext cx="3183107" cy="3736691"/>
+                    </a:xfrm>
+                    <a:prstGeom prst="rect">
+                      <a:avLst/>
+                    </a:prstGeom>
+                    <a:ln>
+                      <a:noFill/>
+                    </a:ln>
+                    <a:extLst>
+                      <a:ext uri="{53640926-AAD7-44D8-BBD7-CCE9431645EC}">
+                        <a14:shadowObscured xmlns:a14="http://schemas.microsoft.com/office/drawing/2010/main"/>
+                      </a:ext>
+                    </a:extLst>
+                  </pic:spPr>
+                </pic:pic>
+              </a:graphicData>
+            </a:graphic>
+          </wp:inline>
+        </w:drawing>
+      </w:r>
+    </w:p>
+    <w:p>
+      <w:pPr>
+        <w:spacing w:after="0"/>
+        <w:rPr>
+          <w:rFonts w:ascii="Calibri" w:hAnsi="Calibri" w:cs="Calibri"/>
+        </w:rPr>
+      </w:pPr>
+    </w:p>
+    <w:p>
+      <w:pPr>
+        <w:spacing w:after="0"/>
+        <w:rPr>
+          <w:rFonts w:ascii="Calibri" w:hAnsi="Calibri" w:cs="Calibri"/>
+        </w:rPr>
+      </w:pPr>
+      <w:r>
+        <w:rPr>
+          <w:rFonts w:ascii="Calibri" w:hAnsi="Calibri" w:cs="Calibri"/>
+        </w:rPr>
+        <w:t xml:space="preserve">Se autocompletará el campo del CUIT de la empresa buscada, y al hacer </w:t>
+      </w:r>
+      <w:proofErr w:type="spellStart"/>
+      <w:r>
+        <w:rPr>
+          <w:rFonts w:ascii="Calibri" w:hAnsi="Calibri" w:cs="Calibri"/>
+        </w:rPr>
+        <w:t>click</w:t>
+      </w:r>
+      <w:proofErr w:type="spellEnd"/>
+      <w:r>
+        <w:rPr>
+          <w:rFonts w:ascii="Calibri" w:hAnsi="Calibri" w:cs="Calibri"/>
+        </w:rPr>
+        <w:t xml:space="preserve"> en “Dar de Baja”, la empresa quedará dada de baja en el sistema.</w:t>
+      </w:r>
+    </w:p>
+    <w:p>
+      <w:pPr>
+        <w:spacing w:after="0"/>
+        <w:rPr>
+          <w:rFonts w:ascii="Calibri" w:hAnsi="Calibri" w:cs="Calibri"/>
+        </w:rPr>
+      </w:pPr>
+    </w:p>
+    <w:p>
+      <w:pPr>
+        <w:spacing w:after="0"/>
+        <w:jc w:val="center"/>
+        <w:rPr>
+          <w:rFonts w:ascii="Calibri" w:hAnsi="Calibri" w:cs="Calibri"/>
+        </w:rPr>
+      </w:pPr>
+      <w:r>
+        <w:rPr>
+          <w:noProof/>
+          <w:lang w:eastAsia="es-AR"/>
+        </w:rPr>
+        <w:drawing>
+          <wp:inline distT="0" distB="0" distL="0" distR="0" wp14:anchorId="6D2A0C1F" wp14:editId="011FE046">
+            <wp:extent cx="4209393" cy="1208077"/>
+            <wp:effectExtent l="0" t="0" r="0" b="0"/>
+            <wp:docPr id="16" name="Picture 16"/>
+            <wp:cNvGraphicFramePr>
+              <a:graphicFrameLocks xmlns:a="http://schemas.openxmlformats.org/drawingml/2006/main" noChangeAspect="1"/>
+            </wp:cNvGraphicFramePr>
+            <a:graphic xmlns:a="http://schemas.openxmlformats.org/drawingml/2006/main">
+              <a:graphicData uri="http://schemas.openxmlformats.org/drawingml/2006/picture">
+                <pic:pic xmlns:pic="http://schemas.openxmlformats.org/drawingml/2006/picture">
+                  <pic:nvPicPr>
+                    <pic:cNvPr id="0" name=""/>
+                    <pic:cNvPicPr/>
+                  </pic:nvPicPr>
+                  <pic:blipFill rotWithShape="1">
+                    <a:blip r:embed="rId15"/>
+                    <a:srcRect l="36854" t="42270" r="36807" b="44290"/>
+                    <a:stretch/>
+                  </pic:blipFill>
+                  <pic:spPr bwMode="auto">
+                    <a:xfrm>
+                      <a:off x="0" y="0"/>
+                      <a:ext cx="4223734" cy="1212193"/>
+                    </a:xfrm>
+                    <a:prstGeom prst="rect">
+                      <a:avLst/>
+                    </a:prstGeom>
+                    <a:ln>
+                      <a:noFill/>
+                    </a:ln>
+                    <a:extLst>
+                      <a:ext uri="{53640926-AAD7-44D8-BBD7-CCE9431645EC}">
+                        <a14:shadowObscured xmlns:a14="http://schemas.microsoft.com/office/drawing/2010/main"/>
+                      </a:ext>
+                    </a:extLst>
+                  </pic:spPr>
+                </pic:pic>
+              </a:graphicData>
+            </a:graphic>
+          </wp:inline>
+        </w:drawing>
+      </w:r>
+    </w:p>
+    <w:p>
+      <w:pPr>
+        <w:spacing w:after="0"/>
+        <w:rPr>
+          <w:rFonts w:ascii="Calibri" w:hAnsi="Calibri" w:cs="Calibri"/>
+        </w:rPr>
+      </w:pPr>
+    </w:p>
+    <w:p>
+      <w:pPr>
+        <w:spacing w:after="0"/>
+        <w:rPr>
+          <w:b/>
+          <w:noProof/>
+          <w:sz w:val="28"/>
+          <w:u w:val="single"/>
+          <w:lang w:eastAsia="es-AR"/>
+        </w:rPr>
+      </w:pPr>
+      <w:r>
+        <w:rPr>
+          <w:b/>
+          <w:noProof/>
+          <w:sz w:val="28"/>
+          <w:u w:val="single"/>
+          <w:lang w:eastAsia="es-AR"/>
+        </w:rPr>
         <w:t>Gestión de Preguntas</w:t>
       </w:r>
     </w:p>
     <w:p>
       <w:pPr>
+        <w:spacing w:after="0"/>
+        <w:rPr>
+          <w:b/>
+          <w:noProof/>
+          <w:sz w:val="28"/>
+          <w:u w:val="single"/>
+          <w:lang w:eastAsia="es-AR"/>
+        </w:rPr>
+      </w:pPr>
+    </w:p>
+    <w:p>
+      <w:pPr>
+        <w:spacing w:after="0"/>
         <w:rPr>
           <w:rFonts w:ascii="Calibri" w:eastAsia="Calibri" w:hAnsi="Calibri" w:cs="Times New Roman"/>
           <w:b/>
@@ -30154,21 +30667,46 @@
     </w:p>
     <w:p>
       <w:pPr>
+        <w:spacing w:after="0"/>
         <w:rPr>
           <w:rFonts w:ascii="Calibri" w:eastAsia="Calibri" w:hAnsi="Calibri" w:cs="Times New Roman"/>
-        </w:rPr>
-      </w:pPr>
-      <w:r>
+          <w:b/>
+          <w:u w:val="single"/>
+        </w:rPr>
+      </w:pPr>
+    </w:p>
+    <w:p>
+      <w:pPr>
+        <w:spacing w:after="0"/>
         <w:rPr>
           <w:rFonts w:ascii="Calibri" w:eastAsia="Calibri" w:hAnsi="Calibri" w:cs="Times New Roman"/>
         </w:rPr>
-        <w:t xml:space="preserve">Al hacer click sobre esta opción de menú, se presenta una lista con todas las preguntas hechas al usuario </w:t>
-      </w:r>
-      <w:proofErr w:type="spellStart"/>
+      </w:pPr>
       <w:r>
         <w:rPr>
           <w:rFonts w:ascii="Calibri" w:eastAsia="Calibri" w:hAnsi="Calibri" w:cs="Times New Roman"/>
         </w:rPr>
+        <w:t xml:space="preserve">Al hacer </w:t>
+      </w:r>
+      <w:proofErr w:type="spellStart"/>
+      <w:r>
+        <w:rPr>
+          <w:rFonts w:ascii="Calibri" w:eastAsia="Calibri" w:hAnsi="Calibri" w:cs="Times New Roman"/>
+        </w:rPr>
+        <w:t>click</w:t>
+      </w:r>
+      <w:proofErr w:type="spellEnd"/>
+      <w:r>
+        <w:rPr>
+          <w:rFonts w:ascii="Calibri" w:eastAsia="Calibri" w:hAnsi="Calibri" w:cs="Times New Roman"/>
+        </w:rPr>
+        <w:t xml:space="preserve"> sobre esta opción de menú, se presenta una lista con todas las preguntas hechas al usuario </w:t>
+      </w:r>
+      <w:proofErr w:type="spellStart"/>
+      <w:r>
+        <w:rPr>
+          <w:rFonts w:ascii="Calibri" w:eastAsia="Calibri" w:hAnsi="Calibri" w:cs="Times New Roman"/>
+        </w:rPr>
         <w:t>logueado</w:t>
       </w:r>
       <w:proofErr w:type="spellEnd"/>
@@ -30181,8 +30719,17 @@
     </w:p>
     <w:p>
       <w:pPr>
+        <w:spacing w:after="0"/>
         <w:rPr>
           <w:rFonts w:ascii="Calibri" w:eastAsia="Calibri" w:hAnsi="Calibri" w:cs="Times New Roman"/>
+        </w:rPr>
+      </w:pPr>
+    </w:p>
+    <w:p>
+      <w:pPr>
+        <w:spacing w:after="0"/>
+        <w:rPr>
+          <w:rFonts w:ascii="Calibri" w:eastAsia="Calibri" w:hAnsi="Calibri" w:cs="Times New Roman"/>
           <w:b/>
           <w:u w:val="single"/>
         </w:rPr>
@@ -30198,26 +30745,46 @@
     </w:p>
     <w:p>
       <w:pPr>
+        <w:spacing w:after="0"/>
         <w:rPr>
           <w:rFonts w:ascii="Calibri" w:eastAsia="Calibri" w:hAnsi="Calibri" w:cs="Times New Roman"/>
-        </w:rPr>
-      </w:pPr>
-      <w:r>
+          <w:b/>
+          <w:u w:val="single"/>
+        </w:rPr>
+      </w:pPr>
+    </w:p>
+    <w:p>
+      <w:pPr>
+        <w:spacing w:after="0"/>
         <w:rPr>
           <w:rFonts w:ascii="Calibri" w:eastAsia="Calibri" w:hAnsi="Calibri" w:cs="Times New Roman"/>
         </w:rPr>
+      </w:pPr>
+      <w:r>
+        <w:rPr>
+          <w:rFonts w:ascii="Calibri" w:eastAsia="Calibri" w:hAnsi="Calibri" w:cs="Times New Roman"/>
+        </w:rPr>
         <w:t>La opción de menú se llama Ver preguntas y respuestas. Con esta funcionalidad se permite ver las respuestas a las preguntas. Dependiendo del tipo de Rol del usuario con el que se ingresa al sistema, el resultado será diferente.</w:t>
       </w:r>
     </w:p>
     <w:p>
       <w:pPr>
+        <w:spacing w:after="0"/>
         <w:rPr>
           <w:rFonts w:ascii="Calibri" w:eastAsia="Calibri" w:hAnsi="Calibri" w:cs="Times New Roman"/>
         </w:rPr>
       </w:pPr>
-      <w:r>
+    </w:p>
+    <w:p>
+      <w:pPr>
+        <w:spacing w:after="0"/>
         <w:rPr>
           <w:rFonts w:ascii="Calibri" w:eastAsia="Calibri" w:hAnsi="Calibri" w:cs="Times New Roman"/>
+        </w:rPr>
+      </w:pPr>
+      <w:r>
+        <w:rPr>
+          <w:rFonts w:ascii="Calibri" w:eastAsia="Calibri" w:hAnsi="Calibri" w:cs="Times New Roman"/>
           <w:b/>
         </w:rPr>
         <w:t>Caso usuario con Rol cliente</w:t>
@@ -30231,6 +30798,15 @@
     </w:p>
     <w:p>
       <w:pPr>
+        <w:spacing w:after="0"/>
+        <w:rPr>
+          <w:rFonts w:ascii="Calibri" w:eastAsia="Calibri" w:hAnsi="Calibri" w:cs="Times New Roman"/>
+        </w:rPr>
+      </w:pPr>
+    </w:p>
+    <w:p>
+      <w:pPr>
+        <w:spacing w:after="0"/>
         <w:jc w:val="center"/>
         <w:rPr>
           <w:rFonts w:ascii="Calibri" w:eastAsia="Calibri" w:hAnsi="Calibri" w:cs="Times New Roman"/>
@@ -30242,8 +30818,9 @@
           <w:noProof/>
           <w:lang w:eastAsia="es-AR"/>
         </w:rPr>
+        <w:lastRenderedPageBreak/>
         <w:drawing>
-          <wp:inline distT="0" distB="0" distL="0" distR="0">
+          <wp:inline distT="0" distB="0" distL="0" distR="0" wp14:anchorId="3EEB9D32" wp14:editId="6FFA50BE">
             <wp:extent cx="5612130" cy="2959387"/>
             <wp:effectExtent l="19050" t="0" r="7620" b="0"/>
             <wp:docPr id="13" name="Imagen 13"/>
@@ -30260,7 +30837,7 @@
                     </pic:cNvPicPr>
                   </pic:nvPicPr>
                   <pic:blipFill>
-                    <a:blip r:embed="rId12" cstate="print"/>
+                    <a:blip r:embed="rId16" cstate="print"/>
                     <a:srcRect/>
                     <a:stretch>
                       <a:fillRect/>
@@ -30291,6 +30868,16 @@
     </w:p>
     <w:p>
       <w:pPr>
+        <w:spacing w:after="0"/>
+        <w:jc w:val="center"/>
+        <w:rPr>
+          <w:rFonts w:ascii="Calibri" w:eastAsia="Calibri" w:hAnsi="Calibri" w:cs="Times New Roman"/>
+        </w:rPr>
+      </w:pPr>
+    </w:p>
+    <w:p>
+      <w:pPr>
+        <w:spacing w:after="0"/>
         <w:rPr>
           <w:rFonts w:ascii="Calibri" w:eastAsia="Calibri" w:hAnsi="Calibri" w:cs="Times New Roman"/>
         </w:rPr>
@@ -30311,6 +30898,15 @@
     </w:p>
     <w:p>
       <w:pPr>
+        <w:spacing w:after="0"/>
+        <w:rPr>
+          <w:rFonts w:ascii="Calibri" w:eastAsia="Calibri" w:hAnsi="Calibri" w:cs="Times New Roman"/>
+        </w:rPr>
+      </w:pPr>
+    </w:p>
+    <w:p>
+      <w:pPr>
+        <w:spacing w:after="0"/>
         <w:rPr>
           <w:rFonts w:ascii="Calibri" w:eastAsia="Calibri" w:hAnsi="Calibri" w:cs="Times New Roman"/>
         </w:rPr>
@@ -30331,13 +30927,22 @@
     </w:p>
     <w:p>
       <w:pPr>
+        <w:spacing w:after="0"/>
         <w:rPr>
           <w:rFonts w:ascii="Calibri" w:eastAsia="Calibri" w:hAnsi="Calibri" w:cs="Times New Roman"/>
         </w:rPr>
       </w:pPr>
-      <w:r>
+    </w:p>
+    <w:p>
+      <w:pPr>
+        <w:spacing w:after="0"/>
         <w:rPr>
           <w:rFonts w:ascii="Calibri" w:eastAsia="Calibri" w:hAnsi="Calibri" w:cs="Times New Roman"/>
+        </w:rPr>
+      </w:pPr>
+      <w:r>
+        <w:rPr>
+          <w:rFonts w:ascii="Calibri" w:eastAsia="Calibri" w:hAnsi="Calibri" w:cs="Times New Roman"/>
           <w:b/>
         </w:rPr>
         <w:t>Caso usuario con Rol empresa</w:t>
@@ -30351,16 +30956,33 @@
     </w:p>
     <w:p>
       <w:pPr>
+        <w:spacing w:after="0"/>
         <w:rPr>
           <w:rFonts w:ascii="Calibri" w:eastAsia="Calibri" w:hAnsi="Calibri" w:cs="Times New Roman"/>
         </w:rPr>
       </w:pPr>
-      <w:r>
+    </w:p>
+    <w:p>
+      <w:pPr>
+        <w:spacing w:after="0"/>
         <w:rPr>
           <w:rFonts w:ascii="Calibri" w:eastAsia="Calibri" w:hAnsi="Calibri" w:cs="Times New Roman"/>
         </w:rPr>
+      </w:pPr>
+      <w:r>
+        <w:rPr>
+          <w:rFonts w:ascii="Calibri" w:eastAsia="Calibri" w:hAnsi="Calibri" w:cs="Times New Roman"/>
+        </w:rPr>
         <w:t>Se presenta sólo la lista de las respuestas dadas por él como vendedor, junto con la pregunta relacionada, hecha por otro usuario cliente.</w:t>
       </w:r>
+    </w:p>
+    <w:p>
+      <w:pPr>
+        <w:spacing w:after="0"/>
+        <w:rPr>
+          <w:rFonts w:ascii="Calibri" w:eastAsia="Calibri" w:hAnsi="Calibri" w:cs="Times New Roman"/>
+        </w:rPr>
+      </w:pPr>
     </w:p>
     <w:p>
       <w:pPr>
@@ -30381,132 +31003,1266 @@
           <w:u w:val="single"/>
           <w:lang w:eastAsia="es-AR"/>
         </w:rPr>
+        <w:t>Historial de cliente</w:t>
+      </w:r>
+    </w:p>
+    <w:p>
+      <w:pPr>
+        <w:spacing w:after="0"/>
+        <w:rPr>
+          <w:b/>
+          <w:noProof/>
+          <w:sz w:val="28"/>
+          <w:u w:val="single"/>
+          <w:lang w:eastAsia="es-AR"/>
+        </w:rPr>
+      </w:pPr>
+    </w:p>
+    <w:p>
+      <w:pPr>
+        <w:spacing w:after="0"/>
+        <w:rPr>
+          <w:rFonts w:ascii="Calibri" w:eastAsia="Calibri" w:hAnsi="Calibri" w:cs="Times New Roman"/>
+        </w:rPr>
+      </w:pPr>
+      <w:r>
+        <w:rPr>
+          <w:rFonts w:ascii="Calibri" w:eastAsia="Calibri" w:hAnsi="Calibri" w:cs="Times New Roman"/>
+        </w:rPr>
+        <w:t xml:space="preserve">Los historiales que se muestran, son siempre del usuario que se encuentra </w:t>
+      </w:r>
+      <w:proofErr w:type="spellStart"/>
+      <w:r>
+        <w:rPr>
+          <w:rFonts w:ascii="Calibri" w:eastAsia="Calibri" w:hAnsi="Calibri" w:cs="Times New Roman"/>
+        </w:rPr>
+        <w:t>logueado</w:t>
+      </w:r>
+      <w:proofErr w:type="spellEnd"/>
+      <w:r>
+        <w:rPr>
+          <w:rFonts w:ascii="Calibri" w:eastAsia="Calibri" w:hAnsi="Calibri" w:cs="Times New Roman"/>
+        </w:rPr>
+        <w:t xml:space="preserve"> al sistema, quien solicita ver su historial. Se definieron 3 opciones en este menú, en base a los historiales mencionados en el enunciado:</w:t>
+      </w:r>
+    </w:p>
+    <w:p>
+      <w:pPr>
+        <w:spacing w:after="0"/>
+        <w:rPr>
+          <w:rFonts w:ascii="Calibri" w:eastAsia="Calibri" w:hAnsi="Calibri" w:cs="Times New Roman"/>
+        </w:rPr>
+      </w:pPr>
+    </w:p>
+    <w:p>
+      <w:pPr>
+        <w:spacing w:after="0"/>
+        <w:rPr>
+          <w:rFonts w:ascii="Calibri" w:eastAsia="Calibri" w:hAnsi="Calibri" w:cs="Times New Roman"/>
+        </w:rPr>
+      </w:pPr>
+      <w:r>
+        <w:rPr>
+          <w:rFonts w:ascii="Calibri" w:eastAsia="Calibri" w:hAnsi="Calibri" w:cs="Times New Roman"/>
+        </w:rPr>
+        <w:t>Compras, Ofertas y Calificaciones</w:t>
+      </w:r>
+      <w:r>
+        <w:rPr>
+          <w:rFonts w:ascii="Calibri" w:eastAsia="Calibri" w:hAnsi="Calibri" w:cs="Times New Roman"/>
+        </w:rPr>
+        <w:t>.</w:t>
+      </w:r>
+    </w:p>
+    <w:p>
+      <w:pPr>
+        <w:spacing w:after="0"/>
+        <w:rPr>
+          <w:rFonts w:ascii="Calibri" w:eastAsia="Calibri" w:hAnsi="Calibri" w:cs="Times New Roman"/>
+        </w:rPr>
+      </w:pPr>
+    </w:p>
+    <w:p>
+      <w:pPr>
+        <w:spacing w:after="0"/>
+        <w:rPr>
+          <w:rFonts w:ascii="Calibri" w:eastAsia="Calibri" w:hAnsi="Calibri" w:cs="Times New Roman"/>
+        </w:rPr>
+      </w:pPr>
+      <w:r>
+        <w:rPr>
+          <w:rFonts w:ascii="Calibri" w:eastAsia="Calibri" w:hAnsi="Calibri" w:cs="Times New Roman"/>
+        </w:rPr>
+        <w:t xml:space="preserve">En el de </w:t>
+      </w:r>
+      <w:r>
+        <w:rPr>
+          <w:rFonts w:ascii="Calibri" w:eastAsia="Calibri" w:hAnsi="Calibri" w:cs="Times New Roman"/>
+          <w:b/>
+        </w:rPr>
+        <w:t>compras</w:t>
+      </w:r>
+      <w:r>
+        <w:rPr>
+          <w:rFonts w:ascii="Calibri" w:eastAsia="Calibri" w:hAnsi="Calibri" w:cs="Times New Roman"/>
+        </w:rPr>
+        <w:t xml:space="preserve"> se visualiza una lista con todas las compras y su detalle.</w:t>
+      </w:r>
+    </w:p>
+    <w:p>
+      <w:pPr>
+        <w:spacing w:after="0"/>
+        <w:rPr>
+          <w:rFonts w:ascii="Calibri" w:eastAsia="Calibri" w:hAnsi="Calibri" w:cs="Times New Roman"/>
+        </w:rPr>
+      </w:pPr>
+    </w:p>
+    <w:p>
+      <w:pPr>
+        <w:spacing w:after="0"/>
+        <w:rPr>
+          <w:rFonts w:ascii="Calibri" w:eastAsia="Calibri" w:hAnsi="Calibri" w:cs="Times New Roman"/>
+        </w:rPr>
+      </w:pPr>
+      <w:r>
+        <w:rPr>
+          <w:rFonts w:ascii="Calibri" w:eastAsia="Calibri" w:hAnsi="Calibri" w:cs="Times New Roman"/>
+        </w:rPr>
+        <w:t xml:space="preserve">En el de </w:t>
+      </w:r>
+      <w:r>
+        <w:rPr>
+          <w:rFonts w:ascii="Calibri" w:eastAsia="Calibri" w:hAnsi="Calibri" w:cs="Times New Roman"/>
+          <w:b/>
+        </w:rPr>
+        <w:t>ofertas</w:t>
+      </w:r>
+      <w:r>
+        <w:rPr>
+          <w:rFonts w:ascii="Calibri" w:eastAsia="Calibri" w:hAnsi="Calibri" w:cs="Times New Roman"/>
+        </w:rPr>
+        <w:t>, las ofertas hechas por el usuario en subastas, con su detalle, e indicando si ganó o no la subasta.</w:t>
+      </w:r>
+    </w:p>
+    <w:p>
+      <w:pPr>
+        <w:spacing w:after="0"/>
+        <w:rPr>
+          <w:rFonts w:ascii="Calibri" w:eastAsia="Calibri" w:hAnsi="Calibri" w:cs="Times New Roman"/>
+        </w:rPr>
+      </w:pPr>
+    </w:p>
+    <w:p>
+      <w:pPr>
+        <w:spacing w:after="0"/>
+        <w:rPr>
+          <w:rFonts w:ascii="Calibri" w:eastAsia="Calibri" w:hAnsi="Calibri" w:cs="Times New Roman"/>
+        </w:rPr>
+      </w:pPr>
+      <w:r>
+        <w:rPr>
+          <w:rFonts w:ascii="Calibri" w:eastAsia="Calibri" w:hAnsi="Calibri" w:cs="Times New Roman"/>
+        </w:rPr>
         <w:lastRenderedPageBreak/>
-        <w:t>Historial de cliente</w:t>
-      </w:r>
-    </w:p>
-    <w:p>
-      <w:pPr>
+        <w:t xml:space="preserve">En el de </w:t>
+      </w:r>
+      <w:r>
         <w:rPr>
           <w:rFonts w:ascii="Calibri" w:eastAsia="Calibri" w:hAnsi="Calibri" w:cs="Times New Roman"/>
-        </w:rPr>
-      </w:pPr>
+          <w:b/>
+        </w:rPr>
+        <w:t>calificaciones</w:t>
+      </w:r>
       <w:r>
         <w:rPr>
           <w:rFonts w:ascii="Calibri" w:eastAsia="Calibri" w:hAnsi="Calibri" w:cs="Times New Roman"/>
         </w:rPr>
-        <w:t xml:space="preserve">Los historiales que se muestran, son siempre del usuario que se encuentra </w:t>
-      </w:r>
-      <w:proofErr w:type="spellStart"/>
-      <w:r>
+        <w:t>, se indican las calificaciones otorgadas y también las recibidas en cada operación concretada, indicando quién actuó de Vendedor y quién de Comprador. También se muestran los comentarios y las estrellas de calificación.</w:t>
+      </w:r>
+    </w:p>
+    <w:p>
+      <w:pPr>
+        <w:spacing w:after="0"/>
         <w:rPr>
           <w:rFonts w:ascii="Calibri" w:eastAsia="Calibri" w:hAnsi="Calibri" w:cs="Times New Roman"/>
         </w:rPr>
-        <w:t>logueado</w:t>
-      </w:r>
-      <w:proofErr w:type="spellEnd"/>
-      <w:r>
-        <w:rPr>
-          <w:rFonts w:ascii="Calibri" w:eastAsia="Calibri" w:hAnsi="Calibri" w:cs="Times New Roman"/>
-        </w:rPr>
-        <w:t xml:space="preserve"> al sistema, quien solicita ver su historial. Se definieron 3 opciones en este menú, en base a los historiales mencionados en el enunciado:</w:t>
-      </w:r>
-    </w:p>
-    <w:p>
-      <w:pPr>
-        <w:rPr>
-          <w:rFonts w:ascii="Calibri" w:eastAsia="Calibri" w:hAnsi="Calibri" w:cs="Times New Roman"/>
-        </w:rPr>
-      </w:pPr>
-      <w:r>
-        <w:rPr>
-          <w:rFonts w:ascii="Calibri" w:eastAsia="Calibri" w:hAnsi="Calibri" w:cs="Times New Roman"/>
-        </w:rPr>
-        <w:t>Compras, Ofertas y Calificaciones</w:t>
-      </w:r>
-      <w:r>
-        <w:rPr>
-          <w:rFonts w:ascii="Calibri" w:eastAsia="Calibri" w:hAnsi="Calibri" w:cs="Times New Roman"/>
-        </w:rPr>
-        <w:t>.</w:t>
-      </w:r>
-    </w:p>
-    <w:p>
-      <w:pPr>
-        <w:rPr>
-          <w:rFonts w:ascii="Calibri" w:eastAsia="Calibri" w:hAnsi="Calibri" w:cs="Times New Roman"/>
-        </w:rPr>
-      </w:pPr>
-      <w:r>
-        <w:rPr>
-          <w:rFonts w:ascii="Calibri" w:eastAsia="Calibri" w:hAnsi="Calibri" w:cs="Times New Roman"/>
-        </w:rPr>
-        <w:t xml:space="preserve">En el de </w:t>
-      </w:r>
-      <w:r>
-        <w:rPr>
-          <w:rFonts w:ascii="Calibri" w:eastAsia="Calibri" w:hAnsi="Calibri" w:cs="Times New Roman"/>
-          <w:b/>
-        </w:rPr>
-        <w:t>compras</w:t>
-      </w:r>
-      <w:r>
-        <w:rPr>
-          <w:rFonts w:ascii="Calibri" w:eastAsia="Calibri" w:hAnsi="Calibri" w:cs="Times New Roman"/>
-        </w:rPr>
-        <w:t xml:space="preserve"> se visualiza una lista con todas las compras y su detalle.</w:t>
-      </w:r>
-    </w:p>
-    <w:p>
-      <w:pPr>
-        <w:rPr>
-          <w:rFonts w:ascii="Calibri" w:eastAsia="Calibri" w:hAnsi="Calibri" w:cs="Times New Roman"/>
-        </w:rPr>
-      </w:pPr>
-      <w:r>
-        <w:rPr>
-          <w:rFonts w:ascii="Calibri" w:eastAsia="Calibri" w:hAnsi="Calibri" w:cs="Times New Roman"/>
-        </w:rPr>
-        <w:t xml:space="preserve">En el de </w:t>
-      </w:r>
-      <w:r>
-        <w:rPr>
-          <w:rFonts w:ascii="Calibri" w:eastAsia="Calibri" w:hAnsi="Calibri" w:cs="Times New Roman"/>
-          <w:b/>
-        </w:rPr>
-        <w:t>ofertas</w:t>
-      </w:r>
-      <w:r>
-        <w:rPr>
-          <w:rFonts w:ascii="Calibri" w:eastAsia="Calibri" w:hAnsi="Calibri" w:cs="Times New Roman"/>
-        </w:rPr>
-        <w:t>, las ofertas hechas por el usuario en subastas, con su detalle, e indicando si ganó o no la subasta.</w:t>
-      </w:r>
-    </w:p>
-    <w:p>
-      <w:pPr>
-        <w:rPr>
-          <w:rFonts w:ascii="Calibri" w:eastAsia="Calibri" w:hAnsi="Calibri" w:cs="Times New Roman"/>
-        </w:rPr>
-      </w:pPr>
-      <w:r>
-        <w:rPr>
-          <w:rFonts w:ascii="Calibri" w:eastAsia="Calibri" w:hAnsi="Calibri" w:cs="Times New Roman"/>
-        </w:rPr>
-        <w:t xml:space="preserve">En el de </w:t>
-      </w:r>
-      <w:r>
-        <w:rPr>
-          <w:rFonts w:ascii="Calibri" w:eastAsia="Calibri" w:hAnsi="Calibri" w:cs="Times New Roman"/>
-          <w:b/>
-        </w:rPr>
-        <w:t>calificaciones</w:t>
-      </w:r>
-      <w:r>
-        <w:rPr>
-          <w:rFonts w:ascii="Calibri" w:eastAsia="Calibri" w:hAnsi="Calibri" w:cs="Times New Roman"/>
-        </w:rPr>
-        <w:t>, se indican las calificaciones otorgadas y también las recibidas en cada operación concretada, indicando quién actuó de Vendedor y quién de Comprador. También se muestran los comentarios y las estrellas de calificación.</w:t>
+      </w:pPr>
+    </w:p>
+    <w:p>
+      <w:pPr>
+        <w:spacing w:after="0"/>
+        <w:rPr>
+          <w:b/>
+          <w:noProof/>
+          <w:sz w:val="28"/>
+          <w:u w:val="single"/>
+          <w:lang w:eastAsia="es-AR"/>
+        </w:rPr>
+      </w:pPr>
+      <w:r>
+        <w:rPr>
+          <w:b/>
+          <w:noProof/>
+          <w:sz w:val="28"/>
+          <w:u w:val="single"/>
+          <w:lang w:eastAsia="es-AR"/>
+        </w:rPr>
+        <w:t>Calificar Vendedor</w:t>
+      </w:r>
+    </w:p>
+    <w:p>
+      <w:pPr>
+        <w:spacing w:after="0"/>
+        <w:rPr>
+          <w:noProof/>
+          <w:lang w:eastAsia="es-AR"/>
+        </w:rPr>
+      </w:pPr>
+    </w:p>
+    <w:p>
+      <w:pPr>
+        <w:autoSpaceDE w:val="0"/>
+        <w:autoSpaceDN w:val="0"/>
+        <w:adjustRightInd w:val="0"/>
+        <w:spacing w:after="0" w:line="240" w:lineRule="auto"/>
+        <w:rPr>
+          <w:noProof/>
+          <w:lang w:eastAsia="es-AR"/>
+        </w:rPr>
+      </w:pPr>
+      <w:r>
+        <w:rPr>
+          <w:noProof/>
+          <w:lang w:eastAsia="es-AR"/>
+        </w:rPr>
+        <w:t xml:space="preserve">Esta funcionalidad le permite a un cliente </w:t>
+      </w:r>
+      <w:r>
+        <w:rPr>
+          <w:noProof/>
+          <w:lang w:eastAsia="es-AR"/>
+        </w:rPr>
+        <w:t>calificar a un ve</w:t>
+      </w:r>
+      <w:r>
+        <w:rPr>
+          <w:noProof/>
+          <w:lang w:eastAsia="es-AR"/>
+        </w:rPr>
+        <w:t xml:space="preserve">ndedor por el producto/servicio </w:t>
+      </w:r>
+      <w:r>
+        <w:rPr>
+          <w:noProof/>
+          <w:lang w:eastAsia="es-AR"/>
+        </w:rPr>
+        <w:t>adquirido.</w:t>
+      </w:r>
+    </w:p>
+    <w:p>
+      <w:pPr>
+        <w:autoSpaceDE w:val="0"/>
+        <w:autoSpaceDN w:val="0"/>
+        <w:adjustRightInd w:val="0"/>
+        <w:spacing w:after="0" w:line="240" w:lineRule="auto"/>
+        <w:rPr>
+          <w:noProof/>
+          <w:lang w:eastAsia="es-AR"/>
+        </w:rPr>
+      </w:pPr>
+    </w:p>
+    <w:p>
+      <w:pPr>
+        <w:autoSpaceDE w:val="0"/>
+        <w:autoSpaceDN w:val="0"/>
+        <w:adjustRightInd w:val="0"/>
+        <w:spacing w:after="0" w:line="240" w:lineRule="auto"/>
+        <w:rPr>
+          <w:noProof/>
+          <w:lang w:eastAsia="es-AR"/>
+        </w:rPr>
+      </w:pPr>
+      <w:r>
+        <w:rPr>
+          <w:noProof/>
+          <w:lang w:eastAsia="es-AR"/>
+        </w:rPr>
+        <w:t>Al ingresar al menú “Calificar a un Vendedor” aparecerán todas las  compras pendientes por calificar del usuario que está utilizando el sistema. Para calificar una de ellas, el usuario debe seleccionar la compra y luego hacer click en “Seleccionar”, o directamente hacer doble click en la compra.</w:t>
+      </w:r>
+    </w:p>
+    <w:p>
+      <w:pPr>
+        <w:autoSpaceDE w:val="0"/>
+        <w:autoSpaceDN w:val="0"/>
+        <w:adjustRightInd w:val="0"/>
+        <w:spacing w:after="0" w:line="240" w:lineRule="auto"/>
+        <w:rPr>
+          <w:noProof/>
+          <w:lang w:eastAsia="es-AR"/>
+        </w:rPr>
+      </w:pPr>
+    </w:p>
+    <w:p>
+      <w:pPr>
+        <w:autoSpaceDE w:val="0"/>
+        <w:autoSpaceDN w:val="0"/>
+        <w:adjustRightInd w:val="0"/>
+        <w:spacing w:after="0" w:line="240" w:lineRule="auto"/>
+        <w:jc w:val="center"/>
+        <w:rPr>
+          <w:noProof/>
+          <w:lang w:eastAsia="es-AR"/>
+        </w:rPr>
+      </w:pPr>
+      <w:r>
+        <w:rPr>
+          <w:noProof/>
+          <w:lang w:eastAsia="es-AR"/>
+        </w:rPr>
+        <w:drawing>
+          <wp:inline distT="0" distB="0" distL="0" distR="0" wp14:anchorId="70F87C8F" wp14:editId="07CF7DC0">
+            <wp:extent cx="3641834" cy="2128345"/>
+            <wp:effectExtent l="0" t="0" r="0" b="0"/>
+            <wp:docPr id="17" name="Picture 17"/>
+            <wp:cNvGraphicFramePr>
+              <a:graphicFrameLocks xmlns:a="http://schemas.openxmlformats.org/drawingml/2006/main" noChangeAspect="1"/>
+            </wp:cNvGraphicFramePr>
+            <a:graphic xmlns:a="http://schemas.openxmlformats.org/drawingml/2006/main">
+              <a:graphicData uri="http://schemas.openxmlformats.org/drawingml/2006/picture">
+                <pic:pic xmlns:pic="http://schemas.openxmlformats.org/drawingml/2006/picture">
+                  <pic:nvPicPr>
+                    <pic:cNvPr id="0" name=""/>
+                    <pic:cNvPicPr/>
+                  </pic:nvPicPr>
+                  <pic:blipFill rotWithShape="1">
+                    <a:blip r:embed="rId17"/>
+                    <a:srcRect l="36227" t="34750" r="36287" b="36691"/>
+                    <a:stretch/>
+                  </pic:blipFill>
+                  <pic:spPr bwMode="auto">
+                    <a:xfrm>
+                      <a:off x="0" y="0"/>
+                      <a:ext cx="3648422" cy="2132195"/>
+                    </a:xfrm>
+                    <a:prstGeom prst="rect">
+                      <a:avLst/>
+                    </a:prstGeom>
+                    <a:ln>
+                      <a:noFill/>
+                    </a:ln>
+                    <a:extLst>
+                      <a:ext uri="{53640926-AAD7-44D8-BBD7-CCE9431645EC}">
+                        <a14:shadowObscured xmlns:a14="http://schemas.microsoft.com/office/drawing/2010/main"/>
+                      </a:ext>
+                    </a:extLst>
+                  </pic:spPr>
+                </pic:pic>
+              </a:graphicData>
+            </a:graphic>
+          </wp:inline>
+        </w:drawing>
+      </w:r>
+    </w:p>
+    <w:p>
+      <w:pPr>
+        <w:autoSpaceDE w:val="0"/>
+        <w:autoSpaceDN w:val="0"/>
+        <w:adjustRightInd w:val="0"/>
+        <w:spacing w:after="0" w:line="240" w:lineRule="auto"/>
+        <w:jc w:val="center"/>
+        <w:rPr>
+          <w:noProof/>
+          <w:lang w:eastAsia="es-AR"/>
+        </w:rPr>
+      </w:pPr>
+    </w:p>
+    <w:p>
+      <w:pPr>
+        <w:autoSpaceDE w:val="0"/>
+        <w:autoSpaceDN w:val="0"/>
+        <w:adjustRightInd w:val="0"/>
+        <w:spacing w:after="0" w:line="240" w:lineRule="auto"/>
+        <w:rPr>
+          <w:noProof/>
+          <w:lang w:eastAsia="es-AR"/>
+        </w:rPr>
+      </w:pPr>
+      <w:r>
+        <w:rPr>
+          <w:noProof/>
+          <w:lang w:eastAsia="es-AR"/>
+        </w:rPr>
+        <w:t>Al hacerlo, se abrirá otro formulario, en el cual debe ingresar obligatoriamente la calificación (de 1 a 10 estrellas) y opcionalmente puede añadir un comentario, y por último hacer click en “Guardar”. Por ejemplo:</w:t>
+      </w:r>
+    </w:p>
+    <w:p>
+      <w:pPr>
+        <w:autoSpaceDE w:val="0"/>
+        <w:autoSpaceDN w:val="0"/>
+        <w:adjustRightInd w:val="0"/>
+        <w:spacing w:after="0" w:line="240" w:lineRule="auto"/>
+        <w:rPr>
+          <w:noProof/>
+          <w:lang w:eastAsia="es-AR"/>
+        </w:rPr>
+      </w:pPr>
+    </w:p>
+    <w:p>
+      <w:pPr>
+        <w:autoSpaceDE w:val="0"/>
+        <w:autoSpaceDN w:val="0"/>
+        <w:adjustRightInd w:val="0"/>
+        <w:spacing w:after="0" w:line="240" w:lineRule="auto"/>
+        <w:jc w:val="center"/>
+        <w:rPr>
+          <w:noProof/>
+          <w:lang w:eastAsia="es-AR"/>
+        </w:rPr>
+      </w:pPr>
+      <w:r>
+        <w:rPr>
+          <w:noProof/>
+          <w:lang w:eastAsia="es-AR"/>
+        </w:rPr>
+        <w:drawing>
+          <wp:inline distT="0" distB="0" distL="0" distR="0" wp14:anchorId="3E17F5B5" wp14:editId="3839FB1E">
+            <wp:extent cx="2995448" cy="1954924"/>
+            <wp:effectExtent l="0" t="0" r="0" b="0"/>
+            <wp:docPr id="18" name="Picture 18"/>
+            <wp:cNvGraphicFramePr>
+              <a:graphicFrameLocks xmlns:a="http://schemas.openxmlformats.org/drawingml/2006/main" noChangeAspect="1"/>
+            </wp:cNvGraphicFramePr>
+            <a:graphic xmlns:a="http://schemas.openxmlformats.org/drawingml/2006/main">
+              <a:graphicData uri="http://schemas.openxmlformats.org/drawingml/2006/picture">
+                <pic:pic xmlns:pic="http://schemas.openxmlformats.org/drawingml/2006/picture">
+                  <pic:nvPicPr>
+                    <pic:cNvPr id="0" name=""/>
+                    <pic:cNvPicPr/>
+                  </pic:nvPicPr>
+                  <pic:blipFill rotWithShape="1">
+                    <a:blip r:embed="rId18"/>
+                    <a:srcRect l="10151" t="32965" r="67923" b="41595"/>
+                    <a:stretch/>
+                  </pic:blipFill>
+                  <pic:spPr bwMode="auto">
+                    <a:xfrm>
+                      <a:off x="0" y="0"/>
+                      <a:ext cx="2999845" cy="1957794"/>
+                    </a:xfrm>
+                    <a:prstGeom prst="rect">
+                      <a:avLst/>
+                    </a:prstGeom>
+                    <a:ln>
+                      <a:noFill/>
+                    </a:ln>
+                    <a:extLst>
+                      <a:ext uri="{53640926-AAD7-44D8-BBD7-CCE9431645EC}">
+                        <a14:shadowObscured xmlns:a14="http://schemas.microsoft.com/office/drawing/2010/main"/>
+                      </a:ext>
+                    </a:extLst>
+                  </pic:spPr>
+                </pic:pic>
+              </a:graphicData>
+            </a:graphic>
+          </wp:inline>
+        </w:drawing>
+      </w:r>
+    </w:p>
+    <w:p>
+      <w:pPr>
+        <w:autoSpaceDE w:val="0"/>
+        <w:autoSpaceDN w:val="0"/>
+        <w:adjustRightInd w:val="0"/>
+        <w:spacing w:after="0" w:line="240" w:lineRule="auto"/>
+        <w:rPr>
+          <w:noProof/>
+          <w:lang w:eastAsia="es-AR"/>
+        </w:rPr>
+      </w:pPr>
+    </w:p>
+    <w:p>
+      <w:pPr>
+        <w:autoSpaceDE w:val="0"/>
+        <w:autoSpaceDN w:val="0"/>
+        <w:adjustRightInd w:val="0"/>
+        <w:spacing w:after="0" w:line="240" w:lineRule="auto"/>
+        <w:rPr>
+          <w:noProof/>
+          <w:lang w:eastAsia="es-AR"/>
+        </w:rPr>
+      </w:pPr>
+      <w:r>
+        <w:rPr>
+          <w:noProof/>
+          <w:lang w:eastAsia="es-AR"/>
+        </w:rPr>
+        <w:t>El usuario puede seguir calificando las operaciones hasta que no posea ninguna pendiente.</w:t>
+      </w:r>
+    </w:p>
+    <w:p>
+      <w:pPr>
+        <w:autoSpaceDE w:val="0"/>
+        <w:autoSpaceDN w:val="0"/>
+        <w:adjustRightInd w:val="0"/>
+        <w:spacing w:after="0" w:line="240" w:lineRule="auto"/>
+        <w:rPr>
+          <w:noProof/>
+          <w:lang w:eastAsia="es-AR"/>
+        </w:rPr>
+      </w:pPr>
+    </w:p>
+    <w:p>
+      <w:pPr>
+        <w:autoSpaceDE w:val="0"/>
+        <w:autoSpaceDN w:val="0"/>
+        <w:adjustRightInd w:val="0"/>
+        <w:spacing w:after="0" w:line="240" w:lineRule="auto"/>
+        <w:rPr>
+          <w:noProof/>
+          <w:lang w:eastAsia="es-AR"/>
+        </w:rPr>
+      </w:pPr>
+      <w:r>
+        <w:rPr>
+          <w:noProof/>
+          <w:lang w:eastAsia="es-AR"/>
+        </w:rPr>
+        <w:lastRenderedPageBreak/>
+        <w:t>Cabe destacar que un vendedor va sumando calificaciones a lo largo de toda su</w:t>
+      </w:r>
+      <w:r>
+        <w:rPr>
+          <w:noProof/>
+          <w:lang w:eastAsia="es-AR"/>
+        </w:rPr>
+        <w:t xml:space="preserve"> </w:t>
+      </w:r>
+      <w:r>
+        <w:rPr>
+          <w:noProof/>
+          <w:lang w:eastAsia="es-AR"/>
+        </w:rPr>
+        <w:t xml:space="preserve">historia y dicha reputación se va actualizando a medida que va recibiendo calificaciones. De acuerdo a la cantidad de estrellas obtenidas se realiza un promedio por entre la cantidad de estrellas obtenidas y las operaciones realizadas, obteniéndose así la reputación del vendedor, que luego se puede </w:t>
+      </w:r>
+      <w:r>
+        <w:rPr>
+          <w:noProof/>
+          <w:lang w:eastAsia="es-AR"/>
+        </w:rPr>
+        <w:t>c</w:t>
+      </w:r>
+      <w:r>
+        <w:rPr>
+          <w:noProof/>
+          <w:lang w:eastAsia="es-AR"/>
+        </w:rPr>
+        <w:t>onsultar en un listado estadístico (que más adelante será explicado).</w:t>
+      </w:r>
+    </w:p>
+    <w:p>
+      <w:pPr>
+        <w:autoSpaceDE w:val="0"/>
+        <w:autoSpaceDN w:val="0"/>
+        <w:adjustRightInd w:val="0"/>
+        <w:spacing w:after="0" w:line="240" w:lineRule="auto"/>
+        <w:rPr>
+          <w:noProof/>
+          <w:lang w:eastAsia="es-AR"/>
+        </w:rPr>
+      </w:pPr>
+    </w:p>
+    <w:p>
+      <w:pPr>
+        <w:autoSpaceDE w:val="0"/>
+        <w:autoSpaceDN w:val="0"/>
+        <w:adjustRightInd w:val="0"/>
+        <w:spacing w:after="0" w:line="240" w:lineRule="auto"/>
+        <w:rPr>
+          <w:noProof/>
+          <w:lang w:eastAsia="es-AR"/>
+        </w:rPr>
+      </w:pPr>
+      <w:r>
+        <w:rPr>
+          <w:noProof/>
+          <w:lang w:eastAsia="es-AR"/>
+        </w:rPr>
+        <w:t>Si el cliente posee más de 5 compras inmediatas o subastas sin calificar, el sistema</w:t>
+      </w:r>
+      <w:r>
+        <w:rPr>
+          <w:noProof/>
+          <w:lang w:eastAsia="es-AR"/>
+        </w:rPr>
+        <w:t xml:space="preserve"> </w:t>
+      </w:r>
+      <w:r>
+        <w:rPr>
+          <w:noProof/>
+          <w:lang w:eastAsia="es-AR"/>
+        </w:rPr>
+        <w:t>no le permitirá realizar ninguna otra operación de compra u oferta hasta que no califique</w:t>
+      </w:r>
+      <w:r>
+        <w:rPr>
+          <w:noProof/>
+          <w:lang w:eastAsia="es-AR"/>
+        </w:rPr>
+        <w:t xml:space="preserve"> </w:t>
+      </w:r>
+      <w:r>
+        <w:rPr>
+          <w:noProof/>
+          <w:lang w:eastAsia="es-AR"/>
+        </w:rPr>
+        <w:t xml:space="preserve">todo lo que tiene </w:t>
+      </w:r>
+      <w:r>
+        <w:rPr>
+          <w:noProof/>
+          <w:lang w:eastAsia="es-AR"/>
+        </w:rPr>
+        <w:t xml:space="preserve"> p</w:t>
+      </w:r>
+      <w:r>
+        <w:rPr>
+          <w:noProof/>
+          <w:lang w:eastAsia="es-AR"/>
+        </w:rPr>
+        <w:t>endiente.</w:t>
+      </w:r>
+    </w:p>
+    <w:p>
+      <w:pPr>
+        <w:spacing w:after="0"/>
+        <w:rPr>
+          <w:rFonts w:ascii="Calibri" w:hAnsi="Calibri" w:cs="Calibri"/>
+        </w:rPr>
+      </w:pPr>
+    </w:p>
+    <w:p>
+      <w:pPr>
+        <w:spacing w:after="0"/>
+        <w:rPr>
+          <w:b/>
+          <w:noProof/>
+          <w:sz w:val="28"/>
+          <w:u w:val="single"/>
+          <w:lang w:eastAsia="es-AR"/>
+        </w:rPr>
+      </w:pPr>
+      <w:r>
+        <w:rPr>
+          <w:b/>
+          <w:noProof/>
+          <w:sz w:val="28"/>
+          <w:u w:val="single"/>
+          <w:lang w:eastAsia="es-AR"/>
+        </w:rPr>
+        <w:t>Listado Estadístico</w:t>
+      </w:r>
+    </w:p>
+    <w:p>
+      <w:pPr>
+        <w:spacing w:after="0"/>
+        <w:rPr>
+          <w:b/>
+          <w:noProof/>
+          <w:sz w:val="28"/>
+          <w:u w:val="single"/>
+          <w:lang w:eastAsia="es-AR"/>
+        </w:rPr>
+      </w:pPr>
+    </w:p>
+    <w:p>
+      <w:pPr>
+        <w:spacing w:after="0"/>
+        <w:rPr>
+          <w:noProof/>
+          <w:lang w:eastAsia="es-AR"/>
+        </w:rPr>
+      </w:pPr>
+      <w:r>
+        <w:rPr>
+          <w:noProof/>
+          <w:lang w:eastAsia="es-AR"/>
+        </w:rPr>
+        <w:t>Esta funcionalidad le permite al Administrador realizar consultas con valor estadístico, obteniendo el TOP 5 según cada listado. Todos los listados brindan la información sobre un determinado trimestre de un año específico, por lo que es obligatorio seleccionar un Año y un Trimestre.</w:t>
+      </w:r>
+    </w:p>
+    <w:p>
+      <w:pPr>
+        <w:spacing w:after="0"/>
+        <w:rPr>
+          <w:noProof/>
+          <w:lang w:eastAsia="es-AR"/>
+        </w:rPr>
+      </w:pPr>
+    </w:p>
+    <w:p>
+      <w:pPr>
+        <w:spacing w:after="0"/>
+        <w:rPr>
+          <w:b/>
+          <w:noProof/>
+          <w:lang w:eastAsia="es-AR"/>
+        </w:rPr>
+      </w:pPr>
+      <w:r>
+        <w:rPr>
+          <w:b/>
+          <w:noProof/>
+          <w:lang w:eastAsia="es-AR"/>
+        </w:rPr>
+        <w:t>Vendedores con mayor cantidad de productos no vendidos</w:t>
+      </w:r>
+    </w:p>
+    <w:p>
+      <w:pPr>
+        <w:spacing w:after="0"/>
+        <w:rPr>
+          <w:b/>
+          <w:noProof/>
+          <w:lang w:eastAsia="es-AR"/>
+        </w:rPr>
+      </w:pPr>
+    </w:p>
+    <w:p>
+      <w:pPr>
+        <w:spacing w:after="0"/>
+        <w:rPr>
+          <w:noProof/>
+          <w:lang w:eastAsia="es-AR"/>
+        </w:rPr>
+      </w:pPr>
+      <w:r>
+        <w:rPr>
+          <w:noProof/>
+          <w:lang w:eastAsia="es-AR"/>
+        </w:rPr>
+        <w:t>Este listado calcula la suma de productos no vendidos (es decir, el Stock remanente) en todas las publicaciones de cada vendedor, correspondientes al triemstre y año seleccionados, y muestra los 5 vendedores cuyas sumas son las más altas.</w:t>
+      </w:r>
+    </w:p>
+    <w:p>
+      <w:pPr>
+        <w:spacing w:after="0"/>
+        <w:rPr>
+          <w:noProof/>
+          <w:lang w:eastAsia="es-AR"/>
+        </w:rPr>
+      </w:pPr>
+    </w:p>
+    <w:p>
+      <w:pPr>
+        <w:spacing w:after="0"/>
+        <w:rPr>
+          <w:noProof/>
+          <w:lang w:eastAsia="es-AR"/>
+        </w:rPr>
+      </w:pPr>
+      <w:r>
+        <w:rPr>
+          <w:noProof/>
+          <w:lang w:eastAsia="es-AR"/>
+        </w:rPr>
+        <w:t>El resultado de este listado se puede filtrar o no por el grado de Visibilidad de las publicaciones y un mes del trimestre. Si no se aplican dichos filtros, el listado muestra, de cada uno de los 5 vendedores, la cantidad de productos no vendidos para cada grado de Visibilidad, en cada mes del trimestre seleccionado. Por ejemplo:</w:t>
+      </w:r>
+    </w:p>
+    <w:p>
+      <w:pPr>
+        <w:spacing w:after="0"/>
+        <w:rPr>
+          <w:noProof/>
+          <w:lang w:eastAsia="es-AR"/>
+        </w:rPr>
+      </w:pPr>
+    </w:p>
+    <w:p>
+      <w:pPr>
+        <w:spacing w:after="0"/>
+        <w:jc w:val="center"/>
+        <w:rPr>
+          <w:rFonts w:ascii="Calibri" w:hAnsi="Calibri" w:cs="Calibri"/>
+        </w:rPr>
+      </w:pPr>
+      <w:r>
+        <w:rPr>
+          <w:noProof/>
+          <w:lang w:eastAsia="es-AR"/>
+        </w:rPr>
+        <w:lastRenderedPageBreak/>
+        <w:drawing>
+          <wp:inline distT="0" distB="0" distL="0" distR="0" wp14:anchorId="236389FD" wp14:editId="3CB16B74">
+            <wp:extent cx="4396106" cy="3334407"/>
+            <wp:effectExtent l="0" t="0" r="0" b="0"/>
+            <wp:docPr id="1" name="Picture 1"/>
+            <wp:cNvGraphicFramePr>
+              <a:graphicFrameLocks xmlns:a="http://schemas.openxmlformats.org/drawingml/2006/main" noChangeAspect="1"/>
+            </wp:cNvGraphicFramePr>
+            <a:graphic xmlns:a="http://schemas.openxmlformats.org/drawingml/2006/main">
+              <a:graphicData uri="http://schemas.openxmlformats.org/drawingml/2006/picture">
+                <pic:pic xmlns:pic="http://schemas.openxmlformats.org/drawingml/2006/picture">
+                  <pic:nvPicPr>
+                    <pic:cNvPr id="0" name=""/>
+                    <pic:cNvPicPr/>
+                  </pic:nvPicPr>
+                  <pic:blipFill rotWithShape="1">
+                    <a:blip r:embed="rId19"/>
+                    <a:srcRect l="34399" t="27936" r="34377" b="29959"/>
+                    <a:stretch/>
+                  </pic:blipFill>
+                  <pic:spPr bwMode="auto">
+                    <a:xfrm>
+                      <a:off x="0" y="0"/>
+                      <a:ext cx="4405365" cy="3341430"/>
+                    </a:xfrm>
+                    <a:prstGeom prst="rect">
+                      <a:avLst/>
+                    </a:prstGeom>
+                    <a:ln>
+                      <a:noFill/>
+                    </a:ln>
+                    <a:extLst>
+                      <a:ext uri="{53640926-AAD7-44D8-BBD7-CCE9431645EC}">
+                        <a14:shadowObscured xmlns:a14="http://schemas.microsoft.com/office/drawing/2010/main"/>
+                      </a:ext>
+                    </a:extLst>
+                  </pic:spPr>
+                </pic:pic>
+              </a:graphicData>
+            </a:graphic>
+          </wp:inline>
+        </w:drawing>
+      </w:r>
+    </w:p>
+    <w:p>
+      <w:pPr>
+        <w:spacing w:after="0"/>
+        <w:jc w:val="center"/>
+        <w:rPr>
+          <w:rFonts w:ascii="Calibri" w:hAnsi="Calibri" w:cs="Calibri"/>
+        </w:rPr>
+      </w:pPr>
+    </w:p>
+    <w:p>
+      <w:pPr>
+        <w:spacing w:after="0"/>
+        <w:rPr>
+          <w:rFonts w:ascii="Calibri" w:hAnsi="Calibri" w:cs="Calibri"/>
+        </w:rPr>
+      </w:pPr>
+      <w:r>
+        <w:rPr>
+          <w:rFonts w:ascii="Calibri" w:hAnsi="Calibri" w:cs="Calibri"/>
+        </w:rPr>
+        <w:t>Si se aplican los filtros de Visibilidad y Mes, el listado muestra, para cada uno de los 5 vendedores, la cantidad de productos no vendidos con el grado de Visibilidad y en mes seleccionados. Por ejemplo:</w:t>
+      </w:r>
+    </w:p>
+    <w:p>
+      <w:pPr>
+        <w:spacing w:after="0"/>
+        <w:rPr>
+          <w:rFonts w:ascii="Calibri" w:hAnsi="Calibri" w:cs="Calibri"/>
+        </w:rPr>
+      </w:pPr>
+    </w:p>
+    <w:p>
+      <w:pPr>
+        <w:spacing w:after="0"/>
+        <w:jc w:val="center"/>
+        <w:rPr>
+          <w:rFonts w:ascii="Calibri" w:hAnsi="Calibri" w:cs="Calibri"/>
+        </w:rPr>
+      </w:pPr>
+      <w:r>
+        <w:rPr>
+          <w:noProof/>
+          <w:lang w:eastAsia="es-AR"/>
+        </w:rPr>
+        <w:drawing>
+          <wp:inline distT="0" distB="0" distL="0" distR="0" wp14:anchorId="7D7411FC" wp14:editId="68E2F05F">
+            <wp:extent cx="4395392" cy="3318642"/>
+            <wp:effectExtent l="0" t="0" r="0" b="0"/>
+            <wp:docPr id="2" name="Picture 2"/>
+            <wp:cNvGraphicFramePr>
+              <a:graphicFrameLocks xmlns:a="http://schemas.openxmlformats.org/drawingml/2006/main" noChangeAspect="1"/>
+            </wp:cNvGraphicFramePr>
+            <a:graphic xmlns:a="http://schemas.openxmlformats.org/drawingml/2006/main">
+              <a:graphicData uri="http://schemas.openxmlformats.org/drawingml/2006/picture">
+                <pic:pic xmlns:pic="http://schemas.openxmlformats.org/drawingml/2006/picture">
+                  <pic:nvPicPr>
+                    <pic:cNvPr id="0" name=""/>
+                    <pic:cNvPicPr/>
+                  </pic:nvPicPr>
+                  <pic:blipFill rotWithShape="1">
+                    <a:blip r:embed="rId20"/>
+                    <a:srcRect l="34376" t="28090" r="34389" b="29982"/>
+                    <a:stretch/>
+                  </pic:blipFill>
+                  <pic:spPr bwMode="auto">
+                    <a:xfrm>
+                      <a:off x="0" y="0"/>
+                      <a:ext cx="4400246" cy="3322307"/>
+                    </a:xfrm>
+                    <a:prstGeom prst="rect">
+                      <a:avLst/>
+                    </a:prstGeom>
+                    <a:ln>
+                      <a:noFill/>
+                    </a:ln>
+                    <a:extLst>
+                      <a:ext uri="{53640926-AAD7-44D8-BBD7-CCE9431645EC}">
+                        <a14:shadowObscured xmlns:a14="http://schemas.microsoft.com/office/drawing/2010/main"/>
+                      </a:ext>
+                    </a:extLst>
+                  </pic:spPr>
+                </pic:pic>
+              </a:graphicData>
+            </a:graphic>
+          </wp:inline>
+        </w:drawing>
+      </w:r>
+    </w:p>
+    <w:p>
+      <w:pPr>
+        <w:spacing w:after="0"/>
+        <w:jc w:val="center"/>
+        <w:rPr>
+          <w:rFonts w:ascii="Calibri" w:hAnsi="Calibri" w:cs="Calibri"/>
+        </w:rPr>
+      </w:pPr>
+      <w:bookmarkStart w:id="0" w:name="_GoBack"/>
+      <w:bookmarkEnd w:id="0"/>
+    </w:p>
+    <w:p>
+      <w:pPr>
+        <w:spacing w:after="0"/>
+        <w:rPr>
+          <w:rFonts w:ascii="Calibri" w:hAnsi="Calibri" w:cs="Calibri"/>
+          <w:b/>
+        </w:rPr>
+      </w:pPr>
+      <w:r>
+        <w:rPr>
+          <w:rFonts w:ascii="Calibri" w:hAnsi="Calibri" w:cs="Calibri"/>
+          <w:b/>
+        </w:rPr>
+        <w:t>Vendedores con mayor facturación</w:t>
+      </w:r>
+    </w:p>
+    <w:p>
+      <w:pPr>
+        <w:spacing w:after="0"/>
+        <w:rPr>
+          <w:rFonts w:ascii="Calibri" w:hAnsi="Calibri" w:cs="Calibri"/>
+          <w:b/>
+        </w:rPr>
+      </w:pPr>
+    </w:p>
+    <w:p>
+      <w:pPr>
+        <w:spacing w:after="0"/>
+        <w:rPr>
+          <w:rFonts w:ascii="Calibri" w:hAnsi="Calibri" w:cs="Calibri"/>
+        </w:rPr>
+      </w:pPr>
+      <w:r>
+        <w:rPr>
+          <w:rFonts w:ascii="Calibri" w:hAnsi="Calibri" w:cs="Calibri"/>
+        </w:rPr>
+        <w:lastRenderedPageBreak/>
+        <w:t>Este listado calcula la facturación de cada vendedor en el trimestre y año seleccionados, y muestra los 5 vendedores con mayor facturación. Por ejemplo:</w:t>
+      </w:r>
+    </w:p>
+    <w:p>
+      <w:pPr>
+        <w:spacing w:after="0"/>
+        <w:rPr>
+          <w:rFonts w:ascii="Calibri" w:hAnsi="Calibri" w:cs="Calibri"/>
+        </w:rPr>
+      </w:pPr>
+    </w:p>
+    <w:p>
+      <w:pPr>
+        <w:spacing w:after="0"/>
+        <w:jc w:val="center"/>
+        <w:rPr>
+          <w:rFonts w:ascii="Calibri" w:hAnsi="Calibri" w:cs="Calibri"/>
+        </w:rPr>
+      </w:pPr>
+      <w:r>
+        <w:rPr>
+          <w:noProof/>
+          <w:lang w:eastAsia="es-AR"/>
+        </w:rPr>
+        <w:drawing>
+          <wp:inline distT="0" distB="0" distL="0" distR="0" wp14:anchorId="652C6837" wp14:editId="73A701E9">
+            <wp:extent cx="4344560" cy="3287111"/>
+            <wp:effectExtent l="0" t="0" r="0" b="0"/>
+            <wp:docPr id="3" name="Picture 3"/>
+            <wp:cNvGraphicFramePr>
+              <a:graphicFrameLocks xmlns:a="http://schemas.openxmlformats.org/drawingml/2006/main" noChangeAspect="1"/>
+            </wp:cNvGraphicFramePr>
+            <a:graphic xmlns:a="http://schemas.openxmlformats.org/drawingml/2006/main">
+              <a:graphicData uri="http://schemas.openxmlformats.org/drawingml/2006/picture">
+                <pic:pic xmlns:pic="http://schemas.openxmlformats.org/drawingml/2006/picture">
+                  <pic:nvPicPr>
+                    <pic:cNvPr id="0" name=""/>
+                    <pic:cNvPicPr/>
+                  </pic:nvPicPr>
+                  <pic:blipFill rotWithShape="1">
+                    <a:blip r:embed="rId21"/>
+                    <a:srcRect l="34391" t="28121" r="34397" b="29893"/>
+                    <a:stretch/>
+                  </pic:blipFill>
+                  <pic:spPr bwMode="auto">
+                    <a:xfrm>
+                      <a:off x="0" y="0"/>
+                      <a:ext cx="4349686" cy="3290989"/>
+                    </a:xfrm>
+                    <a:prstGeom prst="rect">
+                      <a:avLst/>
+                    </a:prstGeom>
+                    <a:ln>
+                      <a:noFill/>
+                    </a:ln>
+                    <a:extLst>
+                      <a:ext uri="{53640926-AAD7-44D8-BBD7-CCE9431645EC}">
+                        <a14:shadowObscured xmlns:a14="http://schemas.microsoft.com/office/drawing/2010/main"/>
+                      </a:ext>
+                    </a:extLst>
+                  </pic:spPr>
+                </pic:pic>
+              </a:graphicData>
+            </a:graphic>
+          </wp:inline>
+        </w:drawing>
+      </w:r>
+    </w:p>
+    <w:p>
+      <w:pPr>
+        <w:spacing w:after="0"/>
+        <w:jc w:val="center"/>
+        <w:rPr>
+          <w:rFonts w:ascii="Calibri" w:hAnsi="Calibri" w:cs="Calibri"/>
+        </w:rPr>
+      </w:pPr>
+    </w:p>
+    <w:p>
+      <w:pPr>
+        <w:spacing w:after="0"/>
+        <w:rPr>
+          <w:rFonts w:ascii="Calibri" w:hAnsi="Calibri" w:cs="Calibri"/>
+          <w:b/>
+        </w:rPr>
+      </w:pPr>
+      <w:r>
+        <w:rPr>
+          <w:rFonts w:ascii="Calibri" w:hAnsi="Calibri" w:cs="Calibri"/>
+          <w:b/>
+        </w:rPr>
+        <w:t>Vendedores con mayores calificaciones</w:t>
+      </w:r>
+    </w:p>
+    <w:p>
+      <w:pPr>
+        <w:spacing w:after="0"/>
+        <w:rPr>
+          <w:rFonts w:ascii="Calibri" w:hAnsi="Calibri" w:cs="Calibri"/>
+          <w:b/>
+        </w:rPr>
+      </w:pPr>
+    </w:p>
+    <w:p>
+      <w:pPr>
+        <w:spacing w:after="0"/>
+        <w:rPr>
+          <w:rFonts w:ascii="Calibri" w:hAnsi="Calibri" w:cs="Calibri"/>
+        </w:rPr>
+      </w:pPr>
+      <w:r>
+        <w:rPr>
+          <w:rFonts w:ascii="Calibri" w:hAnsi="Calibri" w:cs="Calibri"/>
+        </w:rPr>
+        <w:t>Este listado calcula la reputación, que es el promedio de calificaciones recibidas por compradores, de cada vendedor en el trimestre y año seleccionados, y muestra los 5 vendedores con mayor reputación. Cabe destacar que este cálculo no se realiza en el momento, sino que el sistema actualiza las reputaciones cada vez que se realiza una calificación, y este listado sólo las consulta. Por ejemplo:</w:t>
+      </w:r>
+    </w:p>
+    <w:p>
+      <w:pPr>
+        <w:spacing w:after="0"/>
+        <w:jc w:val="center"/>
+        <w:rPr>
+          <w:rFonts w:ascii="Calibri" w:hAnsi="Calibri" w:cs="Calibri"/>
+        </w:rPr>
+      </w:pPr>
+      <w:r>
+        <w:rPr>
+          <w:rFonts w:ascii="Calibri" w:hAnsi="Calibri" w:cs="Calibri"/>
+        </w:rPr>
+        <w:lastRenderedPageBreak/>
+        <w:br/>
+      </w:r>
+      <w:r>
+        <w:rPr>
+          <w:noProof/>
+          <w:lang w:eastAsia="es-AR"/>
+        </w:rPr>
+        <w:drawing>
+          <wp:inline distT="0" distB="0" distL="0" distR="0" wp14:anchorId="6901321E" wp14:editId="6DEC8715">
+            <wp:extent cx="4582028" cy="3476297"/>
+            <wp:effectExtent l="0" t="0" r="0" b="0"/>
+            <wp:docPr id="4" name="Picture 4"/>
+            <wp:cNvGraphicFramePr>
+              <a:graphicFrameLocks xmlns:a="http://schemas.openxmlformats.org/drawingml/2006/main" noChangeAspect="1"/>
+            </wp:cNvGraphicFramePr>
+            <a:graphic xmlns:a="http://schemas.openxmlformats.org/drawingml/2006/main">
+              <a:graphicData uri="http://schemas.openxmlformats.org/drawingml/2006/picture">
+                <pic:pic xmlns:pic="http://schemas.openxmlformats.org/drawingml/2006/picture">
+                  <pic:nvPicPr>
+                    <pic:cNvPr id="0" name=""/>
+                    <pic:cNvPicPr/>
+                  </pic:nvPicPr>
+                  <pic:blipFill rotWithShape="1">
+                    <a:blip r:embed="rId22"/>
+                    <a:srcRect l="34397" t="28037" r="34369" b="29835"/>
+                    <a:stretch/>
+                  </pic:blipFill>
+                  <pic:spPr bwMode="auto">
+                    <a:xfrm>
+                      <a:off x="0" y="0"/>
+                      <a:ext cx="4591169" cy="3483232"/>
+                    </a:xfrm>
+                    <a:prstGeom prst="rect">
+                      <a:avLst/>
+                    </a:prstGeom>
+                    <a:ln>
+                      <a:noFill/>
+                    </a:ln>
+                    <a:extLst>
+                      <a:ext uri="{53640926-AAD7-44D8-BBD7-CCE9431645EC}">
+                        <a14:shadowObscured xmlns:a14="http://schemas.microsoft.com/office/drawing/2010/main"/>
+                      </a:ext>
+                    </a:extLst>
+                  </pic:spPr>
+                </pic:pic>
+              </a:graphicData>
+            </a:graphic>
+          </wp:inline>
+        </w:drawing>
+      </w:r>
+    </w:p>
+    <w:p>
+      <w:pPr>
+        <w:spacing w:after="0"/>
+        <w:jc w:val="center"/>
+        <w:rPr>
+          <w:rFonts w:ascii="Calibri" w:hAnsi="Calibri" w:cs="Calibri"/>
+        </w:rPr>
+      </w:pPr>
+    </w:p>
+    <w:p>
+      <w:pPr>
+        <w:spacing w:after="0"/>
+        <w:rPr>
+          <w:rFonts w:ascii="Calibri" w:hAnsi="Calibri" w:cs="Calibri"/>
+          <w:b/>
+        </w:rPr>
+      </w:pPr>
+      <w:r>
+        <w:rPr>
+          <w:rFonts w:ascii="Calibri" w:hAnsi="Calibri" w:cs="Calibri"/>
+          <w:b/>
+        </w:rPr>
+        <w:t>Clientes con mayor cantidad de publicaciones sin calificar</w:t>
+      </w:r>
+    </w:p>
+    <w:p>
+      <w:pPr>
+        <w:spacing w:after="0"/>
+        <w:rPr>
+          <w:rFonts w:ascii="Calibri" w:hAnsi="Calibri" w:cs="Calibri"/>
+          <w:b/>
+        </w:rPr>
+      </w:pPr>
+    </w:p>
+    <w:p>
+      <w:pPr>
+        <w:spacing w:after="0"/>
+        <w:rPr>
+          <w:rFonts w:ascii="Calibri" w:hAnsi="Calibri" w:cs="Calibri"/>
+        </w:rPr>
+      </w:pPr>
+      <w:r>
+        <w:rPr>
+          <w:rFonts w:ascii="Calibri" w:hAnsi="Calibri" w:cs="Calibri"/>
+        </w:rPr>
+        <w:t>Este listado calcula la cantidad de compras que no poseen una calificación asociada de cada cliente en el trimestre y año seleccionados, y muestra los 5 clientes con mayor cantidad de calificaciones pendientes, es decir, vendedores a los que realizó una compra pero no calificó. Por ejemplo:</w:t>
+      </w:r>
+    </w:p>
+    <w:p>
+      <w:pPr>
+        <w:spacing w:after="0"/>
+        <w:rPr>
+          <w:rFonts w:ascii="Calibri" w:hAnsi="Calibri" w:cs="Calibri"/>
+        </w:rPr>
+      </w:pPr>
+    </w:p>
+    <w:p>
+      <w:pPr>
+        <w:spacing w:after="0"/>
+        <w:jc w:val="center"/>
+        <w:rPr>
+          <w:rFonts w:ascii="Calibri" w:hAnsi="Calibri" w:cs="Calibri"/>
+        </w:rPr>
+      </w:pPr>
+      <w:r>
+        <w:rPr>
+          <w:noProof/>
+          <w:lang w:eastAsia="es-AR"/>
+        </w:rPr>
+        <w:lastRenderedPageBreak/>
+        <w:drawing>
+          <wp:inline distT="0" distB="0" distL="0" distR="0" wp14:anchorId="260716D5" wp14:editId="7903B9EC">
+            <wp:extent cx="4469524" cy="3402174"/>
+            <wp:effectExtent l="0" t="0" r="0" b="0"/>
+            <wp:docPr id="5" name="Picture 5"/>
+            <wp:cNvGraphicFramePr>
+              <a:graphicFrameLocks xmlns:a="http://schemas.openxmlformats.org/drawingml/2006/main" noChangeAspect="1"/>
+            </wp:cNvGraphicFramePr>
+            <a:graphic xmlns:a="http://schemas.openxmlformats.org/drawingml/2006/main">
+              <a:graphicData uri="http://schemas.openxmlformats.org/drawingml/2006/picture">
+                <pic:pic xmlns:pic="http://schemas.openxmlformats.org/drawingml/2006/picture">
+                  <pic:nvPicPr>
+                    <pic:cNvPr id="0" name=""/>
+                    <pic:cNvPicPr/>
+                  </pic:nvPicPr>
+                  <pic:blipFill rotWithShape="1">
+                    <a:blip r:embed="rId23"/>
+                    <a:srcRect l="34349" t="27947" r="34396" b="29756"/>
+                    <a:stretch/>
+                  </pic:blipFill>
+                  <pic:spPr bwMode="auto">
+                    <a:xfrm>
+                      <a:off x="0" y="0"/>
+                      <a:ext cx="4475312" cy="3406580"/>
+                    </a:xfrm>
+                    <a:prstGeom prst="rect">
+                      <a:avLst/>
+                    </a:prstGeom>
+                    <a:ln>
+                      <a:noFill/>
+                    </a:ln>
+                    <a:extLst>
+                      <a:ext uri="{53640926-AAD7-44D8-BBD7-CCE9431645EC}">
+                        <a14:shadowObscured xmlns:a14="http://schemas.microsoft.com/office/drawing/2010/main"/>
+                      </a:ext>
+                    </a:extLst>
+                  </pic:spPr>
+                </pic:pic>
+              </a:graphicData>
+            </a:graphic>
+          </wp:inline>
+        </w:drawing>
       </w:r>
     </w:p>
     <w:p>
@@ -30528,7 +32284,7 @@
 </file>
 
 <file path=word/numbering.xml><?xml version="1.0" encoding="utf-8"?>
-<w:numbering xmlns:ve="http://schemas.openxmlformats.org/markup-compatibility/2006" xmlns:o="urn:schemas-microsoft-com:office:office" xmlns:r="http://schemas.openxmlformats.org/officeDocument/2006/relationships" xmlns:m="http://schemas.openxmlformats.org/officeDocument/2006/math" xmlns:v="urn:schemas-microsoft-com:vml" xmlns:wp="http://schemas.openxmlformats.org/drawingml/2006/wordprocessingDrawing" xmlns:w10="urn:schemas-microsoft-com:office:word" xmlns:w="http://schemas.openxmlformats.org/wordprocessingml/2006/main" xmlns:wne="http://schemas.microsoft.com/office/word/2006/wordml">
+<w:numbering xmlns:wpc="http://schemas.microsoft.com/office/word/2010/wordprocessingCanvas" xmlns:mc="http://schemas.openxmlformats.org/markup-compatibility/2006" xmlns:o="urn:schemas-microsoft-com:office:office" xmlns:r="http://schemas.openxmlformats.org/officeDocument/2006/relationships" xmlns:m="http://schemas.openxmlformats.org/officeDocument/2006/math" xmlns:v="urn:schemas-microsoft-com:vml" xmlns:wp14="http://schemas.microsoft.com/office/word/2010/wordprocessingDrawing" xmlns:wp="http://schemas.openxmlformats.org/drawingml/2006/wordprocessingDrawing" xmlns:w10="urn:schemas-microsoft-com:office:word" xmlns:w="http://schemas.openxmlformats.org/wordprocessingml/2006/main" xmlns:w14="http://schemas.microsoft.com/office/word/2010/wordml" xmlns:wpg="http://schemas.microsoft.com/office/word/2010/wordprocessingGroup" xmlns:wpi="http://schemas.microsoft.com/office/word/2010/wordprocessingInk" xmlns:wne="http://schemas.microsoft.com/office/word/2006/wordml" xmlns:wps="http://schemas.microsoft.com/office/word/2010/wordprocessingShape" mc:Ignorable="w14 wp14">
   <w:abstractNum w:abstractNumId="0">
     <w:nsid w:val="09A41B08"/>
     <w:multiLevelType w:val="hybridMultilevel"/>
@@ -31225,7 +32981,7 @@
 </file>
 
 <file path=word/styles.xml><?xml version="1.0" encoding="utf-8"?>
-<w:styles xmlns:r="http://schemas.openxmlformats.org/officeDocument/2006/relationships" xmlns:w="http://schemas.openxmlformats.org/wordprocessingml/2006/main">
+<w:styles xmlns:mc="http://schemas.openxmlformats.org/markup-compatibility/2006" xmlns:r="http://schemas.openxmlformats.org/officeDocument/2006/relationships" xmlns:w="http://schemas.openxmlformats.org/wordprocessingml/2006/main" xmlns:w14="http://schemas.microsoft.com/office/word/2010/wordml" mc:Ignorable="w14">
   <w:docDefaults>
     <w:rPrDefault>
       <w:rPr>
@@ -31385,18 +33141,17 @@
     <w:qFormat/>
     <w:rsid w:val="003F0303"/>
   </w:style>
-  <w:style w:type="character" w:default="1" w:styleId="Fuentedeprrafopredeter">
+  <w:style w:type="character" w:default="1" w:styleId="DefaultParagraphFont">
     <w:name w:val="Default Paragraph Font"/>
     <w:uiPriority w:val="1"/>
     <w:semiHidden/>
     <w:unhideWhenUsed/>
   </w:style>
-  <w:style w:type="table" w:default="1" w:styleId="Tablanormal">
+  <w:style w:type="table" w:default="1" w:styleId="TableNormal">
     <w:name w:val="Normal Table"/>
     <w:uiPriority w:val="99"/>
     <w:semiHidden/>
     <w:unhideWhenUsed/>
-    <w:qFormat/>
     <w:tblPr>
       <w:tblInd w:w="0" w:type="dxa"/>
       <w:tblCellMar>
@@ -31407,13 +33162,13 @@
       </w:tblCellMar>
     </w:tblPr>
   </w:style>
-  <w:style w:type="numbering" w:default="1" w:styleId="Sinlista">
+  <w:style w:type="numbering" w:default="1" w:styleId="NoList">
     <w:name w:val="No List"/>
     <w:uiPriority w:val="99"/>
     <w:semiHidden/>
     <w:unhideWhenUsed/>
   </w:style>
-  <w:style w:type="paragraph" w:styleId="Prrafodelista">
+  <w:style w:type="paragraph" w:styleId="ListParagraph">
     <w:name w:val="List Paragraph"/>
     <w:basedOn w:val="Normal"/>
     <w:uiPriority w:val="34"/>
@@ -31424,10 +33179,10 @@
       <w:contextualSpacing/>
     </w:pPr>
   </w:style>
-  <w:style w:type="character" w:customStyle="1" w:styleId="HTMLconformatoprevioCar">
-    <w:name w:val="HTML con formato previo Car"/>
-    <w:basedOn w:val="Fuentedeprrafopredeter"/>
-    <w:link w:val="HTMLconformatoprevio"/>
+  <w:style w:type="character" w:customStyle="1" w:styleId="HTMLPreformattedChar">
+    <w:name w:val="HTML Preformatted Char"/>
+    <w:basedOn w:val="DefaultParagraphFont"/>
+    <w:link w:val="HTMLPreformatted"/>
     <w:uiPriority w:val="99"/>
     <w:semiHidden/>
     <w:rsid w:val="00EE4DDE"/>
@@ -31438,10 +33193,10 @@
       <w:lang w:eastAsia="es-AR"/>
     </w:rPr>
   </w:style>
-  <w:style w:type="paragraph" w:styleId="HTMLconformatoprevio">
+  <w:style w:type="paragraph" w:styleId="HTMLPreformatted">
     <w:name w:val="HTML Preformatted"/>
     <w:basedOn w:val="Normal"/>
-    <w:link w:val="HTMLconformatoprevioCar"/>
+    <w:link w:val="HTMLPreformattedChar"/>
     <w:uiPriority w:val="99"/>
     <w:semiHidden/>
     <w:unhideWhenUsed/>
@@ -31474,10 +33229,10 @@
       <w:lang w:eastAsia="es-AR"/>
     </w:rPr>
   </w:style>
-  <w:style w:type="paragraph" w:styleId="Textodeglobo">
+  <w:style w:type="paragraph" w:styleId="BalloonText">
     <w:name w:val="Balloon Text"/>
     <w:basedOn w:val="Normal"/>
-    <w:link w:val="TextodegloboCar"/>
+    <w:link w:val="BalloonTextChar"/>
     <w:uiPriority w:val="99"/>
     <w:semiHidden/>
     <w:unhideWhenUsed/>
@@ -31491,10 +33246,10 @@
       <w:szCs w:val="16"/>
     </w:rPr>
   </w:style>
-  <w:style w:type="character" w:customStyle="1" w:styleId="TextodegloboCar">
-    <w:name w:val="Texto de globo Car"/>
-    <w:basedOn w:val="Fuentedeprrafopredeter"/>
-    <w:link w:val="Textodeglobo"/>
+  <w:style w:type="character" w:customStyle="1" w:styleId="BalloonTextChar">
+    <w:name w:val="Balloon Text Char"/>
+    <w:basedOn w:val="DefaultParagraphFont"/>
+    <w:link w:val="BalloonText"/>
     <w:uiPriority w:val="99"/>
     <w:semiHidden/>
     <w:rsid w:val="002D1009"/>

</xml_diff>

<commit_message>
- Índice en Estrategia --COMMIT FINAL ENTREGA
</commit_message>
<xml_diff>
--- a/Estrategia.docx
+++ b/Estrategia.docx
@@ -16,8 +16,6 @@
           <w:szCs w:val="96"/>
         </w:rPr>
       </w:pPr>
-      <w:bookmarkStart w:id="0" w:name="_GoBack"/>
-      <w:bookmarkEnd w:id="0"/>
       <w:r>
         <w:rPr>
           <w:rFonts w:ascii="Calibri" w:hAnsi="Calibri" w:cs="Calibri"/>
@@ -362,7 +360,7 @@
     </w:p>
     <w:p>
       <w:pPr>
-        <w:pStyle w:val="Prrafodelista"/>
+        <w:pStyle w:val="ListParagraph"/>
         <w:numPr>
           <w:ilvl w:val="0"/>
           <w:numId w:val="1"/>
@@ -435,7 +433,7 @@
     </w:p>
     <w:p>
       <w:pPr>
-        <w:pStyle w:val="Prrafodelista"/>
+        <w:pStyle w:val="ListParagraph"/>
         <w:numPr>
           <w:ilvl w:val="0"/>
           <w:numId w:val="1"/>
@@ -499,7 +497,7 @@
     </w:p>
     <w:p>
       <w:pPr>
-        <w:pStyle w:val="Prrafodelista"/>
+        <w:pStyle w:val="ListParagraph"/>
         <w:numPr>
           <w:ilvl w:val="0"/>
           <w:numId w:val="1"/>
@@ -570,7 +568,7 @@
     </w:p>
     <w:p>
       <w:pPr>
-        <w:pStyle w:val="Prrafodelista"/>
+        <w:pStyle w:val="ListParagraph"/>
         <w:numPr>
           <w:ilvl w:val="0"/>
           <w:numId w:val="1"/>
@@ -713,60 +711,54 @@
           <w:sz w:val="32"/>
           <w:szCs w:val="32"/>
         </w:rPr>
-        <w:t>Tablas</w:t>
-      </w:r>
-      <w:r>
+        <w:t>Tabla……………………………………………………………………………………………………………2</w:t>
+      </w:r>
+    </w:p>
+    <w:p>
+      <w:pPr>
+        <w:spacing w:after="0"/>
         <w:rPr>
           <w:rFonts w:ascii="Calibri" w:hAnsi="Calibri" w:cs="Calibri"/>
           <w:sz w:val="32"/>
           <w:szCs w:val="32"/>
         </w:rPr>
-        <w:br/>
-        <w:t>Diagrama Entidad Relación</w:t>
-      </w:r>
-    </w:p>
-    <w:p>
-      <w:pPr>
-        <w:spacing w:after="0"/>
+      </w:pPr>
+      <w:r>
         <w:rPr>
           <w:rFonts w:ascii="Calibri" w:hAnsi="Calibri" w:cs="Calibri"/>
           <w:sz w:val="32"/>
           <w:szCs w:val="32"/>
         </w:rPr>
-      </w:pPr>
-      <w:r>
+        <w:br/>
+        <w:t>Diagrama Entidad Relación…………………………………………………………………………12</w:t>
+      </w:r>
+    </w:p>
+    <w:p>
+      <w:pPr>
+        <w:spacing w:after="0"/>
         <w:rPr>
           <w:rFonts w:ascii="Calibri" w:hAnsi="Calibri" w:cs="Calibri"/>
           <w:sz w:val="32"/>
           <w:szCs w:val="32"/>
         </w:rPr>
-        <w:t>Manual</w:t>
-      </w:r>
-      <w:r>
+      </w:pPr>
+    </w:p>
+    <w:p>
+      <w:pPr>
+        <w:spacing w:after="0"/>
         <w:rPr>
           <w:rFonts w:ascii="Calibri" w:hAnsi="Calibri" w:cs="Calibri"/>
           <w:sz w:val="32"/>
           <w:szCs w:val="32"/>
         </w:rPr>
-        <w:t xml:space="preserve"> de Uso</w:t>
-      </w:r>
-    </w:p>
-    <w:p>
-      <w:pPr>
-        <w:spacing w:after="0"/>
+      </w:pPr>
+      <w:r>
         <w:rPr>
           <w:rFonts w:ascii="Calibri" w:hAnsi="Calibri" w:cs="Calibri"/>
           <w:sz w:val="32"/>
           <w:szCs w:val="32"/>
         </w:rPr>
-      </w:pPr>
-      <w:r>
-        <w:rPr>
-          <w:rFonts w:ascii="Calibri" w:hAnsi="Calibri" w:cs="Calibri"/>
-          <w:sz w:val="32"/>
-          <w:szCs w:val="32"/>
-        </w:rPr>
-        <w:br w:type="page"/>
+        <w:t>Manual de Uso……………………………………………………………………………………………13</w:t>
       </w:r>
     </w:p>
     <w:p>
@@ -781,6 +773,229 @@
           <w:u w:val="single"/>
         </w:rPr>
       </w:pPr>
+    </w:p>
+    <w:p>
+      <w:pPr>
+        <w:spacing w:after="0"/>
+        <w:jc w:val="center"/>
+        <w:rPr>
+          <w:rFonts w:ascii="Calibri" w:hAnsi="Calibri" w:cs="Calibri"/>
+          <w:b/>
+          <w:sz w:val="40"/>
+          <w:szCs w:val="32"/>
+          <w:u w:val="single"/>
+        </w:rPr>
+      </w:pPr>
+    </w:p>
+    <w:p>
+      <w:pPr>
+        <w:spacing w:after="0"/>
+        <w:jc w:val="center"/>
+        <w:rPr>
+          <w:rFonts w:ascii="Calibri" w:hAnsi="Calibri" w:cs="Calibri"/>
+          <w:b/>
+          <w:sz w:val="40"/>
+          <w:szCs w:val="32"/>
+          <w:u w:val="single"/>
+        </w:rPr>
+      </w:pPr>
+    </w:p>
+    <w:p>
+      <w:pPr>
+        <w:spacing w:after="0"/>
+        <w:jc w:val="center"/>
+        <w:rPr>
+          <w:rFonts w:ascii="Calibri" w:hAnsi="Calibri" w:cs="Calibri"/>
+          <w:b/>
+          <w:sz w:val="40"/>
+          <w:szCs w:val="32"/>
+          <w:u w:val="single"/>
+        </w:rPr>
+      </w:pPr>
+    </w:p>
+    <w:p>
+      <w:pPr>
+        <w:spacing w:after="0"/>
+        <w:jc w:val="center"/>
+        <w:rPr>
+          <w:rFonts w:ascii="Calibri" w:hAnsi="Calibri" w:cs="Calibri"/>
+          <w:b/>
+          <w:sz w:val="40"/>
+          <w:szCs w:val="32"/>
+          <w:u w:val="single"/>
+        </w:rPr>
+      </w:pPr>
+    </w:p>
+    <w:p>
+      <w:pPr>
+        <w:spacing w:after="0"/>
+        <w:jc w:val="center"/>
+        <w:rPr>
+          <w:rFonts w:ascii="Calibri" w:hAnsi="Calibri" w:cs="Calibri"/>
+          <w:b/>
+          <w:sz w:val="40"/>
+          <w:szCs w:val="32"/>
+          <w:u w:val="single"/>
+        </w:rPr>
+      </w:pPr>
+    </w:p>
+    <w:p>
+      <w:pPr>
+        <w:spacing w:after="0"/>
+        <w:jc w:val="center"/>
+        <w:rPr>
+          <w:rFonts w:ascii="Calibri" w:hAnsi="Calibri" w:cs="Calibri"/>
+          <w:b/>
+          <w:sz w:val="40"/>
+          <w:szCs w:val="32"/>
+          <w:u w:val="single"/>
+        </w:rPr>
+      </w:pPr>
+    </w:p>
+    <w:p>
+      <w:pPr>
+        <w:spacing w:after="0"/>
+        <w:jc w:val="center"/>
+        <w:rPr>
+          <w:rFonts w:ascii="Calibri" w:hAnsi="Calibri" w:cs="Calibri"/>
+          <w:b/>
+          <w:sz w:val="40"/>
+          <w:szCs w:val="32"/>
+          <w:u w:val="single"/>
+        </w:rPr>
+      </w:pPr>
+    </w:p>
+    <w:p>
+      <w:pPr>
+        <w:spacing w:after="0"/>
+        <w:jc w:val="center"/>
+        <w:rPr>
+          <w:rFonts w:ascii="Calibri" w:hAnsi="Calibri" w:cs="Calibri"/>
+          <w:b/>
+          <w:sz w:val="40"/>
+          <w:szCs w:val="32"/>
+          <w:u w:val="single"/>
+        </w:rPr>
+      </w:pPr>
+    </w:p>
+    <w:p>
+      <w:pPr>
+        <w:spacing w:after="0"/>
+        <w:jc w:val="center"/>
+        <w:rPr>
+          <w:rFonts w:ascii="Calibri" w:hAnsi="Calibri" w:cs="Calibri"/>
+          <w:b/>
+          <w:sz w:val="40"/>
+          <w:szCs w:val="32"/>
+          <w:u w:val="single"/>
+        </w:rPr>
+      </w:pPr>
+    </w:p>
+    <w:p>
+      <w:pPr>
+        <w:spacing w:after="0"/>
+        <w:jc w:val="center"/>
+        <w:rPr>
+          <w:rFonts w:ascii="Calibri" w:hAnsi="Calibri" w:cs="Calibri"/>
+          <w:b/>
+          <w:sz w:val="40"/>
+          <w:szCs w:val="32"/>
+          <w:u w:val="single"/>
+        </w:rPr>
+      </w:pPr>
+    </w:p>
+    <w:p>
+      <w:pPr>
+        <w:spacing w:after="0"/>
+        <w:jc w:val="center"/>
+        <w:rPr>
+          <w:rFonts w:ascii="Calibri" w:hAnsi="Calibri" w:cs="Calibri"/>
+          <w:b/>
+          <w:sz w:val="40"/>
+          <w:szCs w:val="32"/>
+          <w:u w:val="single"/>
+        </w:rPr>
+      </w:pPr>
+    </w:p>
+    <w:p>
+      <w:pPr>
+        <w:spacing w:after="0"/>
+        <w:jc w:val="center"/>
+        <w:rPr>
+          <w:rFonts w:ascii="Calibri" w:hAnsi="Calibri" w:cs="Calibri"/>
+          <w:b/>
+          <w:sz w:val="40"/>
+          <w:szCs w:val="32"/>
+          <w:u w:val="single"/>
+        </w:rPr>
+      </w:pPr>
+    </w:p>
+    <w:p>
+      <w:pPr>
+        <w:spacing w:after="0"/>
+        <w:jc w:val="center"/>
+        <w:rPr>
+          <w:rFonts w:ascii="Calibri" w:hAnsi="Calibri" w:cs="Calibri"/>
+          <w:b/>
+          <w:sz w:val="40"/>
+          <w:szCs w:val="32"/>
+          <w:u w:val="single"/>
+        </w:rPr>
+      </w:pPr>
+    </w:p>
+    <w:p>
+      <w:pPr>
+        <w:spacing w:after="0"/>
+        <w:jc w:val="center"/>
+        <w:rPr>
+          <w:rFonts w:ascii="Calibri" w:hAnsi="Calibri" w:cs="Calibri"/>
+          <w:b/>
+          <w:sz w:val="40"/>
+          <w:szCs w:val="32"/>
+          <w:u w:val="single"/>
+        </w:rPr>
+      </w:pPr>
+    </w:p>
+    <w:p>
+      <w:pPr>
+        <w:spacing w:after="0"/>
+        <w:jc w:val="center"/>
+        <w:rPr>
+          <w:rFonts w:ascii="Calibri" w:hAnsi="Calibri" w:cs="Calibri"/>
+          <w:b/>
+          <w:sz w:val="40"/>
+          <w:szCs w:val="32"/>
+          <w:u w:val="single"/>
+        </w:rPr>
+      </w:pPr>
+    </w:p>
+    <w:p>
+      <w:pPr>
+        <w:spacing w:after="0"/>
+        <w:jc w:val="center"/>
+        <w:rPr>
+          <w:rFonts w:ascii="Calibri" w:hAnsi="Calibri" w:cs="Calibri"/>
+          <w:b/>
+          <w:sz w:val="40"/>
+          <w:szCs w:val="32"/>
+          <w:u w:val="single"/>
+        </w:rPr>
+      </w:pPr>
+    </w:p>
+    <w:p>
+      <w:pPr>
+        <w:spacing w:after="0"/>
+        <w:jc w:val="center"/>
+        <w:rPr>
+          <w:rFonts w:ascii="Calibri" w:hAnsi="Calibri" w:cs="Calibri"/>
+          <w:b/>
+          <w:sz w:val="40"/>
+          <w:szCs w:val="32"/>
+          <w:u w:val="single"/>
+        </w:rPr>
+      </w:pPr>
+      <w:bookmarkStart w:id="0" w:name="_GoBack"/>
+      <w:bookmarkEnd w:id="0"/>
       <w:r>
         <w:rPr>
           <w:rFonts w:ascii="Calibri" w:hAnsi="Calibri" w:cs="Calibri"/>
@@ -4227,7 +4442,7 @@
     </w:p>
     <w:p>
       <w:pPr>
-        <w:pStyle w:val="Prrafodelista"/>
+        <w:pStyle w:val="ListParagraph"/>
         <w:numPr>
           <w:ilvl w:val="0"/>
           <w:numId w:val="11"/>
@@ -4270,7 +4485,7 @@
     </w:p>
     <w:p>
       <w:pPr>
-        <w:pStyle w:val="Prrafodelista"/>
+        <w:pStyle w:val="ListParagraph"/>
         <w:numPr>
           <w:ilvl w:val="0"/>
           <w:numId w:val="11"/>
@@ -4313,7 +4528,7 @@
     </w:p>
     <w:p>
       <w:pPr>
-        <w:pStyle w:val="Prrafodelista"/>
+        <w:pStyle w:val="ListParagraph"/>
         <w:numPr>
           <w:ilvl w:val="0"/>
           <w:numId w:val="11"/>
@@ -4356,7 +4571,7 @@
     </w:p>
     <w:p>
       <w:pPr>
-        <w:pStyle w:val="Prrafodelista"/>
+        <w:pStyle w:val="ListParagraph"/>
         <w:numPr>
           <w:ilvl w:val="0"/>
           <w:numId w:val="11"/>
@@ -4408,7 +4623,7 @@
     </w:p>
     <w:p>
       <w:pPr>
-        <w:pStyle w:val="Prrafodelista"/>
+        <w:pStyle w:val="ListParagraph"/>
         <w:numPr>
           <w:ilvl w:val="0"/>
           <w:numId w:val="11"/>
@@ -4451,7 +4666,7 @@
     </w:p>
     <w:p>
       <w:pPr>
-        <w:pStyle w:val="Prrafodelista"/>
+        <w:pStyle w:val="ListParagraph"/>
         <w:numPr>
           <w:ilvl w:val="0"/>
           <w:numId w:val="11"/>
@@ -4494,7 +4709,7 @@
     </w:p>
     <w:p>
       <w:pPr>
-        <w:pStyle w:val="Prrafodelista"/>
+        <w:pStyle w:val="ListParagraph"/>
         <w:numPr>
           <w:ilvl w:val="0"/>
           <w:numId w:val="11"/>
@@ -4537,7 +4752,7 @@
     </w:p>
     <w:p>
       <w:pPr>
-        <w:pStyle w:val="Prrafodelista"/>
+        <w:pStyle w:val="ListParagraph"/>
         <w:tabs>
           <w:tab w:val="left" w:pos="916"/>
           <w:tab w:val="left" w:pos="1832"/>
@@ -4605,7 +4820,7 @@
     </w:p>
     <w:p>
       <w:pPr>
-        <w:pStyle w:val="Prrafodelista"/>
+        <w:pStyle w:val="ListParagraph"/>
         <w:numPr>
           <w:ilvl w:val="0"/>
           <w:numId w:val="11"/>
@@ -4648,7 +4863,7 @@
     </w:p>
     <w:p>
       <w:pPr>
-        <w:pStyle w:val="Prrafodelista"/>
+        <w:pStyle w:val="ListParagraph"/>
         <w:numPr>
           <w:ilvl w:val="0"/>
           <w:numId w:val="11"/>
@@ -4691,7 +4906,7 @@
     </w:p>
     <w:p>
       <w:pPr>
-        <w:pStyle w:val="Prrafodelista"/>
+        <w:pStyle w:val="ListParagraph"/>
         <w:numPr>
           <w:ilvl w:val="0"/>
           <w:numId w:val="11"/>
@@ -4734,7 +4949,7 @@
     </w:p>
     <w:p>
       <w:pPr>
-        <w:pStyle w:val="Prrafodelista"/>
+        <w:pStyle w:val="ListParagraph"/>
         <w:numPr>
           <w:ilvl w:val="0"/>
           <w:numId w:val="11"/>
@@ -4777,7 +4992,7 @@
     </w:p>
     <w:p>
       <w:pPr>
-        <w:pStyle w:val="Prrafodelista"/>
+        <w:pStyle w:val="ListParagraph"/>
         <w:numPr>
           <w:ilvl w:val="0"/>
           <w:numId w:val="11"/>
@@ -6702,7 +6917,7 @@
     </w:p>
     <w:p>
       <w:pPr>
-        <w:pStyle w:val="Prrafodelista"/>
+        <w:pStyle w:val="ListParagraph"/>
         <w:numPr>
           <w:ilvl w:val="0"/>
           <w:numId w:val="18"/>
@@ -6776,7 +6991,7 @@
     </w:p>
     <w:p>
       <w:pPr>
-        <w:pStyle w:val="Prrafodelista"/>
+        <w:pStyle w:val="ListParagraph"/>
         <w:numPr>
           <w:ilvl w:val="0"/>
           <w:numId w:val="18"/>
@@ -6907,7 +7122,7 @@
     </w:p>
     <w:p>
       <w:pPr>
-        <w:pStyle w:val="Prrafodelista"/>
+        <w:pStyle w:val="ListParagraph"/>
         <w:numPr>
           <w:ilvl w:val="0"/>
           <w:numId w:val="18"/>
@@ -7008,7 +7223,7 @@
     </w:p>
     <w:p>
       <w:pPr>
-        <w:pStyle w:val="Prrafodelista"/>
+        <w:pStyle w:val="ListParagraph"/>
         <w:numPr>
           <w:ilvl w:val="0"/>
           <w:numId w:val="18"/>
@@ -7072,7 +7287,7 @@
     </w:p>
     <w:p>
       <w:pPr>
-        <w:pStyle w:val="Prrafodelista"/>
+        <w:pStyle w:val="ListParagraph"/>
         <w:numPr>
           <w:ilvl w:val="0"/>
           <w:numId w:val="18"/>
@@ -8791,7 +9006,7 @@
     </w:p>
     <w:p>
       <w:pPr>
-        <w:pStyle w:val="Prrafodelista"/>
+        <w:pStyle w:val="ListParagraph"/>
         <w:numPr>
           <w:ilvl w:val="0"/>
           <w:numId w:val="12"/>
@@ -8832,7 +9047,7 @@
     </w:p>
     <w:p>
       <w:pPr>
-        <w:pStyle w:val="Prrafodelista"/>
+        <w:pStyle w:val="ListParagraph"/>
         <w:numPr>
           <w:ilvl w:val="0"/>
           <w:numId w:val="12"/>
@@ -8873,7 +9088,7 @@
     </w:p>
     <w:p>
       <w:pPr>
-        <w:pStyle w:val="Prrafodelista"/>
+        <w:pStyle w:val="ListParagraph"/>
         <w:numPr>
           <w:ilvl w:val="0"/>
           <w:numId w:val="12"/>
@@ -16114,7 +16329,7 @@
     </w:p>
     <w:p>
       <w:pPr>
-        <w:pStyle w:val="Prrafodelista"/>
+        <w:pStyle w:val="ListParagraph"/>
         <w:numPr>
           <w:ilvl w:val="0"/>
           <w:numId w:val="13"/>
@@ -16155,7 +16370,7 @@
     </w:p>
     <w:p>
       <w:pPr>
-        <w:pStyle w:val="Prrafodelista"/>
+        <w:pStyle w:val="ListParagraph"/>
         <w:numPr>
           <w:ilvl w:val="0"/>
           <w:numId w:val="13"/>
@@ -16196,7 +16411,7 @@
     </w:p>
     <w:p>
       <w:pPr>
-        <w:pStyle w:val="Prrafodelista"/>
+        <w:pStyle w:val="ListParagraph"/>
         <w:numPr>
           <w:ilvl w:val="0"/>
           <w:numId w:val="13"/>
@@ -16237,7 +16452,7 @@
     </w:p>
     <w:p>
       <w:pPr>
-        <w:pStyle w:val="Prrafodelista"/>
+        <w:pStyle w:val="ListParagraph"/>
         <w:numPr>
           <w:ilvl w:val="0"/>
           <w:numId w:val="13"/>
@@ -16278,7 +16493,7 @@
     </w:p>
     <w:p>
       <w:pPr>
-        <w:pStyle w:val="Prrafodelista"/>
+        <w:pStyle w:val="ListParagraph"/>
         <w:numPr>
           <w:ilvl w:val="0"/>
           <w:numId w:val="13"/>
@@ -16484,7 +16699,7 @@
           <w:b/>
           <w:color w:val="333333"/>
           <w:u w:val="single"/>
-          <w:lang w:val="en-US" w:eastAsia="es-AR"/>
+          <w:lang w:eastAsia="es-AR"/>
         </w:rPr>
       </w:pPr>
     </w:p>
@@ -16514,7 +16729,7 @@
           <w:b/>
           <w:color w:val="333333"/>
           <w:u w:val="single"/>
-          <w:lang w:val="en-US" w:eastAsia="es-AR"/>
+          <w:lang w:eastAsia="es-AR"/>
         </w:rPr>
       </w:pPr>
     </w:p>
@@ -16544,7 +16759,7 @@
           <w:b/>
           <w:color w:val="333333"/>
           <w:u w:val="single"/>
-          <w:lang w:val="en-US" w:eastAsia="es-AR"/>
+          <w:lang w:eastAsia="es-AR"/>
         </w:rPr>
       </w:pPr>
     </w:p>
@@ -17075,7 +17290,7 @@
     </w:p>
     <w:p>
       <w:pPr>
-        <w:pStyle w:val="Prrafodelista"/>
+        <w:pStyle w:val="ListParagraph"/>
         <w:numPr>
           <w:ilvl w:val="0"/>
           <w:numId w:val="14"/>
@@ -17116,7 +17331,7 @@
     </w:p>
     <w:p>
       <w:pPr>
-        <w:pStyle w:val="Prrafodelista"/>
+        <w:pStyle w:val="ListParagraph"/>
         <w:numPr>
           <w:ilvl w:val="0"/>
           <w:numId w:val="14"/>
@@ -17695,7 +17910,7 @@
     </w:p>
     <w:p>
       <w:pPr>
-        <w:pStyle w:val="Prrafodelista"/>
+        <w:pStyle w:val="ListParagraph"/>
         <w:numPr>
           <w:ilvl w:val="0"/>
           <w:numId w:val="15"/>
@@ -17736,7 +17951,7 @@
     </w:p>
     <w:p>
       <w:pPr>
-        <w:pStyle w:val="Prrafodelista"/>
+        <w:pStyle w:val="ListParagraph"/>
         <w:numPr>
           <w:ilvl w:val="0"/>
           <w:numId w:val="15"/>
@@ -17777,7 +17992,7 @@
     </w:p>
     <w:p>
       <w:pPr>
-        <w:pStyle w:val="Prrafodelista"/>
+        <w:pStyle w:val="ListParagraph"/>
         <w:numPr>
           <w:ilvl w:val="0"/>
           <w:numId w:val="15"/>
@@ -17818,7 +18033,7 @@
     </w:p>
     <w:p>
       <w:pPr>
-        <w:pStyle w:val="Prrafodelista"/>
+        <w:pStyle w:val="ListParagraph"/>
         <w:numPr>
           <w:ilvl w:val="0"/>
           <w:numId w:val="15"/>
@@ -24028,7 +24243,7 @@
           <w:b/>
           <w:color w:val="333333"/>
           <w:u w:val="single"/>
-          <w:lang w:val="en-US" w:eastAsia="es-AR"/>
+          <w:lang w:eastAsia="es-AR"/>
         </w:rPr>
       </w:pPr>
     </w:p>
@@ -30134,26 +30349,26 @@
         <w:rPr>
           <w:rFonts w:eastAsia="Times New Roman" w:cstheme="minorHAnsi"/>
           <w:color w:val="333333"/>
-          <w:lang w:val="en-US" w:eastAsia="es-AR"/>
-        </w:rPr>
-      </w:pPr>
-      <w:r>
-        <w:rPr>
-          <w:rFonts w:eastAsia="Times New Roman" w:cstheme="minorHAnsi"/>
-          <w:b/>
-          <w:bCs/>
-          <w:color w:val="333333"/>
-          <w:lang w:val="en-US" w:eastAsia="es-AR"/>
-        </w:rPr>
-        <w:tab/>
-      </w:r>
-      <w:r>
-        <w:rPr>
-          <w:rFonts w:eastAsia="Times New Roman" w:cstheme="minorHAnsi"/>
-          <w:b/>
-          <w:bCs/>
-          <w:color w:val="333333"/>
-          <w:lang w:val="en-US" w:eastAsia="es-AR"/>
+          <w:lang w:eastAsia="es-AR"/>
+        </w:rPr>
+      </w:pPr>
+      <w:r>
+        <w:rPr>
+          <w:rFonts w:eastAsia="Times New Roman" w:cstheme="minorHAnsi"/>
+          <w:b/>
+          <w:bCs/>
+          <w:color w:val="333333"/>
+          <w:lang w:val="en-US" w:eastAsia="es-AR"/>
+        </w:rPr>
+        <w:tab/>
+      </w:r>
+      <w:r>
+        <w:rPr>
+          <w:rFonts w:eastAsia="Times New Roman" w:cstheme="minorHAnsi"/>
+          <w:b/>
+          <w:bCs/>
+          <w:color w:val="333333"/>
+          <w:lang w:eastAsia="es-AR"/>
         </w:rPr>
         <w:t>PRIMARY KEY</w:t>
       </w:r>
@@ -30161,7 +30376,7 @@
         <w:rPr>
           <w:rFonts w:eastAsia="Times New Roman" w:cstheme="minorHAnsi"/>
           <w:color w:val="333333"/>
-          <w:lang w:val="en-US" w:eastAsia="es-AR"/>
+          <w:lang w:eastAsia="es-AR"/>
         </w:rPr>
         <w:t xml:space="preserve"> (</w:t>
       </w:r>
@@ -30170,7 +30385,7 @@
         <w:rPr>
           <w:rFonts w:eastAsia="Times New Roman" w:cstheme="minorHAnsi"/>
           <w:color w:val="333333"/>
-          <w:lang w:val="en-US" w:eastAsia="es-AR"/>
+          <w:lang w:eastAsia="es-AR"/>
         </w:rPr>
         <w:t>fdp_Id</w:t>
       </w:r>
@@ -30179,7 +30394,7 @@
         <w:rPr>
           <w:rFonts w:eastAsia="Times New Roman" w:cstheme="minorHAnsi"/>
           <w:color w:val="333333"/>
-          <w:lang w:val="en-US" w:eastAsia="es-AR"/>
+          <w:lang w:eastAsia="es-AR"/>
         </w:rPr>
         <w:t>)</w:t>
       </w:r>
@@ -30208,7 +30423,7 @@
         <w:rPr>
           <w:rFonts w:eastAsia="Times New Roman" w:cstheme="minorHAnsi"/>
           <w:color w:val="333333"/>
-          <w:lang w:val="en-US" w:eastAsia="es-AR"/>
+          <w:lang w:eastAsia="es-AR"/>
         </w:rPr>
       </w:pPr>
     </w:p>
@@ -30234,7 +30449,7 @@
     </w:p>
     <w:p>
       <w:pPr>
-        <w:pStyle w:val="Prrafodelista"/>
+        <w:pStyle w:val="ListParagraph"/>
         <w:numPr>
           <w:ilvl w:val="0"/>
           <w:numId w:val="16"/>
@@ -30275,7 +30490,7 @@
     </w:p>
     <w:p>
       <w:pPr>
-        <w:pStyle w:val="Prrafodelista"/>
+        <w:pStyle w:val="ListParagraph"/>
         <w:numPr>
           <w:ilvl w:val="0"/>
           <w:numId w:val="16"/>
@@ -38208,7 +38423,7 @@
     </w:p>
     <w:p>
       <w:pPr>
-        <w:pStyle w:val="Prrafodelista"/>
+        <w:pStyle w:val="ListParagraph"/>
         <w:numPr>
           <w:ilvl w:val="0"/>
           <w:numId w:val="7"/>
@@ -38227,7 +38442,7 @@
     </w:p>
     <w:p>
       <w:pPr>
-        <w:pStyle w:val="Prrafodelista"/>
+        <w:pStyle w:val="ListParagraph"/>
         <w:numPr>
           <w:ilvl w:val="0"/>
           <w:numId w:val="7"/>
@@ -38252,7 +38467,7 @@
     </w:p>
     <w:p>
       <w:pPr>
-        <w:pStyle w:val="Prrafodelista"/>
+        <w:pStyle w:val="ListParagraph"/>
         <w:numPr>
           <w:ilvl w:val="0"/>
           <w:numId w:val="7"/>
@@ -38283,7 +38498,7 @@
     </w:p>
     <w:p>
       <w:pPr>
-        <w:pStyle w:val="Prrafodelista"/>
+        <w:pStyle w:val="ListParagraph"/>
         <w:numPr>
           <w:ilvl w:val="0"/>
           <w:numId w:val="8"/>
@@ -38314,7 +38529,7 @@
     </w:p>
     <w:p>
       <w:pPr>
-        <w:pStyle w:val="Prrafodelista"/>
+        <w:pStyle w:val="ListParagraph"/>
         <w:numPr>
           <w:ilvl w:val="0"/>
           <w:numId w:val="8"/>
@@ -38333,7 +38548,7 @@
     </w:p>
     <w:p>
       <w:pPr>
-        <w:pStyle w:val="Prrafodelista"/>
+        <w:pStyle w:val="ListParagraph"/>
         <w:numPr>
           <w:ilvl w:val="0"/>
           <w:numId w:val="8"/>
@@ -38352,7 +38567,7 @@
     </w:p>
     <w:p>
       <w:pPr>
-        <w:pStyle w:val="Prrafodelista"/>
+        <w:pStyle w:val="ListParagraph"/>
         <w:numPr>
           <w:ilvl w:val="0"/>
           <w:numId w:val="8"/>
@@ -38378,7 +38593,7 @@
     </w:p>
     <w:p>
       <w:pPr>
-        <w:pStyle w:val="Prrafodelista"/>
+        <w:pStyle w:val="ListParagraph"/>
         <w:spacing w:after="0"/>
         <w:ind w:left="1080"/>
         <w:rPr>
@@ -38396,7 +38611,7 @@
     </w:p>
     <w:p>
       <w:pPr>
-        <w:pStyle w:val="Prrafodelista"/>
+        <w:pStyle w:val="ListParagraph"/>
         <w:numPr>
           <w:ilvl w:val="0"/>
           <w:numId w:val="7"/>
@@ -38415,7 +38630,7 @@
     </w:p>
     <w:p>
       <w:pPr>
-        <w:pStyle w:val="Prrafodelista"/>
+        <w:pStyle w:val="ListParagraph"/>
         <w:numPr>
           <w:ilvl w:val="0"/>
           <w:numId w:val="7"/>
@@ -38446,7 +38661,7 @@
     </w:p>
     <w:p>
       <w:pPr>
-        <w:pStyle w:val="Prrafodelista"/>
+        <w:pStyle w:val="ListParagraph"/>
         <w:numPr>
           <w:ilvl w:val="0"/>
           <w:numId w:val="7"/>
@@ -38477,7 +38692,7 @@
     </w:p>
     <w:p>
       <w:pPr>
-        <w:pStyle w:val="Prrafodelista"/>
+        <w:pStyle w:val="ListParagraph"/>
         <w:spacing w:after="0"/>
         <w:rPr>
           <w:rFonts w:ascii="Calibri" w:hAnsi="Calibri" w:cs="Calibri"/>
@@ -38494,7 +38709,7 @@
     </w:p>
     <w:p>
       <w:pPr>
-        <w:pStyle w:val="Prrafodelista"/>
+        <w:pStyle w:val="ListParagraph"/>
         <w:numPr>
           <w:ilvl w:val="0"/>
           <w:numId w:val="7"/>
@@ -38525,7 +38740,7 @@
     </w:p>
     <w:p>
       <w:pPr>
-        <w:pStyle w:val="Prrafodelista"/>
+        <w:pStyle w:val="ListParagraph"/>
         <w:numPr>
           <w:ilvl w:val="0"/>
           <w:numId w:val="7"/>
@@ -38556,7 +38771,7 @@
     </w:p>
     <w:p>
       <w:pPr>
-        <w:pStyle w:val="Prrafodelista"/>
+        <w:pStyle w:val="ListParagraph"/>
         <w:spacing w:after="0"/>
         <w:rPr>
           <w:rFonts w:ascii="Calibri" w:hAnsi="Calibri" w:cs="Calibri"/>
@@ -38830,14 +39045,7 @@
           <w:rFonts w:ascii="Calibri" w:hAnsi="Calibri" w:cs="Calibri"/>
           <w:b/>
         </w:rPr>
-        <w:t>Validación</w:t>
-      </w:r>
-      <w:r>
-        <w:rPr>
-          <w:rFonts w:ascii="Calibri" w:hAnsi="Calibri" w:cs="Calibri"/>
-          <w:b/>
-        </w:rPr>
-        <w:t xml:space="preserve"> de 3 Publicaciones Gratuitas Activas</w:t>
+        <w:t>Validación de 3 Publicaciones Gratuitas Activas</w:t>
       </w:r>
     </w:p>
     <w:p>
@@ -38959,7 +39167,7 @@
     </w:p>
     <w:p>
       <w:pPr>
-        <w:pStyle w:val="Prrafodelista"/>
+        <w:pStyle w:val="ListParagraph"/>
         <w:numPr>
           <w:ilvl w:val="0"/>
           <w:numId w:val="10"/>
@@ -38984,7 +39192,7 @@
     </w:p>
     <w:p>
       <w:pPr>
-        <w:pStyle w:val="Prrafodelista"/>
+        <w:pStyle w:val="ListParagraph"/>
         <w:numPr>
           <w:ilvl w:val="0"/>
           <w:numId w:val="10"/>
@@ -39566,31 +39774,7 @@
         <w:rPr>
           <w:rFonts w:ascii="Calibri" w:eastAsia="Calibri" w:hAnsi="Calibri" w:cs="Times New Roman"/>
         </w:rPr>
-        <w:t xml:space="preserve">Al hacer click en Responder y </w:t>
-      </w:r>
-      <w:r>
-        <w:rPr>
-          <w:rFonts w:ascii="Calibri" w:eastAsia="Calibri" w:hAnsi="Calibri" w:cs="Times New Roman"/>
-        </w:rPr>
-        <w:t>d</w:t>
-      </w:r>
-      <w:r>
-        <w:rPr>
-          <w:rFonts w:ascii="Calibri" w:eastAsia="Calibri" w:hAnsi="Calibri" w:cs="Times New Roman"/>
-        </w:rPr>
-        <w:t xml:space="preserve">oble </w:t>
-      </w:r>
-      <w:r>
-        <w:rPr>
-          <w:rFonts w:ascii="Calibri" w:eastAsia="Calibri" w:hAnsi="Calibri" w:cs="Times New Roman"/>
-        </w:rPr>
-        <w:t>c</w:t>
-      </w:r>
-      <w:r>
-        <w:rPr>
-          <w:rFonts w:ascii="Calibri" w:eastAsia="Calibri" w:hAnsi="Calibri" w:cs="Times New Roman"/>
-        </w:rPr>
-        <w:t>lick en la Pregunta se abre la pantalla de Respuesta.</w:t>
+        <w:t>Al hacer click en Responder y doble click en la Pregunta se abre la pantalla de Respuesta.</w:t>
       </w:r>
     </w:p>
     <w:p>
@@ -40738,7 +40922,7 @@
     </w:p>
     <w:p>
       <w:pPr>
-        <w:pStyle w:val="Prrafodelista"/>
+        <w:pStyle w:val="ListParagraph"/>
         <w:numPr>
           <w:ilvl w:val="0"/>
           <w:numId w:val="17"/>
@@ -41683,7 +41867,7 @@
     </w:p>
     <w:p>
       <w:pPr>
-        <w:pStyle w:val="Prrafodelista"/>
+        <w:pStyle w:val="ListParagraph"/>
         <w:numPr>
           <w:ilvl w:val="0"/>
           <w:numId w:val="17"/>
@@ -41807,7 +41991,7 @@
     </w:p>
     <w:p>
       <w:pPr>
-        <w:pStyle w:val="Prrafodelista"/>
+        <w:pStyle w:val="ListParagraph"/>
         <w:numPr>
           <w:ilvl w:val="0"/>
           <w:numId w:val="17"/>
@@ -41860,7 +42044,7 @@
     </w:p>
     <w:p>
       <w:pPr>
-        <w:pStyle w:val="Prrafodelista"/>
+        <w:pStyle w:val="ListParagraph"/>
         <w:numPr>
           <w:ilvl w:val="0"/>
           <w:numId w:val="17"/>
@@ -41887,7 +42071,7 @@
     </w:p>
     <w:p>
       <w:pPr>
-        <w:pStyle w:val="Prrafodelista"/>
+        <w:pStyle w:val="ListParagraph"/>
         <w:rPr>
           <w:rFonts w:ascii="Calibri" w:hAnsi="Calibri" w:cs="Calibri"/>
           <w:u w:val="single"/>
@@ -41896,7 +42080,7 @@
     </w:p>
     <w:p>
       <w:pPr>
-        <w:pStyle w:val="Prrafodelista"/>
+        <w:pStyle w:val="ListParagraph"/>
         <w:numPr>
           <w:ilvl w:val="0"/>
           <w:numId w:val="17"/>
@@ -41923,7 +42107,7 @@
     </w:p>
     <w:p>
       <w:pPr>
-        <w:pStyle w:val="Prrafodelista"/>
+        <w:pStyle w:val="ListParagraph"/>
         <w:rPr>
           <w:rFonts w:ascii="Calibri" w:hAnsi="Calibri" w:cs="Calibri"/>
           <w:u w:val="single"/>
@@ -41932,7 +42116,7 @@
     </w:p>
     <w:p>
       <w:pPr>
-        <w:pStyle w:val="Prrafodelista"/>
+        <w:pStyle w:val="ListParagraph"/>
         <w:numPr>
           <w:ilvl w:val="0"/>
           <w:numId w:val="17"/>
@@ -41959,7 +42143,7 @@
     </w:p>
     <w:p>
       <w:pPr>
-        <w:pStyle w:val="Prrafodelista"/>
+        <w:pStyle w:val="ListParagraph"/>
         <w:rPr>
           <w:rFonts w:ascii="Calibri" w:hAnsi="Calibri" w:cs="Calibri"/>
           <w:u w:val="single"/>
@@ -41968,7 +42152,7 @@
     </w:p>
     <w:p>
       <w:pPr>
-        <w:pStyle w:val="Prrafodelista"/>
+        <w:pStyle w:val="ListParagraph"/>
         <w:numPr>
           <w:ilvl w:val="0"/>
           <w:numId w:val="17"/>
@@ -42007,7 +42191,7 @@
     </w:p>
     <w:p>
       <w:pPr>
-        <w:pStyle w:val="Prrafodelista"/>
+        <w:pStyle w:val="ListParagraph"/>
         <w:rPr>
           <w:rFonts w:ascii="Calibri" w:hAnsi="Calibri" w:cs="Calibri"/>
           <w:u w:val="single"/>
@@ -42016,7 +42200,7 @@
     </w:p>
     <w:p>
       <w:pPr>
-        <w:pStyle w:val="Prrafodelista"/>
+        <w:pStyle w:val="ListParagraph"/>
         <w:numPr>
           <w:ilvl w:val="0"/>
           <w:numId w:val="17"/>
@@ -42043,7 +42227,7 @@
     </w:p>
     <w:p>
       <w:pPr>
-        <w:pStyle w:val="Prrafodelista"/>
+        <w:pStyle w:val="ListParagraph"/>
         <w:rPr>
           <w:rFonts w:ascii="Calibri" w:hAnsi="Calibri" w:cs="Calibri"/>
           <w:u w:val="single"/>
@@ -42052,7 +42236,7 @@
     </w:p>
     <w:p>
       <w:pPr>
-        <w:pStyle w:val="Prrafodelista"/>
+        <w:pStyle w:val="ListParagraph"/>
         <w:numPr>
           <w:ilvl w:val="0"/>
           <w:numId w:val="17"/>
@@ -42079,7 +42263,7 @@
     </w:p>
     <w:p>
       <w:pPr>
-        <w:pStyle w:val="Prrafodelista"/>
+        <w:pStyle w:val="ListParagraph"/>
         <w:rPr>
           <w:rFonts w:ascii="Calibri" w:hAnsi="Calibri" w:cs="Calibri"/>
           <w:u w:val="single"/>
@@ -42088,7 +42272,7 @@
     </w:p>
     <w:p>
       <w:pPr>
-        <w:pStyle w:val="Prrafodelista"/>
+        <w:pStyle w:val="ListParagraph"/>
         <w:rPr>
           <w:rFonts w:ascii="Calibri" w:hAnsi="Calibri" w:cs="Calibri"/>
           <w:u w:val="single"/>
@@ -42097,7 +42281,7 @@
     </w:p>
     <w:p>
       <w:pPr>
-        <w:pStyle w:val="Prrafodelista"/>
+        <w:pStyle w:val="ListParagraph"/>
         <w:spacing w:after="0"/>
         <w:ind w:left="2136" w:firstLine="696"/>
         <w:rPr>
@@ -43339,7 +43523,7 @@
 <w:ftr xmlns:wpc="http://schemas.microsoft.com/office/word/2010/wordprocessingCanvas" xmlns:mc="http://schemas.openxmlformats.org/markup-compatibility/2006" xmlns:o="urn:schemas-microsoft-com:office:office" xmlns:r="http://schemas.openxmlformats.org/officeDocument/2006/relationships" xmlns:m="http://schemas.openxmlformats.org/officeDocument/2006/math" xmlns:v="urn:schemas-microsoft-com:vml" xmlns:wp14="http://schemas.microsoft.com/office/word/2010/wordprocessingDrawing" xmlns:wp="http://schemas.openxmlformats.org/drawingml/2006/wordprocessingDrawing" xmlns:w10="urn:schemas-microsoft-com:office:word" xmlns:w="http://schemas.openxmlformats.org/wordprocessingml/2006/main" xmlns:w14="http://schemas.microsoft.com/office/word/2010/wordml" xmlns:wpg="http://schemas.microsoft.com/office/word/2010/wordprocessingGroup" xmlns:wpi="http://schemas.microsoft.com/office/word/2010/wordprocessingInk" xmlns:wne="http://schemas.microsoft.com/office/word/2006/wordml" xmlns:wps="http://schemas.microsoft.com/office/word/2010/wordprocessingShape" mc:Ignorable="w14 wp14">
   <w:p>
     <w:pPr>
-      <w:pStyle w:val="Piedepgina"/>
+      <w:pStyle w:val="Footer"/>
       <w:pBdr>
         <w:top w:val="thinThickSmallGap" w:sz="24" w:space="1" w:color="622423" w:themeColor="accent2" w:themeShade="7F"/>
       </w:pBdr>
@@ -43394,7 +43578,7 @@
         <w:rFonts w:eastAsiaTheme="majorEastAsia" w:cstheme="minorHAnsi"/>
         <w:noProof/>
       </w:rPr>
-      <w:t>46</w:t>
+      <w:t>15</w:t>
     </w:r>
     <w:r>
       <w:rPr>
@@ -43406,7 +43590,7 @@
   </w:p>
   <w:p>
     <w:pPr>
-      <w:pStyle w:val="Piedepgina"/>
+      <w:pStyle w:val="Footer"/>
       <w:rPr>
         <w:rFonts w:cstheme="minorHAnsi"/>
       </w:rPr>
@@ -45689,13 +45873,13 @@
     <w:qFormat/>
     <w:rsid w:val="003F0303"/>
   </w:style>
-  <w:style w:type="character" w:default="1" w:styleId="Fuentedeprrafopredeter">
+  <w:style w:type="character" w:default="1" w:styleId="DefaultParagraphFont">
     <w:name w:val="Default Paragraph Font"/>
     <w:uiPriority w:val="1"/>
     <w:semiHidden/>
     <w:unhideWhenUsed/>
   </w:style>
-  <w:style w:type="table" w:default="1" w:styleId="Tablanormal">
+  <w:style w:type="table" w:default="1" w:styleId="TableNormal">
     <w:name w:val="Normal Table"/>
     <w:uiPriority w:val="99"/>
     <w:semiHidden/>
@@ -45710,13 +45894,13 @@
       </w:tblCellMar>
     </w:tblPr>
   </w:style>
-  <w:style w:type="numbering" w:default="1" w:styleId="Sinlista">
+  <w:style w:type="numbering" w:default="1" w:styleId="NoList">
     <w:name w:val="No List"/>
     <w:uiPriority w:val="99"/>
     <w:semiHidden/>
     <w:unhideWhenUsed/>
   </w:style>
-  <w:style w:type="paragraph" w:styleId="Prrafodelista">
+  <w:style w:type="paragraph" w:styleId="ListParagraph">
     <w:name w:val="List Paragraph"/>
     <w:basedOn w:val="Normal"/>
     <w:uiPriority w:val="34"/>
@@ -45727,10 +45911,10 @@
       <w:contextualSpacing/>
     </w:pPr>
   </w:style>
-  <w:style w:type="character" w:customStyle="1" w:styleId="HTMLconformatoprevioCar">
-    <w:name w:val="HTML con formato previo Car"/>
-    <w:basedOn w:val="Fuentedeprrafopredeter"/>
-    <w:link w:val="HTMLconformatoprevio"/>
+  <w:style w:type="character" w:customStyle="1" w:styleId="HTMLPreformattedChar">
+    <w:name w:val="HTML Preformatted Char"/>
+    <w:basedOn w:val="DefaultParagraphFont"/>
+    <w:link w:val="HTMLPreformatted"/>
     <w:uiPriority w:val="99"/>
     <w:semiHidden/>
     <w:rsid w:val="00EE4DDE"/>
@@ -45741,10 +45925,10 @@
       <w:lang w:eastAsia="es-AR"/>
     </w:rPr>
   </w:style>
-  <w:style w:type="paragraph" w:styleId="HTMLconformatoprevio">
+  <w:style w:type="paragraph" w:styleId="HTMLPreformatted">
     <w:name w:val="HTML Preformatted"/>
     <w:basedOn w:val="Normal"/>
-    <w:link w:val="HTMLconformatoprevioCar"/>
+    <w:link w:val="HTMLPreformattedChar"/>
     <w:uiPriority w:val="99"/>
     <w:semiHidden/>
     <w:unhideWhenUsed/>
@@ -45777,10 +45961,10 @@
       <w:lang w:eastAsia="es-AR"/>
     </w:rPr>
   </w:style>
-  <w:style w:type="paragraph" w:styleId="Textodeglobo">
+  <w:style w:type="paragraph" w:styleId="BalloonText">
     <w:name w:val="Balloon Text"/>
     <w:basedOn w:val="Normal"/>
-    <w:link w:val="TextodegloboCar"/>
+    <w:link w:val="BalloonTextChar"/>
     <w:uiPriority w:val="99"/>
     <w:semiHidden/>
     <w:unhideWhenUsed/>
@@ -45794,10 +45978,10 @@
       <w:szCs w:val="16"/>
     </w:rPr>
   </w:style>
-  <w:style w:type="character" w:customStyle="1" w:styleId="TextodegloboCar">
-    <w:name w:val="Texto de globo Car"/>
-    <w:basedOn w:val="Fuentedeprrafopredeter"/>
-    <w:link w:val="Textodeglobo"/>
+  <w:style w:type="character" w:customStyle="1" w:styleId="BalloonTextChar">
+    <w:name w:val="Balloon Text Char"/>
+    <w:basedOn w:val="DefaultParagraphFont"/>
+    <w:link w:val="BalloonText"/>
     <w:uiPriority w:val="99"/>
     <w:semiHidden/>
     <w:rsid w:val="002D1009"/>
@@ -45807,10 +45991,10 @@
       <w:szCs w:val="16"/>
     </w:rPr>
   </w:style>
-  <w:style w:type="paragraph" w:styleId="Encabezado">
+  <w:style w:type="paragraph" w:styleId="Header">
     <w:name w:val="header"/>
     <w:basedOn w:val="Normal"/>
-    <w:link w:val="EncabezadoCar"/>
+    <w:link w:val="HeaderChar"/>
     <w:uiPriority w:val="99"/>
     <w:unhideWhenUsed/>
     <w:rsid w:val="000D1973"/>
@@ -45822,17 +46006,17 @@
       <w:spacing w:after="0" w:line="240" w:lineRule="auto"/>
     </w:pPr>
   </w:style>
-  <w:style w:type="character" w:customStyle="1" w:styleId="EncabezadoCar">
-    <w:name w:val="Encabezado Car"/>
-    <w:basedOn w:val="Fuentedeprrafopredeter"/>
-    <w:link w:val="Encabezado"/>
+  <w:style w:type="character" w:customStyle="1" w:styleId="HeaderChar">
+    <w:name w:val="Header Char"/>
+    <w:basedOn w:val="DefaultParagraphFont"/>
+    <w:link w:val="Header"/>
     <w:uiPriority w:val="99"/>
     <w:rsid w:val="000D1973"/>
   </w:style>
-  <w:style w:type="paragraph" w:styleId="Piedepgina">
+  <w:style w:type="paragraph" w:styleId="Footer">
     <w:name w:val="footer"/>
     <w:basedOn w:val="Normal"/>
-    <w:link w:val="PiedepginaCar"/>
+    <w:link w:val="FooterChar"/>
     <w:uiPriority w:val="99"/>
     <w:unhideWhenUsed/>
     <w:rsid w:val="000D1973"/>
@@ -45844,10 +46028,10 @@
       <w:spacing w:after="0" w:line="240" w:lineRule="auto"/>
     </w:pPr>
   </w:style>
-  <w:style w:type="character" w:customStyle="1" w:styleId="PiedepginaCar">
-    <w:name w:val="Pie de página Car"/>
-    <w:basedOn w:val="Fuentedeprrafopredeter"/>
-    <w:link w:val="Piedepgina"/>
+  <w:style w:type="character" w:customStyle="1" w:styleId="FooterChar">
+    <w:name w:val="Footer Char"/>
+    <w:basedOn w:val="DefaultParagraphFont"/>
+    <w:link w:val="Footer"/>
     <w:uiPriority w:val="99"/>
     <w:rsid w:val="000D1973"/>
   </w:style>
@@ -46014,13 +46198,13 @@
     <w:name w:val="Normal"/>
     <w:qFormat/>
   </w:style>
-  <w:style w:type="character" w:default="1" w:styleId="Fuentedeprrafopredeter">
+  <w:style w:type="character" w:default="1" w:styleId="DefaultParagraphFont">
     <w:name w:val="Default Paragraph Font"/>
     <w:uiPriority w:val="1"/>
     <w:semiHidden/>
     <w:unhideWhenUsed/>
   </w:style>
-  <w:style w:type="table" w:default="1" w:styleId="Tablanormal">
+  <w:style w:type="table" w:default="1" w:styleId="TableNormal">
     <w:name w:val="Normal Table"/>
     <w:uiPriority w:val="99"/>
     <w:semiHidden/>
@@ -46035,13 +46219,13 @@
       </w:tblCellMar>
     </w:tblPr>
   </w:style>
-  <w:style w:type="numbering" w:default="1" w:styleId="Sinlista">
+  <w:style w:type="numbering" w:default="1" w:styleId="NoList">
     <w:name w:val="No List"/>
     <w:uiPriority w:val="99"/>
     <w:semiHidden/>
     <w:unhideWhenUsed/>
   </w:style>
-  <w:style w:type="paragraph" w:styleId="Prrafodelista">
+  <w:style w:type="paragraph" w:styleId="ListParagraph">
     <w:name w:val="List Paragraph"/>
     <w:basedOn w:val="Normal"/>
     <w:uiPriority w:val="34"/>
@@ -46052,10 +46236,10 @@
       <w:contextualSpacing/>
     </w:pPr>
   </w:style>
-  <w:style w:type="character" w:customStyle="1" w:styleId="HTMLconformatoprevioCar">
+  <w:style w:type="character" w:customStyle="1" w:styleId="HTMLPreformattedChar">
     <w:name w:val="HTML Preformatted Char"/>
-    <w:basedOn w:val="Fuentedeprrafopredeter"/>
-    <w:link w:val="HTMLconformatoprevio"/>
+    <w:basedOn w:val="DefaultParagraphFont"/>
+    <w:link w:val="HTMLPreformatted"/>
     <w:uiPriority w:val="99"/>
     <w:semiHidden/>
     <w:rsid w:val="00EE4DDE"/>
@@ -46066,10 +46250,10 @@
       <w:lang w:eastAsia="es-AR"/>
     </w:rPr>
   </w:style>
-  <w:style w:type="paragraph" w:styleId="HTMLconformatoprevio">
+  <w:style w:type="paragraph" w:styleId="HTMLPreformatted">
     <w:name w:val="HTML Preformatted"/>
     <w:basedOn w:val="Normal"/>
-    <w:link w:val="HTMLconformatoprevioCar"/>
+    <w:link w:val="HTMLPreformattedChar"/>
     <w:uiPriority w:val="99"/>
     <w:semiHidden/>
     <w:unhideWhenUsed/>
@@ -46395,7 +46579,7 @@
 </file>
 
 <file path=customXml/itemProps1.xml><?xml version="1.0" encoding="utf-8"?>
-<ds:datastoreItem xmlns:ds="http://schemas.openxmlformats.org/officeDocument/2006/customXml" ds:itemID="{85FEA821-D4E1-4A83-9A97-42171B34C07E}">
+<ds:datastoreItem xmlns:ds="http://schemas.openxmlformats.org/officeDocument/2006/customXml" ds:itemID="{EA5F1E3E-5B01-4424-A79E-6C2F5124A117}">
   <ds:schemaRefs>
     <ds:schemaRef ds:uri="http://schemas.openxmlformats.org/officeDocument/2006/bibliography"/>
   </ds:schemaRefs>

</xml_diff>